<commit_message>
temporary commit after constructing the sparse matrix for diffusion fixup; not test yet
git-svn-id: http://dminfo:8686/svn/repository/models/branches/dsm2_gtm@2816 cdc4813b-4270-ec4f-936e-925f93a782c2
</commit_message>
<xml_diff>
--- a/DSM2_GTM_Compiling_and_Packaging.docx
+++ b/DSM2_GTM_Compiling_and_Packaging.docx
@@ -1,11 +1,13 @@
 
 <file path=word/document.xml><?xml version="1.0" encoding="utf-8"?>
-<w:document xmlns:ve="http://schemas.openxmlformats.org/markup-compatibility/2006" xmlns:o="urn:schemas-microsoft-com:office:office" xmlns:r="http://schemas.openxmlformats.org/officeDocument/2006/relationships" xmlns:m="http://schemas.openxmlformats.org/officeDocument/2006/math" xmlns:v="urn:schemas-microsoft-com:vml" xmlns:wp="http://schemas.openxmlformats.org/drawingml/2006/wordprocessingDrawing" xmlns:w10="urn:schemas-microsoft-com:office:word" xmlns:w="http://schemas.openxmlformats.org/wordprocessingml/2006/main" xmlns:wne="http://schemas.microsoft.com/office/word/2006/wordml">
+<w:document xmlns:wpc="http://schemas.microsoft.com/office/word/2010/wordprocessingCanvas" xmlns:mc="http://schemas.openxmlformats.org/markup-compatibility/2006" xmlns:o="urn:schemas-microsoft-com:office:office" xmlns:r="http://schemas.openxmlformats.org/officeDocument/2006/relationships" xmlns:m="http://schemas.openxmlformats.org/officeDocument/2006/math" xmlns:v="urn:schemas-microsoft-com:vml" xmlns:wp14="http://schemas.microsoft.com/office/word/2010/wordprocessingDrawing" xmlns:wp="http://schemas.openxmlformats.org/drawingml/2006/wordprocessingDrawing" xmlns:w10="urn:schemas-microsoft-com:office:word" xmlns:w="http://schemas.openxmlformats.org/wordprocessingml/2006/main" xmlns:w14="http://schemas.microsoft.com/office/word/2010/wordml" xmlns:wpg="http://schemas.microsoft.com/office/word/2010/wordprocessingGroup" xmlns:wpi="http://schemas.microsoft.com/office/word/2010/wordprocessingInk" xmlns:wne="http://schemas.microsoft.com/office/word/2006/wordml" xmlns:wps="http://schemas.microsoft.com/office/word/2010/wordprocessingShape" mc:Ignorable="w14 wp14">
   <w:body>
     <w:p>
       <w:pPr>
         <w:tabs>
-          <w:tab w:val="left" w:pos="900"/>
+          <w:tab w:val="left" w:pos="720"/>
+          <w:tab w:val="left" w:pos="990"/>
+          <w:tab w:val="right" w:pos="11070"/>
         </w:tabs>
       </w:pPr>
       <w:bookmarkStart w:id="0" w:name="_Toc498424609"/>
@@ -18,15 +20,6 @@
           <w:tab w:val="right" w:pos="11070"/>
         </w:tabs>
       </w:pPr>
-    </w:p>
-    <w:p>
-      <w:pPr>
-        <w:tabs>
-          <w:tab w:val="left" w:pos="720"/>
-          <w:tab w:val="left" w:pos="990"/>
-          <w:tab w:val="right" w:pos="11070"/>
-        </w:tabs>
-      </w:pPr>
       <w:r>
         <w:t>Date:</w:t>
       </w:r>
@@ -43,7 +36,7 @@
         <w:t>2</w:t>
       </w:r>
       <w:r>
-        <w:t>2</w:t>
+        <w:t>0</w:t>
       </w:r>
       <w:r>
         <w:t>-20</w:t>
@@ -52,7 +45,7 @@
         <w:t>1</w:t>
       </w:r>
       <w:r>
-        <w:t>3</w:t>
+        <w:t>5</w:t>
       </w:r>
     </w:p>
     <w:p>
@@ -82,7 +75,55 @@
         <w:tab/>
       </w:r>
       <w:r>
-        <w:t>Prabhjot (Nicky) Sandhu and Eli Ateljevich</w:t>
+        <w:t>Prabhjot (Nicky) Sandhu</w:t>
+      </w:r>
+    </w:p>
+    <w:p>
+      <w:pPr>
+        <w:pStyle w:val="Footer"/>
+        <w:tabs>
+          <w:tab w:val="clear" w:pos="4320"/>
+          <w:tab w:val="clear" w:pos="8640"/>
+          <w:tab w:val="left" w:pos="720"/>
+          <w:tab w:val="left" w:pos="990"/>
+          <w:tab w:val="right" w:pos="11070"/>
+        </w:tabs>
+      </w:pPr>
+      <w:r>
+        <w:t xml:space="preserve">            </w:t>
+      </w:r>
+      <w:r>
+        <w:t>Eli Ateljevich</w:t>
+      </w:r>
+    </w:p>
+    <w:p>
+      <w:pPr>
+        <w:pStyle w:val="Footer"/>
+        <w:tabs>
+          <w:tab w:val="clear" w:pos="4320"/>
+          <w:tab w:val="clear" w:pos="8640"/>
+          <w:tab w:val="left" w:pos="720"/>
+          <w:tab w:val="left" w:pos="990"/>
+          <w:tab w:val="right" w:pos="11070"/>
+        </w:tabs>
+      </w:pPr>
+      <w:r>
+        <w:t xml:space="preserve">            Jamie Anderson</w:t>
+      </w:r>
+    </w:p>
+    <w:p>
+      <w:pPr>
+        <w:pStyle w:val="Footer"/>
+        <w:tabs>
+          <w:tab w:val="clear" w:pos="4320"/>
+          <w:tab w:val="clear" w:pos="8640"/>
+          <w:tab w:val="left" w:pos="720"/>
+          <w:tab w:val="left" w:pos="990"/>
+          <w:tab w:val="right" w:pos="11070"/>
+        </w:tabs>
+      </w:pPr>
+      <w:r>
+        <w:t xml:space="preserve">            Tara Smith</w:t>
       </w:r>
     </w:p>
     <w:p>
@@ -187,10 +228,19 @@
         <w:t>Subject</w:t>
       </w:r>
       <w:r>
-        <w:t xml:space="preserve">:  </w:t>
-      </w:r>
-      <w:r>
-        <w:t>DSM2 General Transport Model compilation and packaging</w:t>
+        <w:t xml:space="preserve">: Package for </w:t>
+      </w:r>
+      <w:r>
+        <w:t xml:space="preserve">Testing </w:t>
+      </w:r>
+      <w:r>
+        <w:t>DSM2 General Transport</w:t>
+      </w:r>
+      <w:r>
+        <w:t xml:space="preserve"> Model C</w:t>
+      </w:r>
+      <w:r>
+        <w:t>ompilation</w:t>
       </w:r>
     </w:p>
     <w:p>
@@ -208,16 +258,23 @@
           <w:tab w:val="left" w:pos="990"/>
         </w:tabs>
       </w:pPr>
-    </w:p>
-    <w:p>
-      <w:pPr>
-        <w:tabs>
-          <w:tab w:val="left" w:pos="720"/>
-          <w:tab w:val="left" w:pos="990"/>
-        </w:tabs>
-      </w:pPr>
-      <w:r>
-        <w:t>This memo presents step-by-step instruction on compiling and packaging DSM2 GTM.</w:t>
+      <w:r>
+        <w:t>This memo presents step-by-step instruc</w:t>
+      </w:r>
+      <w:r>
+        <w:t xml:space="preserve">tion on compiling </w:t>
+      </w:r>
+      <w:r>
+        <w:t>DSM2 GTM</w:t>
+      </w:r>
+      <w:r>
+        <w:t xml:space="preserve"> from a zipped package</w:t>
+      </w:r>
+      <w:r>
+        <w:t>.</w:t>
+      </w:r>
+      <w:r>
+        <w:t xml:space="preserve"> </w:t>
       </w:r>
     </w:p>
     <w:p>
@@ -271,7 +328,10 @@
         <w:contextualSpacing/>
       </w:pPr>
       <w:r>
-        <w:t>Intel Fortran Composer 2013</w:t>
+        <w:t xml:space="preserve">Intel Fortran Composer </w:t>
+      </w:r>
+      <w:r>
+        <w:t>11+</w:t>
       </w:r>
     </w:p>
     <w:p>
@@ -291,7 +351,7 @@
       <w:r>
         <w:t xml:space="preserve">Subversion   </w:t>
       </w:r>
-      <w:hyperlink r:id="rId8" w:history="1">
+      <w:hyperlink r:id="rId9" w:history="1">
         <w:r>
           <w:rPr>
             <w:rStyle w:val="Hyperlink"/>
@@ -389,7 +449,23 @@
         </w:tabs>
       </w:pPr>
       <w:r>
-        <w:t>(make sure ../cywin/bin set in the environment path)</w:t>
+        <w:t>(</w:t>
+      </w:r>
+      <w:proofErr w:type="gramStart"/>
+      <w:r>
+        <w:t>make</w:t>
+      </w:r>
+      <w:proofErr w:type="gramEnd"/>
+      <w:r>
+        <w:t xml:space="preserve"> sure ../</w:t>
+      </w:r>
+      <w:proofErr w:type="spellStart"/>
+      <w:r>
+        <w:t>cywin</w:t>
+      </w:r>
+      <w:proofErr w:type="spellEnd"/>
+      <w:r>
+        <w:t>/bin set in the environment path)</w:t>
       </w:r>
     </w:p>
     <w:p>
@@ -407,15 +483,24 @@
         <w:contextualSpacing/>
       </w:pPr>
       <w:r>
-        <w:t xml:space="preserve">Inno Setup Compiler v5.2.3  </w:t>
-      </w:r>
-      <w:bookmarkStart w:id="5" w:name="OLE_LINK7"/>
-      <w:bookmarkStart w:id="6" w:name="OLE_LINK8"/>
+        <w:t xml:space="preserve">Python </w:t>
+      </w:r>
+      <w:r>
+        <w:t xml:space="preserve">version </w:t>
+      </w:r>
+      <w:r>
+        <w:t>2.x (not 3.x)</w:t>
+      </w:r>
+      <w:r>
+        <w:t xml:space="preserve">  </w:t>
+      </w:r>
+      <w:bookmarkStart w:id="5" w:name="OLE_LINK5"/>
+      <w:bookmarkStart w:id="6" w:name="OLE_LINK6"/>
       <w:r>
         <w:fldChar w:fldCharType="begin"/>
       </w:r>
       <w:r>
-        <w:instrText>HYPERLINK "http://files.jrsoftware.org/is/5/isetup-5.2.3.exe"</w:instrText>
+        <w:instrText>HYPERLINK "http://www.python.org/download/"</w:instrText>
       </w:r>
       <w:r>
         <w:fldChar w:fldCharType="separate"/>
@@ -424,7 +509,7 @@
         <w:rPr>
           <w:rStyle w:val="Hyperlink"/>
         </w:rPr>
-        <w:t>http://files.jrsoftware.org/is/5/isetup-5.2.3.exe</w:t>
+        <w:t>http://www.python.org/download/</w:t>
       </w:r>
       <w:r>
         <w:fldChar w:fldCharType="end"/>
@@ -435,128 +520,6 @@
     <w:p>
       <w:pPr>
         <w:pStyle w:val="ListParagraph"/>
-        <w:numPr>
-          <w:ilvl w:val="0"/>
-          <w:numId w:val="38"/>
-        </w:numPr>
-        <w:tabs>
-          <w:tab w:val="left" w:pos="720"/>
-          <w:tab w:val="left" w:pos="990"/>
-        </w:tabs>
-        <w:ind w:left="720"/>
-        <w:contextualSpacing/>
-      </w:pPr>
-      <w:r>
-        <w:t xml:space="preserve">Python   </w:t>
-      </w:r>
-      <w:bookmarkStart w:id="7" w:name="OLE_LINK5"/>
-      <w:bookmarkStart w:id="8" w:name="OLE_LINK6"/>
-      <w:r>
-        <w:fldChar w:fldCharType="begin"/>
-      </w:r>
-      <w:r>
-        <w:instrText>HYPERLINK "http://www.python.org/download/"</w:instrText>
-      </w:r>
-      <w:r>
-        <w:fldChar w:fldCharType="separate"/>
-      </w:r>
-      <w:r>
-        <w:rPr>
-          <w:rStyle w:val="Hyperlink"/>
-        </w:rPr>
-        <w:t>http://www.python.org/download/</w:t>
-      </w:r>
-      <w:r>
-        <w:fldChar w:fldCharType="end"/>
-      </w:r>
-      <w:bookmarkEnd w:id="7"/>
-      <w:bookmarkEnd w:id="8"/>
-    </w:p>
-    <w:p>
-      <w:pPr>
-        <w:pStyle w:val="ListParagraph"/>
-        <w:numPr>
-          <w:ilvl w:val="0"/>
-          <w:numId w:val="38"/>
-        </w:numPr>
-        <w:tabs>
-          <w:tab w:val="left" w:pos="720"/>
-          <w:tab w:val="left" w:pos="990"/>
-        </w:tabs>
-        <w:ind w:left="720"/>
-        <w:contextualSpacing/>
-      </w:pPr>
-      <w:r>
-        <w:t xml:space="preserve">Java Development Kit   </w:t>
-      </w:r>
-      <w:bookmarkStart w:id="9" w:name="OLE_LINK3"/>
-      <w:bookmarkStart w:id="10" w:name="OLE_LINK4"/>
-      <w:r>
-        <w:fldChar w:fldCharType="begin"/>
-      </w:r>
-      <w:r>
-        <w:instrText>HYPERLINK "http://java.sun.com/javase/downloads/index.jsp"</w:instrText>
-      </w:r>
-      <w:r>
-        <w:fldChar w:fldCharType="separate"/>
-      </w:r>
-      <w:r>
-        <w:rPr>
-          <w:rStyle w:val="Hyperlink"/>
-        </w:rPr>
-        <w:t>http://java.sun.com/javase/downloads/index.jsp</w:t>
-      </w:r>
-      <w:r>
-        <w:fldChar w:fldCharType="end"/>
-      </w:r>
-      <w:bookmarkEnd w:id="9"/>
-      <w:bookmarkEnd w:id="10"/>
-    </w:p>
-    <w:p>
-      <w:pPr>
-        <w:pStyle w:val="ListParagraph"/>
-        <w:numPr>
-          <w:ilvl w:val="0"/>
-          <w:numId w:val="38"/>
-        </w:numPr>
-        <w:tabs>
-          <w:tab w:val="left" w:pos="720"/>
-          <w:tab w:val="left" w:pos="990"/>
-        </w:tabs>
-        <w:ind w:left="720"/>
-        <w:contextualSpacing/>
-      </w:pPr>
-      <w:r>
-        <w:t>Microsoft Office 2007</w:t>
-      </w:r>
-    </w:p>
-    <w:p>
-      <w:pPr>
-        <w:pStyle w:val="ListParagraph"/>
-        <w:numPr>
-          <w:ilvl w:val="0"/>
-          <w:numId w:val="38"/>
-        </w:numPr>
-        <w:tabs>
-          <w:tab w:val="left" w:pos="720"/>
-          <w:tab w:val="left" w:pos="990"/>
-        </w:tabs>
-        <w:ind w:left="720"/>
-        <w:contextualSpacing/>
-      </w:pPr>
-      <w:r>
-        <w:t xml:space="preserve">Apache ANT </w:t>
-      </w:r>
-      <w:r>
-        <w:rPr>
-          <w:rStyle w:val="Hyperlink"/>
-        </w:rPr>
-        <w:t>http://ant.apache.org/bindownload.cgi</w:t>
-      </w:r>
-    </w:p>
-    <w:p>
-      <w:pPr>
-        <w:pStyle w:val="ListParagraph"/>
         <w:tabs>
           <w:tab w:val="left" w:pos="720"/>
           <w:tab w:val="left" w:pos="990"/>
@@ -579,7 +542,7 @@
         <w:rPr>
           <w:b/>
         </w:rPr>
-        <w:t>Checkout DSM2</w:t>
+        <w:t>DSM2</w:t>
       </w:r>
       <w:r>
         <w:rPr>
@@ -618,40 +581,54 @@
         </w:tabs>
       </w:pPr>
       <w:r>
-        <w:t>DSM2 release version</w:t>
-      </w:r>
-      <w:r>
-        <w:t xml:space="preserve"> 8.1.1</w:t>
-      </w:r>
-      <w:r>
-        <w:t xml:space="preserve"> Subversion</w:t>
-      </w:r>
-      <w:r>
-        <w:t xml:space="preserve"> </w:t>
-      </w:r>
-      <w:r>
-        <w:rPr>
-          <w:color w:val="FF0000"/>
-        </w:rPr>
-        <w:t>2146</w:t>
-      </w:r>
-      <w:r>
-        <w:rPr>
-          <w:color w:val="FF0000"/>
-        </w:rPr>
-        <w:t xml:space="preserve"> </w:t>
-      </w:r>
-      <w:r>
-        <w:rPr>
-          <w:color w:val="000000" w:themeColor="text1"/>
-        </w:rPr>
-        <w:t>is branched out to create desired outputs for GTM</w:t>
-      </w:r>
-      <w:r>
-        <w:t>.</w:t>
-      </w:r>
-      <w:r>
-        <w:t xml:space="preserve"> Checkout this folder hosted on DWR SVN server and places them parallel to local DSM2 folder. </w:t>
+        <w:t xml:space="preserve">This package contains </w:t>
+      </w:r>
+      <w:r>
+        <w:t>four</w:t>
+      </w:r>
+      <w:r>
+        <w:t xml:space="preserve"> folders: dsm2_gtm, </w:t>
+      </w:r>
+      <w:proofErr w:type="spellStart"/>
+      <w:r>
+        <w:t>input_storage</w:t>
+      </w:r>
+      <w:proofErr w:type="spellEnd"/>
+      <w:r>
+        <w:t xml:space="preserve">, </w:t>
+      </w:r>
+      <w:r>
+        <w:t xml:space="preserve">lib and </w:t>
+      </w:r>
+      <w:proofErr w:type="spellStart"/>
+      <w:r>
+        <w:t>third_party</w:t>
+      </w:r>
+      <w:proofErr w:type="spellEnd"/>
+      <w:r>
+        <w:t xml:space="preserve">. </w:t>
+      </w:r>
+      <w:r>
+        <w:t xml:space="preserve">Folders </w:t>
+      </w:r>
+      <w:proofErr w:type="spellStart"/>
+      <w:r>
+        <w:t>input_storage</w:t>
+      </w:r>
+      <w:proofErr w:type="spellEnd"/>
+      <w:r>
+        <w:t xml:space="preserve">, </w:t>
+      </w:r>
+      <w:r>
+        <w:t xml:space="preserve">lib and </w:t>
+      </w:r>
+      <w:proofErr w:type="spellStart"/>
+      <w:r>
+        <w:t>third_party</w:t>
+      </w:r>
+      <w:proofErr w:type="spellEnd"/>
+      <w:r>
+        <w:t xml:space="preserve"> remain untouched. </w:t>
       </w:r>
     </w:p>
     <w:p>
@@ -662,14 +639,60 @@
           <w:tab w:val="left" w:pos="990"/>
         </w:tabs>
       </w:pPr>
-      <w:hyperlink r:id="rId9" w:history="1">
-        <w:r>
-          <w:rPr>
-            <w:rStyle w:val="Hyperlink"/>
-          </w:rPr>
-          <w:t>http://dminfo:8686/svn/repository/models/branches/dsm2_v8_gtm</w:t>
-        </w:r>
-      </w:hyperlink>
+      <w:r>
+        <w:rPr>
+          <w:noProof/>
+          <w:lang w:eastAsia="zh-TW"/>
+        </w:rPr>
+        <w:drawing>
+          <wp:inline distT="0" distB="0" distL="0" distR="0" wp14:anchorId="2829ECF5" wp14:editId="6B7429A0">
+            <wp:extent cx="2203704" cy="996696"/>
+            <wp:effectExtent l="0" t="0" r="0" b="0"/>
+            <wp:docPr id="6" name="Picture 6"/>
+            <wp:cNvGraphicFramePr>
+              <a:graphicFrameLocks xmlns:a="http://schemas.openxmlformats.org/drawingml/2006/main" noChangeAspect="1"/>
+            </wp:cNvGraphicFramePr>
+            <a:graphic xmlns:a="http://schemas.openxmlformats.org/drawingml/2006/main">
+              <a:graphicData uri="http://schemas.openxmlformats.org/drawingml/2006/picture">
+                <pic:pic xmlns:pic="http://schemas.openxmlformats.org/drawingml/2006/picture">
+                  <pic:nvPicPr>
+                    <pic:cNvPr id="0" name="Picture 6"/>
+                    <pic:cNvPicPr>
+                      <a:picLocks noChangeAspect="1" noChangeArrowheads="1"/>
+                    </pic:cNvPicPr>
+                  </pic:nvPicPr>
+                  <pic:blipFill>
+                    <a:blip r:embed="rId10">
+                      <a:extLst>
+                        <a:ext uri="{28A0092B-C50C-407E-A947-70E740481C1C}">
+                          <a14:useLocalDpi xmlns:a14="http://schemas.microsoft.com/office/drawing/2010/main" val="0"/>
+                        </a:ext>
+                      </a:extLst>
+                    </a:blip>
+                    <a:srcRect/>
+                    <a:stretch>
+                      <a:fillRect/>
+                    </a:stretch>
+                  </pic:blipFill>
+                  <pic:spPr bwMode="auto">
+                    <a:xfrm>
+                      <a:off x="0" y="0"/>
+                      <a:ext cx="2203704" cy="996696"/>
+                    </a:xfrm>
+                    <a:prstGeom prst="rect">
+                      <a:avLst/>
+                    </a:prstGeom>
+                    <a:noFill/>
+                    <a:ln>
+                      <a:noFill/>
+                    </a:ln>
+                  </pic:spPr>
+                </pic:pic>
+              </a:graphicData>
+            </a:graphic>
+          </wp:inline>
+        </w:drawing>
+      </w:r>
     </w:p>
     <w:p>
       <w:pPr>
@@ -691,30 +714,31 @@
           <w:tab w:val="left" w:pos="720"/>
           <w:tab w:val="left" w:pos="990"/>
         </w:tabs>
-        <w:rPr>
-          <w:color w:val="E36C0A" w:themeColor="accent6" w:themeShade="BF"/>
-        </w:rPr>
-      </w:pPr>
-      <w:r>
-        <w:t xml:space="preserve">Checkout the following folders hosted on DWR SVN server and put them in the same directory, e.g., D:\models\ </w:t>
-      </w:r>
-      <w:r>
-        <w:rPr>
-          <w:color w:val="E36C0A" w:themeColor="accent6" w:themeShade="BF"/>
-        </w:rPr>
-        <w:t>(This will be moved to dsm2_v8 eventually for one step packaging</w:t>
-      </w:r>
-      <w:r>
-        <w:rPr>
-          <w:color w:val="E36C0A" w:themeColor="accent6" w:themeShade="BF"/>
-        </w:rPr>
-        <w:t>?</w:t>
-      </w:r>
-      <w:r>
-        <w:rPr>
-          <w:color w:val="E36C0A" w:themeColor="accent6" w:themeShade="BF"/>
-        </w:rPr>
-        <w:t>)</w:t>
+      </w:pPr>
+      <w:r>
+        <w:t xml:space="preserve">Dsm2_gtm folder contains four folders and this documentation. </w:t>
+      </w:r>
+      <w:r>
+        <w:t xml:space="preserve">Folder build contains projects, </w:t>
+      </w:r>
+      <w:proofErr w:type="spellStart"/>
+      <w:r>
+        <w:t>src</w:t>
+      </w:r>
+      <w:proofErr w:type="spellEnd"/>
+      <w:r>
+        <w:t xml:space="preserve"> and test contains codes, and </w:t>
+      </w:r>
+      <w:proofErr w:type="spellStart"/>
+      <w:r>
+        <w:t>testdata</w:t>
+      </w:r>
+      <w:proofErr w:type="spellEnd"/>
+      <w:r>
+        <w:t xml:space="preserve"> contains sample data for testing. </w:t>
+      </w:r>
+      <w:r>
+        <w:t xml:space="preserve"> </w:t>
       </w:r>
     </w:p>
     <w:p>
@@ -725,23 +749,60 @@
           <w:tab w:val="left" w:pos="990"/>
         </w:tabs>
       </w:pPr>
-      <w:hyperlink r:id="rId10" w:history="1">
-        <w:r>
-          <w:rPr>
-            <w:rStyle w:val="Hyperlink"/>
-          </w:rPr>
-          <w:t>http://dminfo:8686/svn/repository/models/branches/dsm2_gtm</w:t>
-        </w:r>
-      </w:hyperlink>
-    </w:p>
-    <w:p>
-      <w:pPr>
-        <w:pStyle w:val="ListParagraph"/>
-        <w:tabs>
-          <w:tab w:val="left" w:pos="720"/>
-          <w:tab w:val="left" w:pos="990"/>
-        </w:tabs>
-      </w:pPr>
+      <w:r>
+        <w:rPr>
+          <w:noProof/>
+          <w:lang w:eastAsia="zh-TW"/>
+        </w:rPr>
+        <w:drawing>
+          <wp:inline distT="0" distB="0" distL="0" distR="0" wp14:anchorId="47963227" wp14:editId="680ECC45">
+            <wp:extent cx="2752344" cy="1188720"/>
+            <wp:effectExtent l="0" t="0" r="0" b="0"/>
+            <wp:docPr id="5" name="Picture 5"/>
+            <wp:cNvGraphicFramePr>
+              <a:graphicFrameLocks xmlns:a="http://schemas.openxmlformats.org/drawingml/2006/main" noChangeAspect="1"/>
+            </wp:cNvGraphicFramePr>
+            <a:graphic xmlns:a="http://schemas.openxmlformats.org/drawingml/2006/main">
+              <a:graphicData uri="http://schemas.openxmlformats.org/drawingml/2006/picture">
+                <pic:pic xmlns:pic="http://schemas.openxmlformats.org/drawingml/2006/picture">
+                  <pic:nvPicPr>
+                    <pic:cNvPr id="0" name="Picture 5"/>
+                    <pic:cNvPicPr>
+                      <a:picLocks noChangeAspect="1" noChangeArrowheads="1"/>
+                    </pic:cNvPicPr>
+                  </pic:nvPicPr>
+                  <pic:blipFill>
+                    <a:blip r:embed="rId11">
+                      <a:extLst>
+                        <a:ext uri="{28A0092B-C50C-407E-A947-70E740481C1C}">
+                          <a14:useLocalDpi xmlns:a14="http://schemas.microsoft.com/office/drawing/2010/main" val="0"/>
+                        </a:ext>
+                      </a:extLst>
+                    </a:blip>
+                    <a:srcRect/>
+                    <a:stretch>
+                      <a:fillRect/>
+                    </a:stretch>
+                  </pic:blipFill>
+                  <pic:spPr bwMode="auto">
+                    <a:xfrm>
+                      <a:off x="0" y="0"/>
+                      <a:ext cx="2752344" cy="1188720"/>
+                    </a:xfrm>
+                    <a:prstGeom prst="rect">
+                      <a:avLst/>
+                    </a:prstGeom>
+                    <a:noFill/>
+                    <a:ln>
+                      <a:noFill/>
+                    </a:ln>
+                  </pic:spPr>
+                </pic:pic>
+              </a:graphicData>
+            </a:graphic>
+          </wp:inline>
+        </w:drawing>
+      </w:r>
     </w:p>
     <w:p>
       <w:pPr>
@@ -754,29 +815,90 @@
           <w:tab w:val="left" w:pos="720"/>
           <w:tab w:val="left" w:pos="990"/>
         </w:tabs>
-        <w:contextualSpacing/>
-      </w:pPr>
-      <w:r>
-        <w:t>Confirm the check-out folders hierarchy and names as following (Figure 1)</w:t>
+      </w:pPr>
+      <w:r>
+        <w:lastRenderedPageBreak/>
+        <w:t>Go to dsm2_gtm/</w:t>
+      </w:r>
+      <w:proofErr w:type="spellStart"/>
+      <w:r>
+        <w:t>src</w:t>
+      </w:r>
+      <w:proofErr w:type="spellEnd"/>
+      <w:r>
+        <w:t>/</w:t>
+      </w:r>
+      <w:proofErr w:type="spellStart"/>
+      <w:r>
+        <w:t>input_storage</w:t>
+      </w:r>
+      <w:proofErr w:type="spellEnd"/>
+      <w:r>
+        <w:t xml:space="preserve"> and</w:t>
+      </w:r>
+      <w:r>
+        <w:t xml:space="preserve"> d</w:t>
+      </w:r>
+      <w:r>
+        <w:t xml:space="preserve">ouble click on generate_gtm.py to </w:t>
+      </w:r>
+      <w:r>
+        <w:t>gener</w:t>
+      </w:r>
+      <w:r>
+        <w:t>ate all the *.h, *.</w:t>
+      </w:r>
+      <w:proofErr w:type="spellStart"/>
+      <w:r>
+        <w:t>cpp</w:t>
+      </w:r>
+      <w:proofErr w:type="spellEnd"/>
+      <w:r>
+        <w:t xml:space="preserve"> and *.fi needed </w:t>
+      </w:r>
+      <w:r>
+        <w:t>to parse input tables.</w:t>
+      </w:r>
+      <w:r>
+        <w:t xml:space="preserve"> Later on, if wanting to introduce new tables or columns, make the modification on generate_gtm.py and re-generate all the files. Do not try to manually modify</w:t>
+      </w:r>
+      <w:r>
+        <w:t xml:space="preserve"> </w:t>
+      </w:r>
+      <w:r>
+        <w:t xml:space="preserve">those C++ files. </w:t>
       </w:r>
     </w:p>
     <w:p>
       <w:pPr>
+        <w:pStyle w:val="ListParagraph"/>
         <w:tabs>
           <w:tab w:val="left" w:pos="720"/>
           <w:tab w:val="left" w:pos="990"/>
         </w:tabs>
-        <w:jc w:val="center"/>
       </w:pPr>
     </w:p>
     <w:p>
       <w:pPr>
         <w:pStyle w:val="ListParagraph"/>
+        <w:numPr>
+          <w:ilvl w:val="0"/>
+          <w:numId w:val="40"/>
+        </w:numPr>
         <w:tabs>
           <w:tab w:val="left" w:pos="720"/>
           <w:tab w:val="left" w:pos="990"/>
         </w:tabs>
       </w:pPr>
+      <w:r>
+        <w:t xml:space="preserve">Go to dsm2_gtm/build/all and launch the solution by double clicking on </w:t>
+      </w:r>
+      <w:r>
+        <w:t>all_intel.sln</w:t>
+      </w:r>
+      <w:r>
+        <w:t xml:space="preserve">. The entire solution so far should contains 18 projects as below. </w:t>
+      </w:r>
     </w:p>
     <w:p>
       <w:pPr>
@@ -784,23 +906,359 @@
           <w:tab w:val="left" w:pos="720"/>
           <w:tab w:val="left" w:pos="990"/>
         </w:tabs>
-      </w:pPr>
+        <w:ind w:left="360"/>
+      </w:pPr>
+      <w:r>
+        <w:t xml:space="preserve">   </w:t>
+      </w:r>
       <w:r>
         <w:rPr>
-          <w:rFonts w:eastAsiaTheme="minorEastAsia"/>
-          <w:szCs w:val="24"/>
-          <w:lang w:eastAsia="zh-CN"/>
+          <w:noProof/>
+          <w:lang w:eastAsia="zh-TW"/>
         </w:rPr>
-        <w:t xml:space="preserve">            </w:t>
+        <w:drawing>
+          <wp:inline distT="0" distB="0" distL="0" distR="0">
+            <wp:extent cx="2231136" cy="3575304"/>
+            <wp:effectExtent l="0" t="0" r="0" b="0"/>
+            <wp:docPr id="9" name="Picture 9"/>
+            <wp:cNvGraphicFramePr>
+              <a:graphicFrameLocks xmlns:a="http://schemas.openxmlformats.org/drawingml/2006/main" noChangeAspect="1"/>
+            </wp:cNvGraphicFramePr>
+            <a:graphic xmlns:a="http://schemas.openxmlformats.org/drawingml/2006/main">
+              <a:graphicData uri="http://schemas.openxmlformats.org/drawingml/2006/picture">
+                <pic:pic xmlns:pic="http://schemas.openxmlformats.org/drawingml/2006/picture">
+                  <pic:nvPicPr>
+                    <pic:cNvPr id="0" name="Picture 8"/>
+                    <pic:cNvPicPr>
+                      <a:picLocks noChangeAspect="1" noChangeArrowheads="1"/>
+                    </pic:cNvPicPr>
+                  </pic:nvPicPr>
+                  <pic:blipFill>
+                    <a:blip r:embed="rId12">
+                      <a:extLst>
+                        <a:ext uri="{28A0092B-C50C-407E-A947-70E740481C1C}">
+                          <a14:useLocalDpi xmlns:a14="http://schemas.microsoft.com/office/drawing/2010/main" val="0"/>
+                        </a:ext>
+                      </a:extLst>
+                    </a:blip>
+                    <a:srcRect/>
+                    <a:stretch>
+                      <a:fillRect/>
+                    </a:stretch>
+                  </pic:blipFill>
+                  <pic:spPr bwMode="auto">
+                    <a:xfrm>
+                      <a:off x="0" y="0"/>
+                      <a:ext cx="2231136" cy="3575304"/>
+                    </a:xfrm>
+                    <a:prstGeom prst="rect">
+                      <a:avLst/>
+                    </a:prstGeom>
+                    <a:noFill/>
+                    <a:ln>
+                      <a:noFill/>
+                    </a:ln>
+                  </pic:spPr>
+                </pic:pic>
+              </a:graphicData>
+            </a:graphic>
+          </wp:inline>
+        </w:drawing>
       </w:r>
     </w:p>
     <w:p>
       <w:pPr>
+        <w:pStyle w:val="ListParagraph"/>
         <w:tabs>
           <w:tab w:val="left" w:pos="720"/>
           <w:tab w:val="left" w:pos="990"/>
         </w:tabs>
-        <w:jc w:val="center"/>
+      </w:pPr>
+    </w:p>
+    <w:p>
+      <w:pPr>
+        <w:pStyle w:val="ListParagraph"/>
+        <w:numPr>
+          <w:ilvl w:val="0"/>
+          <w:numId w:val="40"/>
+        </w:numPr>
+        <w:tabs>
+          <w:tab w:val="left" w:pos="720"/>
+          <w:tab w:val="left" w:pos="990"/>
+        </w:tabs>
+      </w:pPr>
+      <w:r>
+        <w:t xml:space="preserve">Right click on </w:t>
+      </w:r>
+      <w:r>
+        <w:t xml:space="preserve">project </w:t>
+      </w:r>
+      <w:proofErr w:type="spellStart"/>
+      <w:r>
+        <w:t>test_driver</w:t>
+      </w:r>
+      <w:proofErr w:type="spellEnd"/>
+      <w:r>
+        <w:t xml:space="preserve"> </w:t>
+      </w:r>
+      <w:r>
+        <w:t xml:space="preserve">and rebuild the project. </w:t>
+      </w:r>
+      <w:r>
+        <w:t>The status from output window should look as below.</w:t>
+      </w:r>
+    </w:p>
+    <w:p>
+      <w:pPr>
+        <w:pStyle w:val="ListParagraph"/>
+        <w:tabs>
+          <w:tab w:val="left" w:pos="720"/>
+          <w:tab w:val="left" w:pos="990"/>
+        </w:tabs>
+      </w:pPr>
+    </w:p>
+    <w:p>
+      <w:pPr>
+        <w:pStyle w:val="ListParagraph"/>
+        <w:tabs>
+          <w:tab w:val="left" w:pos="720"/>
+          <w:tab w:val="left" w:pos="990"/>
+        </w:tabs>
+      </w:pPr>
+      <w:r>
+        <w:rPr>
+          <w:noProof/>
+          <w:lang w:eastAsia="zh-TW"/>
+        </w:rPr>
+        <w:drawing>
+          <wp:inline distT="0" distB="0" distL="0" distR="0">
+            <wp:extent cx="4762500" cy="295275"/>
+            <wp:effectExtent l="0" t="0" r="0" b="0"/>
+            <wp:docPr id="14" name="Picture 14"/>
+            <wp:cNvGraphicFramePr>
+              <a:graphicFrameLocks xmlns:a="http://schemas.openxmlformats.org/drawingml/2006/main" noChangeAspect="1"/>
+            </wp:cNvGraphicFramePr>
+            <a:graphic xmlns:a="http://schemas.openxmlformats.org/drawingml/2006/main">
+              <a:graphicData uri="http://schemas.openxmlformats.org/drawingml/2006/picture">
+                <pic:pic xmlns:pic="http://schemas.openxmlformats.org/drawingml/2006/picture">
+                  <pic:nvPicPr>
+                    <pic:cNvPr id="0" name="Picture 13"/>
+                    <pic:cNvPicPr>
+                      <a:picLocks noChangeAspect="1" noChangeArrowheads="1"/>
+                    </pic:cNvPicPr>
+                  </pic:nvPicPr>
+                  <pic:blipFill>
+                    <a:blip r:embed="rId13">
+                      <a:extLst>
+                        <a:ext uri="{28A0092B-C50C-407E-A947-70E740481C1C}">
+                          <a14:useLocalDpi xmlns:a14="http://schemas.microsoft.com/office/drawing/2010/main" val="0"/>
+                        </a:ext>
+                      </a:extLst>
+                    </a:blip>
+                    <a:srcRect/>
+                    <a:stretch>
+                      <a:fillRect/>
+                    </a:stretch>
+                  </pic:blipFill>
+                  <pic:spPr bwMode="auto">
+                    <a:xfrm>
+                      <a:off x="0" y="0"/>
+                      <a:ext cx="4762500" cy="295275"/>
+                    </a:xfrm>
+                    <a:prstGeom prst="rect">
+                      <a:avLst/>
+                    </a:prstGeom>
+                    <a:noFill/>
+                    <a:ln>
+                      <a:noFill/>
+                    </a:ln>
+                  </pic:spPr>
+                </pic:pic>
+              </a:graphicData>
+            </a:graphic>
+          </wp:inline>
+        </w:drawing>
+      </w:r>
+    </w:p>
+    <w:p>
+      <w:pPr>
+        <w:pStyle w:val="ListParagraph"/>
+        <w:tabs>
+          <w:tab w:val="left" w:pos="720"/>
+          <w:tab w:val="left" w:pos="990"/>
+        </w:tabs>
+      </w:pPr>
+    </w:p>
+    <w:p>
+      <w:pPr>
+        <w:pStyle w:val="ListParagraph"/>
+        <w:numPr>
+          <w:ilvl w:val="0"/>
+          <w:numId w:val="40"/>
+        </w:numPr>
+        <w:tabs>
+          <w:tab w:val="left" w:pos="720"/>
+          <w:tab w:val="left" w:pos="990"/>
+        </w:tabs>
+      </w:pPr>
+      <w:r>
+        <w:t xml:space="preserve">Right click on project </w:t>
+      </w:r>
+      <w:proofErr w:type="spellStart"/>
+      <w:r>
+        <w:t>test_driver</w:t>
+      </w:r>
+      <w:proofErr w:type="spellEnd"/>
+      <w:r>
+        <w:t xml:space="preserve">, go to debugging property and </w:t>
+      </w:r>
+      <w:r>
+        <w:t>specify working directory to ..\..\</w:t>
+      </w:r>
+      <w:proofErr w:type="spellStart"/>
+      <w:r>
+        <w:t>testdata</w:t>
+      </w:r>
+      <w:proofErr w:type="spellEnd"/>
+      <w:r>
+        <w:t xml:space="preserve">. </w:t>
+      </w:r>
+    </w:p>
+    <w:p>
+      <w:pPr>
+        <w:pStyle w:val="ListParagraph"/>
+        <w:tabs>
+          <w:tab w:val="left" w:pos="720"/>
+          <w:tab w:val="left" w:pos="990"/>
+        </w:tabs>
+      </w:pPr>
+    </w:p>
+    <w:p>
+      <w:pPr>
+        <w:pStyle w:val="ListParagraph"/>
+        <w:tabs>
+          <w:tab w:val="left" w:pos="720"/>
+          <w:tab w:val="left" w:pos="990"/>
+        </w:tabs>
+      </w:pPr>
+      <w:r>
+        <w:rPr>
+          <w:noProof/>
+          <w:lang w:eastAsia="zh-TW"/>
+        </w:rPr>
+        <w:drawing>
+          <wp:inline distT="0" distB="0" distL="0" distR="0">
+            <wp:extent cx="5143500" cy="779050"/>
+            <wp:effectExtent l="0" t="0" r="0" b="0"/>
+            <wp:docPr id="22" name="Picture 22"/>
+            <wp:cNvGraphicFramePr>
+              <a:graphicFrameLocks xmlns:a="http://schemas.openxmlformats.org/drawingml/2006/main" noChangeAspect="1"/>
+            </wp:cNvGraphicFramePr>
+            <a:graphic xmlns:a="http://schemas.openxmlformats.org/drawingml/2006/main">
+              <a:graphicData uri="http://schemas.openxmlformats.org/drawingml/2006/picture">
+                <pic:pic xmlns:pic="http://schemas.openxmlformats.org/drawingml/2006/picture">
+                  <pic:nvPicPr>
+                    <pic:cNvPr id="0" name="Picture 21"/>
+                    <pic:cNvPicPr>
+                      <a:picLocks noChangeAspect="1" noChangeArrowheads="1"/>
+                    </pic:cNvPicPr>
+                  </pic:nvPicPr>
+                  <pic:blipFill>
+                    <a:blip r:embed="rId14">
+                      <a:extLst>
+                        <a:ext uri="{28A0092B-C50C-407E-A947-70E740481C1C}">
+                          <a14:useLocalDpi xmlns:a14="http://schemas.microsoft.com/office/drawing/2010/main" val="0"/>
+                        </a:ext>
+                      </a:extLst>
+                    </a:blip>
+                    <a:srcRect/>
+                    <a:stretch>
+                      <a:fillRect/>
+                    </a:stretch>
+                  </pic:blipFill>
+                  <pic:spPr bwMode="auto">
+                    <a:xfrm>
+                      <a:off x="0" y="0"/>
+                      <a:ext cx="5143500" cy="779050"/>
+                    </a:xfrm>
+                    <a:prstGeom prst="rect">
+                      <a:avLst/>
+                    </a:prstGeom>
+                    <a:noFill/>
+                    <a:ln>
+                      <a:noFill/>
+                    </a:ln>
+                  </pic:spPr>
+                </pic:pic>
+              </a:graphicData>
+            </a:graphic>
+          </wp:inline>
+        </w:drawing>
+      </w:r>
+    </w:p>
+    <w:p>
+      <w:pPr>
+        <w:pStyle w:val="ListParagraph"/>
+        <w:tabs>
+          <w:tab w:val="left" w:pos="720"/>
+          <w:tab w:val="left" w:pos="990"/>
+        </w:tabs>
+      </w:pPr>
+    </w:p>
+    <w:p>
+      <w:pPr>
+        <w:pStyle w:val="ListParagraph"/>
+        <w:numPr>
+          <w:ilvl w:val="0"/>
+          <w:numId w:val="40"/>
+        </w:numPr>
+        <w:tabs>
+          <w:tab w:val="left" w:pos="720"/>
+          <w:tab w:val="left" w:pos="990"/>
+        </w:tabs>
+      </w:pPr>
+      <w:r>
+        <w:t>R</w:t>
+      </w:r>
+      <w:r>
+        <w:t>ight click</w:t>
+      </w:r>
+      <w:r>
+        <w:t xml:space="preserve"> on </w:t>
+      </w:r>
+      <w:proofErr w:type="spellStart"/>
+      <w:r>
+        <w:t>test_driver</w:t>
+      </w:r>
+      <w:proofErr w:type="spellEnd"/>
+      <w:r>
+        <w:t xml:space="preserve"> and run</w:t>
+      </w:r>
+      <w:r>
+        <w:t xml:space="preserve"> </w:t>
+      </w:r>
+      <w:r>
+        <w:t>Debug/Start new instance. This will run all the tests. The output window should look as below.</w:t>
+      </w:r>
+      <w:r>
+        <w:t xml:space="preserve"> This implies the compilation for testing </w:t>
+      </w:r>
+      <w:proofErr w:type="gramStart"/>
+      <w:r>
+        <w:t>units</w:t>
+      </w:r>
+      <w:proofErr w:type="gramEnd"/>
+      <w:r>
+        <w:t xml:space="preserve"> works fine. </w:t>
+      </w:r>
+    </w:p>
+    <w:p>
+      <w:pPr>
+        <w:pStyle w:val="ListParagraph"/>
+        <w:tabs>
+          <w:tab w:val="left" w:pos="720"/>
+          <w:tab w:val="left" w:pos="990"/>
+        </w:tabs>
       </w:pPr>
       <w:r>
         <w:rPr>
@@ -809,9 +1267,376 @@
         </w:rPr>
         <w:lastRenderedPageBreak/>
         <w:drawing>
+          <wp:inline distT="0" distB="0" distL="0" distR="0" wp14:anchorId="6671AC28" wp14:editId="31E666A7">
+            <wp:extent cx="5133975" cy="1448044"/>
+            <wp:effectExtent l="0" t="0" r="0" b="0"/>
+            <wp:docPr id="12" name="Picture 12"/>
+            <wp:cNvGraphicFramePr>
+              <a:graphicFrameLocks xmlns:a="http://schemas.openxmlformats.org/drawingml/2006/main" noChangeAspect="1"/>
+            </wp:cNvGraphicFramePr>
+            <a:graphic xmlns:a="http://schemas.openxmlformats.org/drawingml/2006/main">
+              <a:graphicData uri="http://schemas.openxmlformats.org/drawingml/2006/picture">
+                <pic:pic xmlns:pic="http://schemas.openxmlformats.org/drawingml/2006/picture">
+                  <pic:nvPicPr>
+                    <pic:cNvPr id="0" name="Picture 11"/>
+                    <pic:cNvPicPr>
+                      <a:picLocks noChangeAspect="1" noChangeArrowheads="1"/>
+                    </pic:cNvPicPr>
+                  </pic:nvPicPr>
+                  <pic:blipFill>
+                    <a:blip r:embed="rId15">
+                      <a:extLst>
+                        <a:ext uri="{28A0092B-C50C-407E-A947-70E740481C1C}">
+                          <a14:useLocalDpi xmlns:a14="http://schemas.microsoft.com/office/drawing/2010/main" val="0"/>
+                        </a:ext>
+                      </a:extLst>
+                    </a:blip>
+                    <a:srcRect/>
+                    <a:stretch>
+                      <a:fillRect/>
+                    </a:stretch>
+                  </pic:blipFill>
+                  <pic:spPr bwMode="auto">
+                    <a:xfrm>
+                      <a:off x="0" y="0"/>
+                      <a:ext cx="5133975" cy="1448044"/>
+                    </a:xfrm>
+                    <a:prstGeom prst="rect">
+                      <a:avLst/>
+                    </a:prstGeom>
+                    <a:noFill/>
+                    <a:ln>
+                      <a:noFill/>
+                    </a:ln>
+                  </pic:spPr>
+                </pic:pic>
+              </a:graphicData>
+            </a:graphic>
+          </wp:inline>
+        </w:drawing>
+      </w:r>
+    </w:p>
+    <w:p>
+      <w:pPr>
+        <w:pStyle w:val="ListParagraph"/>
+        <w:tabs>
+          <w:tab w:val="left" w:pos="720"/>
+          <w:tab w:val="left" w:pos="990"/>
+        </w:tabs>
+      </w:pPr>
+    </w:p>
+    <w:p>
+      <w:pPr>
+        <w:pStyle w:val="ListParagraph"/>
+        <w:numPr>
+          <w:ilvl w:val="0"/>
+          <w:numId w:val="40"/>
+        </w:numPr>
+        <w:tabs>
+          <w:tab w:val="left" w:pos="720"/>
+          <w:tab w:val="left" w:pos="990"/>
+        </w:tabs>
+      </w:pPr>
+      <w:r>
+        <w:t xml:space="preserve">The next step is to test GTM main driver. Right click on project </w:t>
+      </w:r>
+      <w:proofErr w:type="spellStart"/>
+      <w:r>
+        <w:t>gtm</w:t>
+      </w:r>
+      <w:proofErr w:type="spellEnd"/>
+      <w:r>
+        <w:t xml:space="preserve"> and rebuild the project. The status from output window should look as below.</w:t>
+      </w:r>
+    </w:p>
+    <w:p>
+      <w:pPr>
+        <w:pStyle w:val="ListParagraph"/>
+        <w:tabs>
+          <w:tab w:val="left" w:pos="720"/>
+          <w:tab w:val="left" w:pos="990"/>
+        </w:tabs>
+      </w:pPr>
+    </w:p>
+    <w:p>
+      <w:pPr>
+        <w:pStyle w:val="ListParagraph"/>
+        <w:tabs>
+          <w:tab w:val="left" w:pos="720"/>
+          <w:tab w:val="left" w:pos="990"/>
+        </w:tabs>
+      </w:pPr>
+      <w:r>
+        <w:rPr>
+          <w:noProof/>
+          <w:lang w:eastAsia="zh-TW"/>
+        </w:rPr>
+        <w:drawing>
+          <wp:inline distT="0" distB="0" distL="0" distR="0" wp14:anchorId="3AF85190" wp14:editId="635DC233">
+            <wp:extent cx="5667375" cy="809625"/>
+            <wp:effectExtent l="0" t="0" r="0" b="0"/>
+            <wp:docPr id="17" name="Picture 17"/>
+            <wp:cNvGraphicFramePr>
+              <a:graphicFrameLocks xmlns:a="http://schemas.openxmlformats.org/drawingml/2006/main" noChangeAspect="1"/>
+            </wp:cNvGraphicFramePr>
+            <a:graphic xmlns:a="http://schemas.openxmlformats.org/drawingml/2006/main">
+              <a:graphicData uri="http://schemas.openxmlformats.org/drawingml/2006/picture">
+                <pic:pic xmlns:pic="http://schemas.openxmlformats.org/drawingml/2006/picture">
+                  <pic:nvPicPr>
+                    <pic:cNvPr id="0" name="Picture 16"/>
+                    <pic:cNvPicPr>
+                      <a:picLocks noChangeAspect="1" noChangeArrowheads="1"/>
+                    </pic:cNvPicPr>
+                  </pic:nvPicPr>
+                  <pic:blipFill>
+                    <a:blip r:embed="rId16">
+                      <a:extLst>
+                        <a:ext uri="{28A0092B-C50C-407E-A947-70E740481C1C}">
+                          <a14:useLocalDpi xmlns:a14="http://schemas.microsoft.com/office/drawing/2010/main" val="0"/>
+                        </a:ext>
+                      </a:extLst>
+                    </a:blip>
+                    <a:srcRect/>
+                    <a:stretch>
+                      <a:fillRect/>
+                    </a:stretch>
+                  </pic:blipFill>
+                  <pic:spPr bwMode="auto">
+                    <a:xfrm>
+                      <a:off x="0" y="0"/>
+                      <a:ext cx="5667375" cy="809625"/>
+                    </a:xfrm>
+                    <a:prstGeom prst="rect">
+                      <a:avLst/>
+                    </a:prstGeom>
+                    <a:noFill/>
+                    <a:ln>
+                      <a:noFill/>
+                    </a:ln>
+                  </pic:spPr>
+                </pic:pic>
+              </a:graphicData>
+            </a:graphic>
+          </wp:inline>
+        </w:drawing>
+      </w:r>
+    </w:p>
+    <w:p>
+      <w:pPr>
+        <w:pStyle w:val="ListParagraph"/>
+        <w:tabs>
+          <w:tab w:val="left" w:pos="720"/>
+          <w:tab w:val="left" w:pos="990"/>
+        </w:tabs>
+      </w:pPr>
+    </w:p>
+    <w:p>
+      <w:pPr>
+        <w:pStyle w:val="ListParagraph"/>
+        <w:numPr>
+          <w:ilvl w:val="0"/>
+          <w:numId w:val="40"/>
+        </w:numPr>
+        <w:tabs>
+          <w:tab w:val="left" w:pos="720"/>
+          <w:tab w:val="left" w:pos="990"/>
+        </w:tabs>
+      </w:pPr>
+      <w:r>
+        <w:t xml:space="preserve">Right click on project </w:t>
+      </w:r>
+      <w:proofErr w:type="spellStart"/>
+      <w:r>
+        <w:t>gtm</w:t>
+      </w:r>
+      <w:proofErr w:type="spellEnd"/>
+      <w:r>
+        <w:t xml:space="preserve">, go to debugging property and </w:t>
+      </w:r>
+      <w:r>
+        <w:t xml:space="preserve">specify Working Directory </w:t>
+      </w:r>
+      <w:proofErr w:type="gramStart"/>
+      <w:r>
+        <w:t>to ..</w:t>
+      </w:r>
+      <w:proofErr w:type="gramEnd"/>
+      <w:r>
+        <w:t>\..\</w:t>
+      </w:r>
+      <w:proofErr w:type="spellStart"/>
+      <w:r>
+        <w:t>testdata</w:t>
+      </w:r>
+      <w:proofErr w:type="spellEnd"/>
+      <w:r>
+        <w:t>\</w:t>
+      </w:r>
+      <w:proofErr w:type="spellStart"/>
+      <w:r>
+        <w:t>gtm_main_test</w:t>
+      </w:r>
+      <w:proofErr w:type="spellEnd"/>
+      <w:r>
+        <w:t xml:space="preserve"> and Command Arguments to </w:t>
+      </w:r>
+      <w:proofErr w:type="spellStart"/>
+      <w:r>
+        <w:t>gtm.inp</w:t>
+      </w:r>
+      <w:proofErr w:type="spellEnd"/>
+      <w:r>
+        <w:t xml:space="preserve">. </w:t>
+      </w:r>
+    </w:p>
+    <w:p>
+      <w:pPr>
+        <w:pStyle w:val="ListParagraph"/>
+        <w:tabs>
+          <w:tab w:val="left" w:pos="720"/>
+          <w:tab w:val="left" w:pos="990"/>
+        </w:tabs>
+      </w:pPr>
+    </w:p>
+    <w:p>
+      <w:pPr>
+        <w:pStyle w:val="ListParagraph"/>
+        <w:tabs>
+          <w:tab w:val="left" w:pos="720"/>
+          <w:tab w:val="left" w:pos="990"/>
+        </w:tabs>
+      </w:pPr>
+      <w:r>
+        <w:rPr>
+          <w:noProof/>
+          <w:lang w:eastAsia="zh-TW"/>
+        </w:rPr>
+        <w:drawing>
           <wp:inline distT="0" distB="0" distL="0" distR="0">
-            <wp:extent cx="5791200" cy="3420805"/>
-            <wp:effectExtent l="19050" t="0" r="0" b="0"/>
+            <wp:extent cx="5534025" cy="809625"/>
+            <wp:effectExtent l="0" t="0" r="0" b="0"/>
+            <wp:docPr id="21" name="Picture 21"/>
+            <wp:cNvGraphicFramePr>
+              <a:graphicFrameLocks xmlns:a="http://schemas.openxmlformats.org/drawingml/2006/main" noChangeAspect="1"/>
+            </wp:cNvGraphicFramePr>
+            <a:graphic xmlns:a="http://schemas.openxmlformats.org/drawingml/2006/main">
+              <a:graphicData uri="http://schemas.openxmlformats.org/drawingml/2006/picture">
+                <pic:pic xmlns:pic="http://schemas.openxmlformats.org/drawingml/2006/picture">
+                  <pic:nvPicPr>
+                    <pic:cNvPr id="0" name="Picture 20"/>
+                    <pic:cNvPicPr>
+                      <a:picLocks noChangeAspect="1" noChangeArrowheads="1"/>
+                    </pic:cNvPicPr>
+                  </pic:nvPicPr>
+                  <pic:blipFill>
+                    <a:blip r:embed="rId17">
+                      <a:extLst>
+                        <a:ext uri="{28A0092B-C50C-407E-A947-70E740481C1C}">
+                          <a14:useLocalDpi xmlns:a14="http://schemas.microsoft.com/office/drawing/2010/main" val="0"/>
+                        </a:ext>
+                      </a:extLst>
+                    </a:blip>
+                    <a:srcRect/>
+                    <a:stretch>
+                      <a:fillRect/>
+                    </a:stretch>
+                  </pic:blipFill>
+                  <pic:spPr bwMode="auto">
+                    <a:xfrm>
+                      <a:off x="0" y="0"/>
+                      <a:ext cx="5534025" cy="809625"/>
+                    </a:xfrm>
+                    <a:prstGeom prst="rect">
+                      <a:avLst/>
+                    </a:prstGeom>
+                    <a:noFill/>
+                    <a:ln>
+                      <a:noFill/>
+                    </a:ln>
+                  </pic:spPr>
+                </pic:pic>
+              </a:graphicData>
+            </a:graphic>
+          </wp:inline>
+        </w:drawing>
+      </w:r>
+    </w:p>
+    <w:p>
+      <w:pPr>
+        <w:pStyle w:val="ListParagraph"/>
+        <w:tabs>
+          <w:tab w:val="left" w:pos="720"/>
+          <w:tab w:val="left" w:pos="990"/>
+        </w:tabs>
+      </w:pPr>
+    </w:p>
+    <w:p>
+      <w:pPr>
+        <w:pStyle w:val="ListParagraph"/>
+        <w:numPr>
+          <w:ilvl w:val="0"/>
+          <w:numId w:val="40"/>
+        </w:numPr>
+        <w:tabs>
+          <w:tab w:val="left" w:pos="720"/>
+          <w:tab w:val="left" w:pos="990"/>
+        </w:tabs>
+      </w:pPr>
+      <w:r>
+        <w:t>Right click</w:t>
+      </w:r>
+      <w:r>
+        <w:t xml:space="preserve"> on project </w:t>
+      </w:r>
+      <w:proofErr w:type="spellStart"/>
+      <w:r>
+        <w:t>gtm</w:t>
+      </w:r>
+      <w:proofErr w:type="spellEnd"/>
+      <w:r>
+        <w:t xml:space="preserve"> and run Debug/Start new instance. </w:t>
+      </w:r>
+      <w:r>
+        <w:t>This will run GTM main program</w:t>
+      </w:r>
+      <w:r>
+        <w:t>. The output window should look as below. This implies the compilat</w:t>
+      </w:r>
+      <w:r>
+        <w:t>ion for GTM is successful</w:t>
+      </w:r>
+      <w:r>
+        <w:t>.</w:t>
+      </w:r>
+      <w:bookmarkStart w:id="7" w:name="_GoBack"/>
+      <w:bookmarkEnd w:id="7"/>
+    </w:p>
+    <w:p>
+      <w:pPr>
+        <w:pStyle w:val="ListParagraph"/>
+        <w:tabs>
+          <w:tab w:val="left" w:pos="720"/>
+          <w:tab w:val="left" w:pos="990"/>
+        </w:tabs>
+      </w:pPr>
+    </w:p>
+    <w:p>
+      <w:pPr>
+        <w:pStyle w:val="ListParagraph"/>
+        <w:tabs>
+          <w:tab w:val="left" w:pos="720"/>
+          <w:tab w:val="left" w:pos="990"/>
+        </w:tabs>
+      </w:pPr>
+      <w:r>
+        <w:rPr>
+          <w:noProof/>
+          <w:lang w:eastAsia="zh-TW"/>
+        </w:rPr>
+        <w:drawing>
+          <wp:inline distT="0" distB="0" distL="0" distR="0" wp14:anchorId="052B8A9A" wp14:editId="7270F6D5">
+            <wp:extent cx="5442979" cy="2533650"/>
+            <wp:effectExtent l="0" t="0" r="0" b="0"/>
             <wp:docPr id="2" name="Picture 2"/>
             <wp:cNvGraphicFramePr>
               <a:graphicFrameLocks xmlns:a="http://schemas.openxmlformats.org/drawingml/2006/main" noChangeAspect="1"/>
@@ -820,13 +1645,19 @@
               <a:graphicData uri="http://schemas.openxmlformats.org/drawingml/2006/picture">
                 <pic:pic xmlns:pic="http://schemas.openxmlformats.org/drawingml/2006/picture">
                   <pic:nvPicPr>
-                    <pic:cNvPr id="0" name="Picture 2"/>
+                    <pic:cNvPr id="0" name="Picture 3"/>
                     <pic:cNvPicPr>
                       <a:picLocks noChangeAspect="1" noChangeArrowheads="1"/>
                     </pic:cNvPicPr>
                   </pic:nvPicPr>
                   <pic:blipFill>
-                    <a:blip r:embed="rId11" cstate="print"/>
+                    <a:blip r:embed="rId18">
+                      <a:extLst>
+                        <a:ext uri="{28A0092B-C50C-407E-A947-70E740481C1C}">
+                          <a14:useLocalDpi xmlns:a14="http://schemas.microsoft.com/office/drawing/2010/main" val="0"/>
+                        </a:ext>
+                      </a:extLst>
+                    </a:blip>
                     <a:srcRect/>
                     <a:stretch>
                       <a:fillRect/>
@@ -835,17 +1666,14 @@
                   <pic:spPr bwMode="auto">
                     <a:xfrm>
                       <a:off x="0" y="0"/>
-                      <a:ext cx="5791200" cy="3420805"/>
+                      <a:ext cx="5442979" cy="2533650"/>
                     </a:xfrm>
                     <a:prstGeom prst="rect">
                       <a:avLst/>
                     </a:prstGeom>
                     <a:noFill/>
-                    <a:ln w="9525">
+                    <a:ln>
                       <a:noFill/>
-                      <a:miter lim="800000"/>
-                      <a:headEnd/>
-                      <a:tailEnd/>
                     </a:ln>
                   </pic:spPr>
                 </pic:pic>
@@ -855,469 +1683,8 @@
         </w:drawing>
       </w:r>
     </w:p>
-    <w:p>
-      <w:pPr>
-        <w:tabs>
-          <w:tab w:val="left" w:pos="720"/>
-          <w:tab w:val="left" w:pos="990"/>
-        </w:tabs>
-        <w:jc w:val="center"/>
-      </w:pPr>
-      <w:r>
-        <w:t>Figure 1</w:t>
-      </w:r>
-    </w:p>
-    <w:p>
-      <w:pPr>
-        <w:tabs>
-          <w:tab w:val="left" w:pos="720"/>
-          <w:tab w:val="left" w:pos="990"/>
-        </w:tabs>
-      </w:pPr>
-    </w:p>
-    <w:p>
-      <w:pPr>
-        <w:tabs>
-          <w:tab w:val="left" w:pos="720"/>
-          <w:tab w:val="left" w:pos="990"/>
-        </w:tabs>
-        <w:rPr>
-          <w:b/>
-        </w:rPr>
-      </w:pPr>
-    </w:p>
-    <w:p>
-      <w:pPr>
-        <w:tabs>
-          <w:tab w:val="left" w:pos="720"/>
-          <w:tab w:val="left" w:pos="990"/>
-        </w:tabs>
-        <w:rPr>
-          <w:b/>
-        </w:rPr>
-      </w:pPr>
-      <w:r>
-        <w:rPr>
-          <w:b/>
-        </w:rPr>
-        <w:t>Compiling DSM2_GTM</w:t>
-      </w:r>
-    </w:p>
-    <w:p>
-      <w:pPr>
-        <w:pStyle w:val="ListParagraph"/>
-        <w:tabs>
-          <w:tab w:val="left" w:pos="720"/>
-          <w:tab w:val="left" w:pos="990"/>
-        </w:tabs>
-      </w:pPr>
-    </w:p>
-    <w:p>
-      <w:pPr>
-        <w:pStyle w:val="ListParagraph"/>
-        <w:numPr>
-          <w:ilvl w:val="0"/>
-          <w:numId w:val="41"/>
-        </w:numPr>
-        <w:tabs>
-          <w:tab w:val="left" w:pos="720"/>
-          <w:tab w:val="left" w:pos="990"/>
-        </w:tabs>
-        <w:contextualSpacing/>
-        <w:rPr>
-          <w:u w:val="single"/>
-        </w:rPr>
-      </w:pPr>
-      <w:r>
-        <w:t xml:space="preserve">Compiling DSM2: Follow this instruction under DSM2_v8.1_gtm and make sure that hydro.exe and qual.exe can be successfully created. </w:t>
-      </w:r>
-      <w:r>
-        <w:t>(Details are skipped here.)</w:t>
-      </w:r>
-    </w:p>
-    <w:p>
-      <w:pPr>
-        <w:pStyle w:val="ListParagraph"/>
-        <w:tabs>
-          <w:tab w:val="left" w:pos="720"/>
-          <w:tab w:val="left" w:pos="990"/>
-        </w:tabs>
-        <w:ind w:left="1080"/>
-        <w:contextualSpacing/>
-        <w:rPr>
-          <w:u w:val="single"/>
-        </w:rPr>
-      </w:pPr>
-    </w:p>
-    <w:p>
-      <w:pPr>
-        <w:pStyle w:val="ListParagraph"/>
-        <w:numPr>
-          <w:ilvl w:val="0"/>
-          <w:numId w:val="41"/>
-        </w:numPr>
-        <w:tabs>
-          <w:tab w:val="left" w:pos="720"/>
-          <w:tab w:val="left" w:pos="990"/>
-        </w:tabs>
-        <w:contextualSpacing/>
-      </w:pPr>
-      <w:r>
-        <w:t xml:space="preserve">There are two drivers in GTM (Figure 2). One is “gtm” which is </w:t>
-      </w:r>
-      <w:r>
-        <w:t xml:space="preserve">the </w:t>
-      </w:r>
-      <w:r>
-        <w:t>main program to</w:t>
-      </w:r>
-      <w:r>
-        <w:t xml:space="preserve"> run GTM and the other is “test_driver” which is used to perform unit</w:t>
-      </w:r>
-      <w:r>
-        <w:t xml:space="preserve"> test for all components.</w:t>
-      </w:r>
-      <w:r>
-        <w:t xml:space="preserve"> </w:t>
-      </w:r>
-      <w:r>
-        <w:t>Build those two projects separately and make sure they can be successfully built.</w:t>
-      </w:r>
-    </w:p>
-    <w:p>
-      <w:pPr>
-        <w:pStyle w:val="ListParagraph"/>
-      </w:pPr>
-    </w:p>
-    <w:p>
-      <w:pPr>
-        <w:pStyle w:val="ListParagraph"/>
-        <w:tabs>
-          <w:tab w:val="left" w:pos="720"/>
-          <w:tab w:val="left" w:pos="990"/>
-        </w:tabs>
-        <w:ind w:left="1080"/>
-        <w:contextualSpacing/>
-        <w:jc w:val="center"/>
-      </w:pPr>
-      <w:r>
-        <w:rPr>
-          <w:noProof/>
-          <w:lang w:eastAsia="zh-TW"/>
-        </w:rPr>
-        <w:drawing>
-          <wp:inline distT="0" distB="0" distL="0" distR="0">
-            <wp:extent cx="1790700" cy="2257425"/>
-            <wp:effectExtent l="19050" t="0" r="0" b="0"/>
-            <wp:docPr id="7" name="Picture 7"/>
-            <wp:cNvGraphicFramePr>
-              <a:graphicFrameLocks xmlns:a="http://schemas.openxmlformats.org/drawingml/2006/main" noChangeAspect="1"/>
-            </wp:cNvGraphicFramePr>
-            <a:graphic xmlns:a="http://schemas.openxmlformats.org/drawingml/2006/main">
-              <a:graphicData uri="http://schemas.openxmlformats.org/drawingml/2006/picture">
-                <pic:pic xmlns:pic="http://schemas.openxmlformats.org/drawingml/2006/picture">
-                  <pic:nvPicPr>
-                    <pic:cNvPr id="0" name="Picture 7"/>
-                    <pic:cNvPicPr>
-                      <a:picLocks noChangeAspect="1" noChangeArrowheads="1"/>
-                    </pic:cNvPicPr>
-                  </pic:nvPicPr>
-                  <pic:blipFill>
-                    <a:blip r:embed="rId12" cstate="print"/>
-                    <a:srcRect/>
-                    <a:stretch>
-                      <a:fillRect/>
-                    </a:stretch>
-                  </pic:blipFill>
-                  <pic:spPr bwMode="auto">
-                    <a:xfrm>
-                      <a:off x="0" y="0"/>
-                      <a:ext cx="1790700" cy="2257425"/>
-                    </a:xfrm>
-                    <a:prstGeom prst="rect">
-                      <a:avLst/>
-                    </a:prstGeom>
-                    <a:noFill/>
-                    <a:ln w="9525">
-                      <a:noFill/>
-                      <a:miter lim="800000"/>
-                      <a:headEnd/>
-                      <a:tailEnd/>
-                    </a:ln>
-                  </pic:spPr>
-                </pic:pic>
-              </a:graphicData>
-            </a:graphic>
-          </wp:inline>
-        </w:drawing>
-      </w:r>
-    </w:p>
-    <w:p>
-      <w:pPr>
-        <w:pStyle w:val="ListParagraph"/>
-        <w:tabs>
-          <w:tab w:val="left" w:pos="720"/>
-          <w:tab w:val="left" w:pos="990"/>
-        </w:tabs>
-        <w:ind w:left="1080"/>
-        <w:contextualSpacing/>
-        <w:jc w:val="center"/>
-      </w:pPr>
-      <w:r>
-        <w:t>Figure 2</w:t>
-      </w:r>
-    </w:p>
-    <w:p>
-      <w:pPr>
-        <w:tabs>
-          <w:tab w:val="left" w:pos="720"/>
-          <w:tab w:val="left" w:pos="990"/>
-        </w:tabs>
-        <w:rPr>
-          <w:b/>
-        </w:rPr>
-      </w:pPr>
-      <w:r>
-        <w:rPr>
-          <w:b/>
-        </w:rPr>
-        <w:lastRenderedPageBreak/>
-        <w:t>Running DSM2_GTM Test</w:t>
-      </w:r>
-    </w:p>
-    <w:p>
-      <w:pPr>
-        <w:pStyle w:val="ListParagraph"/>
-        <w:tabs>
-          <w:tab w:val="left" w:pos="720"/>
-          <w:tab w:val="left" w:pos="990"/>
-        </w:tabs>
-      </w:pPr>
-    </w:p>
-    <w:p>
-      <w:pPr>
-        <w:pStyle w:val="ListParagraph"/>
-        <w:numPr>
-          <w:ilvl w:val="0"/>
-          <w:numId w:val="42"/>
-        </w:numPr>
-        <w:tabs>
-          <w:tab w:val="left" w:pos="720"/>
-          <w:tab w:val="left" w:pos="990"/>
-        </w:tabs>
-        <w:contextualSpacing/>
-        <w:rPr>
-          <w:u w:val="single"/>
-        </w:rPr>
-      </w:pPr>
-      <w:r>
-        <w:t>Specify working directory for test_driver project and place test_hydro.h5 and test_hydro_fine.h5 those two HDF5 files under that folder.</w:t>
-      </w:r>
-    </w:p>
-    <w:p>
-      <w:pPr>
-        <w:pStyle w:val="ListParagraph"/>
-        <w:tabs>
-          <w:tab w:val="left" w:pos="720"/>
-          <w:tab w:val="left" w:pos="990"/>
-        </w:tabs>
-        <w:ind w:left="1080"/>
-        <w:contextualSpacing/>
-        <w:rPr>
-          <w:u w:val="single"/>
-        </w:rPr>
-      </w:pPr>
-      <w:hyperlink r:id="rId13" w:history="1">
-        <w:r>
-          <w:rPr>
-            <w:rStyle w:val="Hyperlink"/>
-          </w:rPr>
-          <w:t>\\delta-mod\YDrive\Projects\QUAL-GTM\testdata</w:t>
-        </w:r>
-      </w:hyperlink>
-    </w:p>
-    <w:p>
-      <w:pPr>
-        <w:tabs>
-          <w:tab w:val="left" w:pos="720"/>
-          <w:tab w:val="left" w:pos="990"/>
-        </w:tabs>
-        <w:contextualSpacing/>
-        <w:rPr>
-          <w:u w:val="single"/>
-        </w:rPr>
-      </w:pPr>
-    </w:p>
-    <w:p>
-      <w:pPr>
-        <w:pStyle w:val="ListParagraph"/>
-        <w:numPr>
-          <w:ilvl w:val="0"/>
-          <w:numId w:val="42"/>
-        </w:numPr>
-        <w:tabs>
-          <w:tab w:val="left" w:pos="720"/>
-          <w:tab w:val="left" w:pos="990"/>
-        </w:tabs>
-        <w:contextualSpacing/>
-        <w:rPr>
-          <w:color w:val="E36C0A" w:themeColor="accent6" w:themeShade="BF"/>
-        </w:rPr>
-      </w:pPr>
-      <w:r>
-        <w:t xml:space="preserve">Right click on </w:t>
-      </w:r>
-      <w:r>
-        <w:t>test_driver project and run Debug/start new instance</w:t>
-      </w:r>
-      <w:r>
-        <w:t xml:space="preserve">, this should return unit test results. </w:t>
-      </w:r>
-      <w:r>
-        <w:rPr>
-          <w:color w:val="E36C0A" w:themeColor="accent6" w:themeShade="BF"/>
-        </w:rPr>
-        <w:t>(Only test_gtm_core is activated, test_transport and test_sediment are commented out for now.)</w:t>
-      </w:r>
-    </w:p>
-    <w:p>
-      <w:pPr>
-        <w:tabs>
-          <w:tab w:val="left" w:pos="720"/>
-          <w:tab w:val="left" w:pos="990"/>
-        </w:tabs>
-        <w:contextualSpacing/>
-        <w:rPr>
-          <w:u w:val="single"/>
-        </w:rPr>
-      </w:pPr>
-    </w:p>
-    <w:p>
-      <w:pPr>
-        <w:tabs>
-          <w:tab w:val="left" w:pos="720"/>
-          <w:tab w:val="left" w:pos="990"/>
-        </w:tabs>
-        <w:rPr>
-          <w:b/>
-        </w:rPr>
-      </w:pPr>
-      <w:r>
-        <w:rPr>
-          <w:b/>
-        </w:rPr>
-        <w:t>Running DSM2_GTM Program</w:t>
-      </w:r>
-    </w:p>
-    <w:p>
-      <w:pPr>
-        <w:pStyle w:val="ListParagraph"/>
-        <w:tabs>
-          <w:tab w:val="left" w:pos="720"/>
-          <w:tab w:val="left" w:pos="990"/>
-        </w:tabs>
-      </w:pPr>
-    </w:p>
-    <w:p>
-      <w:pPr>
-        <w:pStyle w:val="ListParagraph"/>
-        <w:numPr>
-          <w:ilvl w:val="0"/>
-          <w:numId w:val="43"/>
-        </w:numPr>
-        <w:tabs>
-          <w:tab w:val="left" w:pos="720"/>
-          <w:tab w:val="left" w:pos="990"/>
-        </w:tabs>
-        <w:contextualSpacing/>
-        <w:rPr>
-          <w:u w:val="single"/>
-        </w:rPr>
-      </w:pPr>
-      <w:r>
-        <w:t>Specify working directory for test_driver project and place your HDF5 files under that folder, e.g., historical.h5.</w:t>
-      </w:r>
-    </w:p>
-    <w:p>
-      <w:pPr>
-        <w:tabs>
-          <w:tab w:val="left" w:pos="720"/>
-          <w:tab w:val="left" w:pos="990"/>
-        </w:tabs>
-        <w:contextualSpacing/>
-        <w:rPr>
-          <w:u w:val="single"/>
-        </w:rPr>
-      </w:pPr>
-    </w:p>
-    <w:p>
-      <w:pPr>
-        <w:pStyle w:val="ListParagraph"/>
-        <w:numPr>
-          <w:ilvl w:val="0"/>
-          <w:numId w:val="43"/>
-        </w:numPr>
-        <w:tabs>
-          <w:tab w:val="left" w:pos="720"/>
-          <w:tab w:val="left" w:pos="990"/>
-        </w:tabs>
-        <w:contextualSpacing/>
-        <w:rPr>
-          <w:color w:val="E36C0A" w:themeColor="accent6" w:themeShade="BF"/>
-        </w:rPr>
-      </w:pPr>
-      <w:r>
-        <w:t xml:space="preserve">Right click on </w:t>
-      </w:r>
-      <w:r>
-        <w:t xml:space="preserve">gtm project and run Debug/start new instance, this will run the main program. </w:t>
-      </w:r>
-      <w:r>
-        <w:rPr>
-          <w:color w:val="E36C0A" w:themeColor="accent6" w:themeShade="BF"/>
-        </w:rPr>
-        <w:t>(</w:t>
-      </w:r>
-      <w:r>
-        <w:rPr>
-          <w:color w:val="E36C0A" w:themeColor="accent6" w:themeShade="BF"/>
-        </w:rPr>
-        <w:t>I used this mainly to check mass balance interpolation for entire delta, so lots of hard-coded component and no cleanup.</w:t>
-      </w:r>
-      <w:r>
-        <w:rPr>
-          <w:color w:val="E36C0A" w:themeColor="accent6" w:themeShade="BF"/>
-        </w:rPr>
-        <w:t xml:space="preserve"> You may ignore it.</w:t>
-      </w:r>
-      <w:r>
-        <w:rPr>
-          <w:color w:val="E36C0A" w:themeColor="accent6" w:themeShade="BF"/>
-        </w:rPr>
-        <w:t>)</w:t>
-      </w:r>
-    </w:p>
-    <w:p>
-      <w:pPr>
-        <w:tabs>
-          <w:tab w:val="left" w:pos="720"/>
-          <w:tab w:val="left" w:pos="990"/>
-        </w:tabs>
-        <w:contextualSpacing/>
-        <w:rPr>
-          <w:u w:val="single"/>
-        </w:rPr>
-      </w:pPr>
-    </w:p>
-    <w:p>
-      <w:pPr>
-        <w:rPr>
-          <w:szCs w:val="24"/>
-        </w:rPr>
-      </w:pPr>
-    </w:p>
     <w:sectPr>
-      <w:headerReference w:type="first" r:id="rId14"/>
+      <w:headerReference w:type="first" r:id="rId19"/>
       <w:pgSz w:w="12240" w:h="15840"/>
       <w:pgMar w:top="1440" w:right="1440" w:bottom="1440" w:left="1440" w:header="720" w:footer="720" w:gutter="0"/>
       <w:cols w:space="720"/>
@@ -1329,15 +1696,15 @@
 </file>
 
 <file path=word/endnotes.xml><?xml version="1.0" encoding="utf-8"?>
-<w:endnotes xmlns:ve="http://schemas.openxmlformats.org/markup-compatibility/2006" xmlns:o="urn:schemas-microsoft-com:office:office" xmlns:r="http://schemas.openxmlformats.org/officeDocument/2006/relationships" xmlns:m="http://schemas.openxmlformats.org/officeDocument/2006/math" xmlns:v="urn:schemas-microsoft-com:vml" xmlns:wp="http://schemas.openxmlformats.org/drawingml/2006/wordprocessingDrawing" xmlns:w10="urn:schemas-microsoft-com:office:word" xmlns:w="http://schemas.openxmlformats.org/wordprocessingml/2006/main" xmlns:wne="http://schemas.microsoft.com/office/word/2006/wordml">
-  <w:endnote w:type="separator" w:id="0">
+<w:endnotes xmlns:wpc="http://schemas.microsoft.com/office/word/2010/wordprocessingCanvas" xmlns:mc="http://schemas.openxmlformats.org/markup-compatibility/2006" xmlns:o="urn:schemas-microsoft-com:office:office" xmlns:r="http://schemas.openxmlformats.org/officeDocument/2006/relationships" xmlns:m="http://schemas.openxmlformats.org/officeDocument/2006/math" xmlns:v="urn:schemas-microsoft-com:vml" xmlns:wp14="http://schemas.microsoft.com/office/word/2010/wordprocessingDrawing" xmlns:wp="http://schemas.openxmlformats.org/drawingml/2006/wordprocessingDrawing" xmlns:w10="urn:schemas-microsoft-com:office:word" xmlns:w="http://schemas.openxmlformats.org/wordprocessingml/2006/main" xmlns:w14="http://schemas.microsoft.com/office/word/2010/wordml" xmlns:wpg="http://schemas.microsoft.com/office/word/2010/wordprocessingGroup" xmlns:wpi="http://schemas.microsoft.com/office/word/2010/wordprocessingInk" xmlns:wne="http://schemas.microsoft.com/office/word/2006/wordml" xmlns:wps="http://schemas.microsoft.com/office/word/2010/wordprocessingShape" mc:Ignorable="w14 wp14">
+  <w:endnote w:type="separator" w:id="-1">
     <w:p>
       <w:r>
         <w:separator/>
       </w:r>
     </w:p>
   </w:endnote>
-  <w:endnote w:type="continuationSeparator" w:id="1">
+  <w:endnote w:type="continuationSeparator" w:id="0">
     <w:p>
       <w:r>
         <w:continuationSeparator/>
@@ -1348,15 +1715,15 @@
 </file>
 
 <file path=word/footnotes.xml><?xml version="1.0" encoding="utf-8"?>
-<w:footnotes xmlns:ve="http://schemas.openxmlformats.org/markup-compatibility/2006" xmlns:o="urn:schemas-microsoft-com:office:office" xmlns:r="http://schemas.openxmlformats.org/officeDocument/2006/relationships" xmlns:m="http://schemas.openxmlformats.org/officeDocument/2006/math" xmlns:v="urn:schemas-microsoft-com:vml" xmlns:wp="http://schemas.openxmlformats.org/drawingml/2006/wordprocessingDrawing" xmlns:w10="urn:schemas-microsoft-com:office:word" xmlns:w="http://schemas.openxmlformats.org/wordprocessingml/2006/main" xmlns:wne="http://schemas.microsoft.com/office/word/2006/wordml">
-  <w:footnote w:type="separator" w:id="0">
+<w:footnotes xmlns:wpc="http://schemas.microsoft.com/office/word/2010/wordprocessingCanvas" xmlns:mc="http://schemas.openxmlformats.org/markup-compatibility/2006" xmlns:o="urn:schemas-microsoft-com:office:office" xmlns:r="http://schemas.openxmlformats.org/officeDocument/2006/relationships" xmlns:m="http://schemas.openxmlformats.org/officeDocument/2006/math" xmlns:v="urn:schemas-microsoft-com:vml" xmlns:wp14="http://schemas.microsoft.com/office/word/2010/wordprocessingDrawing" xmlns:wp="http://schemas.openxmlformats.org/drawingml/2006/wordprocessingDrawing" xmlns:w10="urn:schemas-microsoft-com:office:word" xmlns:w="http://schemas.openxmlformats.org/wordprocessingml/2006/main" xmlns:w14="http://schemas.microsoft.com/office/word/2010/wordml" xmlns:wpg="http://schemas.microsoft.com/office/word/2010/wordprocessingGroup" xmlns:wpi="http://schemas.microsoft.com/office/word/2010/wordprocessingInk" xmlns:wne="http://schemas.microsoft.com/office/word/2006/wordml" xmlns:wps="http://schemas.microsoft.com/office/word/2010/wordprocessingShape" mc:Ignorable="w14 wp14">
+  <w:footnote w:type="separator" w:id="-1">
     <w:p>
       <w:r>
         <w:separator/>
       </w:r>
     </w:p>
   </w:footnote>
-  <w:footnote w:type="continuationSeparator" w:id="1">
+  <w:footnote w:type="continuationSeparator" w:id="0">
     <w:p>
       <w:r>
         <w:continuationSeparator/>
@@ -1367,7 +1734,7 @@
 </file>
 
 <file path=word/header1.xml><?xml version="1.0" encoding="utf-8"?>
-<w:hdr xmlns:ve="http://schemas.openxmlformats.org/markup-compatibility/2006" xmlns:o="urn:schemas-microsoft-com:office:office" xmlns:r="http://schemas.openxmlformats.org/officeDocument/2006/relationships" xmlns:m="http://schemas.openxmlformats.org/officeDocument/2006/math" xmlns:v="urn:schemas-microsoft-com:vml" xmlns:wp="http://schemas.openxmlformats.org/drawingml/2006/wordprocessingDrawing" xmlns:w10="urn:schemas-microsoft-com:office:word" xmlns:w="http://schemas.openxmlformats.org/wordprocessingml/2006/main" xmlns:wne="http://schemas.microsoft.com/office/word/2006/wordml">
+<w:hdr xmlns:wpc="http://schemas.microsoft.com/office/word/2010/wordprocessingCanvas" xmlns:mc="http://schemas.openxmlformats.org/markup-compatibility/2006" xmlns:o="urn:schemas-microsoft-com:office:office" xmlns:r="http://schemas.openxmlformats.org/officeDocument/2006/relationships" xmlns:m="http://schemas.openxmlformats.org/officeDocument/2006/math" xmlns:v="urn:schemas-microsoft-com:vml" xmlns:wp14="http://schemas.microsoft.com/office/word/2010/wordprocessingDrawing" xmlns:wp="http://schemas.openxmlformats.org/drawingml/2006/wordprocessingDrawing" xmlns:w10="urn:schemas-microsoft-com:office:word" xmlns:w="http://schemas.openxmlformats.org/wordprocessingml/2006/main" xmlns:w14="http://schemas.microsoft.com/office/word/2010/wordml" xmlns:wpg="http://schemas.microsoft.com/office/word/2010/wordprocessingGroup" xmlns:wpi="http://schemas.microsoft.com/office/word/2010/wordprocessingInk" xmlns:wne="http://schemas.microsoft.com/office/word/2006/wordml" xmlns:wps="http://schemas.microsoft.com/office/word/2010/wordprocessingShape" mc:Ignorable="w14 wp14">
   <w:p>
     <w:pPr>
       <w:tabs>
@@ -1424,7 +1791,7 @@
 </file>
 
 <file path=word/numbering.xml><?xml version="1.0" encoding="utf-8"?>
-<w:numbering xmlns:ve="http://schemas.openxmlformats.org/markup-compatibility/2006" xmlns:o="urn:schemas-microsoft-com:office:office" xmlns:r="http://schemas.openxmlformats.org/officeDocument/2006/relationships" xmlns:m="http://schemas.openxmlformats.org/officeDocument/2006/math" xmlns:v="urn:schemas-microsoft-com:vml" xmlns:wp="http://schemas.openxmlformats.org/drawingml/2006/wordprocessingDrawing" xmlns:w10="urn:schemas-microsoft-com:office:word" xmlns:w="http://schemas.openxmlformats.org/wordprocessingml/2006/main" xmlns:wne="http://schemas.microsoft.com/office/word/2006/wordml">
+<w:numbering xmlns:wpc="http://schemas.microsoft.com/office/word/2010/wordprocessingCanvas" xmlns:mc="http://schemas.openxmlformats.org/markup-compatibility/2006" xmlns:o="urn:schemas-microsoft-com:office:office" xmlns:r="http://schemas.openxmlformats.org/officeDocument/2006/relationships" xmlns:m="http://schemas.openxmlformats.org/officeDocument/2006/math" xmlns:v="urn:schemas-microsoft-com:vml" xmlns:wp14="http://schemas.microsoft.com/office/word/2010/wordprocessingDrawing" xmlns:wp="http://schemas.openxmlformats.org/drawingml/2006/wordprocessingDrawing" xmlns:w10="urn:schemas-microsoft-com:office:word" xmlns:w="http://schemas.openxmlformats.org/wordprocessingml/2006/main" xmlns:w14="http://schemas.microsoft.com/office/word/2010/wordml" xmlns:wpg="http://schemas.microsoft.com/office/word/2010/wordprocessingGroup" xmlns:wpi="http://schemas.microsoft.com/office/word/2010/wordprocessingInk" xmlns:wne="http://schemas.microsoft.com/office/word/2006/wordml" xmlns:wps="http://schemas.microsoft.com/office/word/2010/wordprocessingShape" mc:Ignorable="w14 wp14">
   <w:numPicBullet w:numPicBulletId="0">
     <w:pict>
       <v:shapetype id="_x0000_t75" coordsize="21600,21600" o:spt="75" o:preferrelative="t" path="m@4@5l@4@11@9@11@9@5xe" filled="f" stroked="f">
@@ -5878,7 +6245,7 @@
 </file>
 
 <file path=word/styles.xml><?xml version="1.0" encoding="utf-8"?>
-<w:styles xmlns:r="http://schemas.openxmlformats.org/officeDocument/2006/relationships" xmlns:w="http://schemas.openxmlformats.org/wordprocessingml/2006/main">
+<w:styles xmlns:mc="http://schemas.openxmlformats.org/markup-compatibility/2006" xmlns:r="http://schemas.openxmlformats.org/officeDocument/2006/relationships" xmlns:w="http://schemas.openxmlformats.org/wordprocessingml/2006/main" xmlns:w14="http://schemas.microsoft.com/office/word/2010/wordml" mc:Ignorable="w14">
   <w:docDefaults>
     <w:rPrDefault>
       <w:rPr>
@@ -6183,7 +6550,6 @@
     <w:uiPriority w:val="99"/>
     <w:semiHidden/>
     <w:unhideWhenUsed/>
-    <w:qFormat/>
     <w:tblPr>
       <w:tblInd w:w="0" w:type="dxa"/>
       <w:tblCellMar>
@@ -6512,7 +6878,6 @@
     <w:basedOn w:val="TableNormal"/>
     <w:rsid w:val="005B01AD"/>
     <w:tblPr>
-      <w:tblInd w:w="0" w:type="dxa"/>
       <w:tblBorders>
         <w:top w:val="single" w:sz="12" w:space="0" w:color="000000"/>
         <w:left w:val="single" w:sz="12" w:space="0" w:color="000000"/>
@@ -6520,12 +6885,6 @@
         <w:right w:val="single" w:sz="12" w:space="0" w:color="000000"/>
         <w:insideH w:val="single" w:sz="6" w:space="0" w:color="000000"/>
       </w:tblBorders>
-      <w:tblCellMar>
-        <w:top w:w="0" w:type="dxa"/>
-        <w:left w:w="108" w:type="dxa"/>
-        <w:bottom w:w="0" w:type="dxa"/>
-        <w:right w:w="108" w:type="dxa"/>
-      </w:tblCellMar>
     </w:tblPr>
     <w:tcPr>
       <w:shd w:val="clear" w:color="auto" w:fill="auto"/>
@@ -6626,7 +6985,6 @@
     <w:basedOn w:val="TableNormal"/>
     <w:rsid w:val="0003760D"/>
     <w:tblPr>
-      <w:tblInd w:w="0" w:type="dxa"/>
       <w:tblBorders>
         <w:top w:val="single" w:sz="4" w:space="0" w:color="000000" w:themeColor="text1"/>
         <w:left w:val="single" w:sz="4" w:space="0" w:color="000000" w:themeColor="text1"/>
@@ -6635,12 +6993,6 @@
         <w:insideH w:val="single" w:sz="4" w:space="0" w:color="000000" w:themeColor="text1"/>
         <w:insideV w:val="single" w:sz="4" w:space="0" w:color="000000" w:themeColor="text1"/>
       </w:tblBorders>
-      <w:tblCellMar>
-        <w:top w:w="0" w:type="dxa"/>
-        <w:left w:w="108" w:type="dxa"/>
-        <w:bottom w:w="0" w:type="dxa"/>
-        <w:right w:w="108" w:type="dxa"/>
-      </w:tblCellMar>
     </w:tblPr>
   </w:style>
   <w:style w:type="character" w:styleId="CommentReference">
@@ -6689,6 +7041,7 @@
     <w:rPr>
       <w:b/>
       <w:bCs/>
+      <w:lang w:eastAsia="en-US"/>
     </w:rPr>
   </w:style>
   <w:style w:type="character" w:styleId="PlaceholderText">
@@ -6720,6 +7073,196 @@
       <w:color w:val="800080" w:themeColor="followedHyperlink"/>
       <w:u w:val="single"/>
     </w:rPr>
+  </w:style>
+</w:styles>
+</file>
+
+<file path=word/stylesWithEffects.xml><?xml version="1.0" encoding="utf-8"?>
+<w:styles xmlns:wpc="http://schemas.microsoft.com/office/word/2010/wordprocessingCanvas" xmlns:mc="http://schemas.openxmlformats.org/markup-compatibility/2006" xmlns:o="urn:schemas-microsoft-com:office:office" xmlns:r="http://schemas.openxmlformats.org/officeDocument/2006/relationships" xmlns:m="http://schemas.openxmlformats.org/officeDocument/2006/math" xmlns:v="urn:schemas-microsoft-com:vml" xmlns:wp14="http://schemas.microsoft.com/office/word/2010/wordprocessingDrawing" xmlns:wp="http://schemas.openxmlformats.org/drawingml/2006/wordprocessingDrawing" xmlns:w10="urn:schemas-microsoft-com:office:word" xmlns:w="http://schemas.openxmlformats.org/wordprocessingml/2006/main" xmlns:w14="http://schemas.microsoft.com/office/word/2010/wordml" xmlns:wpg="http://schemas.microsoft.com/office/word/2010/wordprocessingGroup" xmlns:wpi="http://schemas.microsoft.com/office/word/2010/wordprocessingInk" xmlns:wne="http://schemas.microsoft.com/office/word/2006/wordml" xmlns:wps="http://schemas.microsoft.com/office/word/2010/wordprocessingShape" mc:Ignorable="w14 wp14">
+  <w:docDefaults>
+    <w:rPrDefault>
+      <w:rPr>
+        <w:rFonts w:asciiTheme="minorHAnsi" w:eastAsiaTheme="minorEastAsia" w:hAnsiTheme="minorHAnsi" w:cstheme="minorBidi"/>
+        <w:sz w:val="22"/>
+        <w:szCs w:val="22"/>
+        <w:lang w:val="en-US" w:eastAsia="zh-TW" w:bidi="ar-SA"/>
+      </w:rPr>
+    </w:rPrDefault>
+    <w:pPrDefault>
+      <w:pPr>
+        <w:spacing w:after="200" w:line="276" w:lineRule="auto"/>
+      </w:pPr>
+    </w:pPrDefault>
+  </w:docDefaults>
+  <w:latentStyles w:defLockedState="0" w:defUIPriority="99" w:defSemiHidden="1" w:defUnhideWhenUsed="1" w:defQFormat="0" w:count="267">
+    <w:lsdException w:name="Normal" w:semiHidden="0" w:uiPriority="0" w:unhideWhenUsed="0" w:qFormat="1"/>
+    <w:lsdException w:name="heading 1" w:semiHidden="0" w:uiPriority="9" w:unhideWhenUsed="0" w:qFormat="1"/>
+    <w:lsdException w:name="heading 2" w:uiPriority="9" w:qFormat="1"/>
+    <w:lsdException w:name="heading 3" w:uiPriority="9" w:qFormat="1"/>
+    <w:lsdException w:name="heading 4" w:uiPriority="9" w:qFormat="1"/>
+    <w:lsdException w:name="heading 5" w:uiPriority="9" w:qFormat="1"/>
+    <w:lsdException w:name="heading 6" w:uiPriority="9" w:qFormat="1"/>
+    <w:lsdException w:name="heading 7" w:uiPriority="9" w:qFormat="1"/>
+    <w:lsdException w:name="heading 8" w:uiPriority="9" w:qFormat="1"/>
+    <w:lsdException w:name="heading 9" w:uiPriority="9" w:qFormat="1"/>
+    <w:lsdException w:name="toc 1" w:uiPriority="39"/>
+    <w:lsdException w:name="toc 2" w:uiPriority="39"/>
+    <w:lsdException w:name="toc 3" w:uiPriority="39"/>
+    <w:lsdException w:name="toc 4" w:uiPriority="39"/>
+    <w:lsdException w:name="toc 5" w:uiPriority="39"/>
+    <w:lsdException w:name="toc 6" w:uiPriority="39"/>
+    <w:lsdException w:name="toc 7" w:uiPriority="39"/>
+    <w:lsdException w:name="toc 8" w:uiPriority="39"/>
+    <w:lsdException w:name="toc 9" w:uiPriority="39"/>
+    <w:lsdException w:name="caption" w:uiPriority="35" w:qFormat="1"/>
+    <w:lsdException w:name="Title" w:semiHidden="0" w:uiPriority="10" w:unhideWhenUsed="0" w:qFormat="1"/>
+    <w:lsdException w:name="Default Paragraph Font" w:uiPriority="1"/>
+    <w:lsdException w:name="Subtitle" w:semiHidden="0" w:uiPriority="11" w:unhideWhenUsed="0" w:qFormat="1"/>
+    <w:lsdException w:name="Strong" w:semiHidden="0" w:uiPriority="22" w:unhideWhenUsed="0" w:qFormat="1"/>
+    <w:lsdException w:name="Emphasis" w:semiHidden="0" w:uiPriority="20" w:unhideWhenUsed="0" w:qFormat="1"/>
+    <w:lsdException w:name="Table Grid" w:semiHidden="0" w:uiPriority="59" w:unhideWhenUsed="0"/>
+    <w:lsdException w:name="Placeholder Text" w:unhideWhenUsed="0"/>
+    <w:lsdException w:name="No Spacing" w:semiHidden="0" w:uiPriority="1" w:unhideWhenUsed="0" w:qFormat="1"/>
+    <w:lsdException w:name="Light Shading" w:semiHidden="0" w:uiPriority="60" w:unhideWhenUsed="0"/>
+    <w:lsdException w:name="Light List" w:semiHidden="0" w:uiPriority="61" w:unhideWhenUsed="0"/>
+    <w:lsdException w:name="Light Grid" w:semiHidden="0" w:uiPriority="62" w:unhideWhenUsed="0"/>
+    <w:lsdException w:name="Medium Shading 1" w:semiHidden="0" w:uiPriority="63" w:unhideWhenUsed="0"/>
+    <w:lsdException w:name="Medium Shading 2" w:semiHidden="0" w:uiPriority="64" w:unhideWhenUsed="0"/>
+    <w:lsdException w:name="Medium List 1" w:semiHidden="0" w:uiPriority="65" w:unhideWhenUsed="0"/>
+    <w:lsdException w:name="Medium List 2" w:semiHidden="0" w:uiPriority="66" w:unhideWhenUsed="0"/>
+    <w:lsdException w:name="Medium Grid 1" w:semiHidden="0" w:uiPriority="67" w:unhideWhenUsed="0"/>
+    <w:lsdException w:name="Medium Grid 2" w:semiHidden="0" w:uiPriority="68" w:unhideWhenUsed="0"/>
+    <w:lsdException w:name="Medium Grid 3" w:semiHidden="0" w:uiPriority="69" w:unhideWhenUsed="0"/>
+    <w:lsdException w:name="Dark List" w:semiHidden="0" w:uiPriority="70" w:unhideWhenUsed="0"/>
+    <w:lsdException w:name="Colorful Shading" w:semiHidden="0" w:uiPriority="71" w:unhideWhenUsed="0"/>
+    <w:lsdException w:name="Colorful List" w:semiHidden="0" w:uiPriority="72" w:unhideWhenUsed="0"/>
+    <w:lsdException w:name="Colorful Grid" w:semiHidden="0" w:uiPriority="73" w:unhideWhenUsed="0"/>
+    <w:lsdException w:name="Light Shading Accent 1" w:semiHidden="0" w:uiPriority="60" w:unhideWhenUsed="0"/>
+    <w:lsdException w:name="Light List Accent 1" w:semiHidden="0" w:uiPriority="61" w:unhideWhenUsed="0"/>
+    <w:lsdException w:name="Light Grid Accent 1" w:semiHidden="0" w:uiPriority="62" w:unhideWhenUsed="0"/>
+    <w:lsdException w:name="Medium Shading 1 Accent 1" w:semiHidden="0" w:uiPriority="63" w:unhideWhenUsed="0"/>
+    <w:lsdException w:name="Medium Shading 2 Accent 1" w:semiHidden="0" w:uiPriority="64" w:unhideWhenUsed="0"/>
+    <w:lsdException w:name="Medium List 1 Accent 1" w:semiHidden="0" w:uiPriority="65" w:unhideWhenUsed="0"/>
+    <w:lsdException w:name="Revision" w:unhideWhenUsed="0"/>
+    <w:lsdException w:name="List Paragraph" w:semiHidden="0" w:uiPriority="34" w:unhideWhenUsed="0" w:qFormat="1"/>
+    <w:lsdException w:name="Quote" w:semiHidden="0" w:uiPriority="29" w:unhideWhenUsed="0" w:qFormat="1"/>
+    <w:lsdException w:name="Intense Quote" w:semiHidden="0" w:uiPriority="30" w:unhideWhenUsed="0" w:qFormat="1"/>
+    <w:lsdException w:name="Medium List 2 Accent 1" w:semiHidden="0" w:uiPriority="66" w:unhideWhenUsed="0"/>
+    <w:lsdException w:name="Medium Grid 1 Accent 1" w:semiHidden="0" w:uiPriority="67" w:unhideWhenUsed="0"/>
+    <w:lsdException w:name="Medium Grid 2 Accent 1" w:semiHidden="0" w:uiPriority="68" w:unhideWhenUsed="0"/>
+    <w:lsdException w:name="Medium Grid 3 Accent 1" w:semiHidden="0" w:uiPriority="69" w:unhideWhenUsed="0"/>
+    <w:lsdException w:name="Dark List Accent 1" w:semiHidden="0" w:uiPriority="70" w:unhideWhenUsed="0"/>
+    <w:lsdException w:name="Colorful Shading Accent 1" w:semiHidden="0" w:uiPriority="71" w:unhideWhenUsed="0"/>
+    <w:lsdException w:name="Colorful List Accent 1" w:semiHidden="0" w:uiPriority="72" w:unhideWhenUsed="0"/>
+    <w:lsdException w:name="Colorful Grid Accent 1" w:semiHidden="0" w:uiPriority="73" w:unhideWhenUsed="0"/>
+    <w:lsdException w:name="Light Shading Accent 2" w:semiHidden="0" w:uiPriority="60" w:unhideWhenUsed="0"/>
+    <w:lsdException w:name="Light List Accent 2" w:semiHidden="0" w:uiPriority="61" w:unhideWhenUsed="0"/>
+    <w:lsdException w:name="Light Grid Accent 2" w:semiHidden="0" w:uiPriority="62" w:unhideWhenUsed="0"/>
+    <w:lsdException w:name="Medium Shading 1 Accent 2" w:semiHidden="0" w:uiPriority="63" w:unhideWhenUsed="0"/>
+    <w:lsdException w:name="Medium Shading 2 Accent 2" w:semiHidden="0" w:uiPriority="64" w:unhideWhenUsed="0"/>
+    <w:lsdException w:name="Medium List 1 Accent 2" w:semiHidden="0" w:uiPriority="65" w:unhideWhenUsed="0"/>
+    <w:lsdException w:name="Medium List 2 Accent 2" w:semiHidden="0" w:uiPriority="66" w:unhideWhenUsed="0"/>
+    <w:lsdException w:name="Medium Grid 1 Accent 2" w:semiHidden="0" w:uiPriority="67" w:unhideWhenUsed="0"/>
+    <w:lsdException w:name="Medium Grid 2 Accent 2" w:semiHidden="0" w:uiPriority="68" w:unhideWhenUsed="0"/>
+    <w:lsdException w:name="Medium Grid 3 Accent 2" w:semiHidden="0" w:uiPriority="69" w:unhideWhenUsed="0"/>
+    <w:lsdException w:name="Dark List Accent 2" w:semiHidden="0" w:uiPriority="70" w:unhideWhenUsed="0"/>
+    <w:lsdException w:name="Colorful Shading Accent 2" w:semiHidden="0" w:uiPriority="71" w:unhideWhenUsed="0"/>
+    <w:lsdException w:name="Colorful List Accent 2" w:semiHidden="0" w:uiPriority="72" w:unhideWhenUsed="0"/>
+    <w:lsdException w:name="Colorful Grid Accent 2" w:semiHidden="0" w:uiPriority="73" w:unhideWhenUsed="0"/>
+    <w:lsdException w:name="Light Shading Accent 3" w:semiHidden="0" w:uiPriority="60" w:unhideWhenUsed="0"/>
+    <w:lsdException w:name="Light List Accent 3" w:semiHidden="0" w:uiPriority="61" w:unhideWhenUsed="0"/>
+    <w:lsdException w:name="Light Grid Accent 3" w:semiHidden="0" w:uiPriority="62" w:unhideWhenUsed="0"/>
+    <w:lsdException w:name="Medium Shading 1 Accent 3" w:semiHidden="0" w:uiPriority="63" w:unhideWhenUsed="0"/>
+    <w:lsdException w:name="Medium Shading 2 Accent 3" w:semiHidden="0" w:uiPriority="64" w:unhideWhenUsed="0"/>
+    <w:lsdException w:name="Medium List 1 Accent 3" w:semiHidden="0" w:uiPriority="65" w:unhideWhenUsed="0"/>
+    <w:lsdException w:name="Medium List 2 Accent 3" w:semiHidden="0" w:uiPriority="66" w:unhideWhenUsed="0"/>
+    <w:lsdException w:name="Medium Grid 1 Accent 3" w:semiHidden="0" w:uiPriority="67" w:unhideWhenUsed="0"/>
+    <w:lsdException w:name="Medium Grid 2 Accent 3" w:semiHidden="0" w:uiPriority="68" w:unhideWhenUsed="0"/>
+    <w:lsdException w:name="Medium Grid 3 Accent 3" w:semiHidden="0" w:uiPriority="69" w:unhideWhenUsed="0"/>
+    <w:lsdException w:name="Dark List Accent 3" w:semiHidden="0" w:uiPriority="70" w:unhideWhenUsed="0"/>
+    <w:lsdException w:name="Colorful Shading Accent 3" w:semiHidden="0" w:uiPriority="71" w:unhideWhenUsed="0"/>
+    <w:lsdException w:name="Colorful List Accent 3" w:semiHidden="0" w:uiPriority="72" w:unhideWhenUsed="0"/>
+    <w:lsdException w:name="Colorful Grid Accent 3" w:semiHidden="0" w:uiPriority="73" w:unhideWhenUsed="0"/>
+    <w:lsdException w:name="Light Shading Accent 4" w:semiHidden="0" w:uiPriority="60" w:unhideWhenUsed="0"/>
+    <w:lsdException w:name="Light List Accent 4" w:semiHidden="0" w:uiPriority="61" w:unhideWhenUsed="0"/>
+    <w:lsdException w:name="Light Grid Accent 4" w:semiHidden="0" w:uiPriority="62" w:unhideWhenUsed="0"/>
+    <w:lsdException w:name="Medium Shading 1 Accent 4" w:semiHidden="0" w:uiPriority="63" w:unhideWhenUsed="0"/>
+    <w:lsdException w:name="Medium Shading 2 Accent 4" w:semiHidden="0" w:uiPriority="64" w:unhideWhenUsed="0"/>
+    <w:lsdException w:name="Medium List 1 Accent 4" w:semiHidden="0" w:uiPriority="65" w:unhideWhenUsed="0"/>
+    <w:lsdException w:name="Medium List 2 Accent 4" w:semiHidden="0" w:uiPriority="66" w:unhideWhenUsed="0"/>
+    <w:lsdException w:name="Medium Grid 1 Accent 4" w:semiHidden="0" w:uiPriority="67" w:unhideWhenUsed="0"/>
+    <w:lsdException w:name="Medium Grid 2 Accent 4" w:semiHidden="0" w:uiPriority="68" w:unhideWhenUsed="0"/>
+    <w:lsdException w:name="Medium Grid 3 Accent 4" w:semiHidden="0" w:uiPriority="69" w:unhideWhenUsed="0"/>
+    <w:lsdException w:name="Dark List Accent 4" w:semiHidden="0" w:uiPriority="70" w:unhideWhenUsed="0"/>
+    <w:lsdException w:name="Colorful Shading Accent 4" w:semiHidden="0" w:uiPriority="71" w:unhideWhenUsed="0"/>
+    <w:lsdException w:name="Colorful List Accent 4" w:semiHidden="0" w:uiPriority="72" w:unhideWhenUsed="0"/>
+    <w:lsdException w:name="Colorful Grid Accent 4" w:semiHidden="0" w:uiPriority="73" w:unhideWhenUsed="0"/>
+    <w:lsdException w:name="Light Shading Accent 5" w:semiHidden="0" w:uiPriority="60" w:unhideWhenUsed="0"/>
+    <w:lsdException w:name="Light List Accent 5" w:semiHidden="0" w:uiPriority="61" w:unhideWhenUsed="0"/>
+    <w:lsdException w:name="Light Grid Accent 5" w:semiHidden="0" w:uiPriority="62" w:unhideWhenUsed="0"/>
+    <w:lsdException w:name="Medium Shading 1 Accent 5" w:semiHidden="0" w:uiPriority="63" w:unhideWhenUsed="0"/>
+    <w:lsdException w:name="Medium Shading 2 Accent 5" w:semiHidden="0" w:uiPriority="64" w:unhideWhenUsed="0"/>
+    <w:lsdException w:name="Medium List 1 Accent 5" w:semiHidden="0" w:uiPriority="65" w:unhideWhenUsed="0"/>
+    <w:lsdException w:name="Medium List 2 Accent 5" w:semiHidden="0" w:uiPriority="66" w:unhideWhenUsed="0"/>
+    <w:lsdException w:name="Medium Grid 1 Accent 5" w:semiHidden="0" w:uiPriority="67" w:unhideWhenUsed="0"/>
+    <w:lsdException w:name="Medium Grid 2 Accent 5" w:semiHidden="0" w:uiPriority="68" w:unhideWhenUsed="0"/>
+    <w:lsdException w:name="Medium Grid 3 Accent 5" w:semiHidden="0" w:uiPriority="69" w:unhideWhenUsed="0"/>
+    <w:lsdException w:name="Dark List Accent 5" w:semiHidden="0" w:uiPriority="70" w:unhideWhenUsed="0"/>
+    <w:lsdException w:name="Colorful Shading Accent 5" w:semiHidden="0" w:uiPriority="71" w:unhideWhenUsed="0"/>
+    <w:lsdException w:name="Colorful List Accent 5" w:semiHidden="0" w:uiPriority="72" w:unhideWhenUsed="0"/>
+    <w:lsdException w:name="Colorful Grid Accent 5" w:semiHidden="0" w:uiPriority="73" w:unhideWhenUsed="0"/>
+    <w:lsdException w:name="Light Shading Accent 6" w:semiHidden="0" w:uiPriority="60" w:unhideWhenUsed="0"/>
+    <w:lsdException w:name="Light List Accent 6" w:semiHidden="0" w:uiPriority="61" w:unhideWhenUsed="0"/>
+    <w:lsdException w:name="Light Grid Accent 6" w:semiHidden="0" w:uiPriority="62" w:unhideWhenUsed="0"/>
+    <w:lsdException w:name="Medium Shading 1 Accent 6" w:semiHidden="0" w:uiPriority="63" w:unhideWhenUsed="0"/>
+    <w:lsdException w:name="Medium Shading 2 Accent 6" w:semiHidden="0" w:uiPriority="64" w:unhideWhenUsed="0"/>
+    <w:lsdException w:name="Medium List 1 Accent 6" w:semiHidden="0" w:uiPriority="65" w:unhideWhenUsed="0"/>
+    <w:lsdException w:name="Medium List 2 Accent 6" w:semiHidden="0" w:uiPriority="66" w:unhideWhenUsed="0"/>
+    <w:lsdException w:name="Medium Grid 1 Accent 6" w:semiHidden="0" w:uiPriority="67" w:unhideWhenUsed="0"/>
+    <w:lsdException w:name="Medium Grid 2 Accent 6" w:semiHidden="0" w:uiPriority="68" w:unhideWhenUsed="0"/>
+    <w:lsdException w:name="Medium Grid 3 Accent 6" w:semiHidden="0" w:uiPriority="69" w:unhideWhenUsed="0"/>
+    <w:lsdException w:name="Dark List Accent 6" w:semiHidden="0" w:uiPriority="70" w:unhideWhenUsed="0"/>
+    <w:lsdException w:name="Colorful Shading Accent 6" w:semiHidden="0" w:uiPriority="71" w:unhideWhenUsed="0"/>
+    <w:lsdException w:name="Colorful List Accent 6" w:semiHidden="0" w:uiPriority="72" w:unhideWhenUsed="0"/>
+    <w:lsdException w:name="Colorful Grid Accent 6" w:semiHidden="0" w:uiPriority="73" w:unhideWhenUsed="0"/>
+    <w:lsdException w:name="Subtle Emphasis" w:semiHidden="0" w:uiPriority="19" w:unhideWhenUsed="0" w:qFormat="1"/>
+    <w:lsdException w:name="Intense Emphasis" w:semiHidden="0" w:uiPriority="21" w:unhideWhenUsed="0" w:qFormat="1"/>
+    <w:lsdException w:name="Subtle Reference" w:semiHidden="0" w:uiPriority="31" w:unhideWhenUsed="0" w:qFormat="1"/>
+    <w:lsdException w:name="Intense Reference" w:semiHidden="0" w:uiPriority="32" w:unhideWhenUsed="0" w:qFormat="1"/>
+    <w:lsdException w:name="Book Title" w:semiHidden="0" w:uiPriority="33" w:unhideWhenUsed="0" w:qFormat="1"/>
+    <w:lsdException w:name="Bibliography" w:uiPriority="37"/>
+    <w:lsdException w:name="TOC Heading" w:uiPriority="39" w:qFormat="1"/>
+  </w:latentStyles>
+  <w:style w:type="paragraph" w:default="1" w:styleId="Normal">
+    <w:name w:val="Normal"/>
+    <w:qFormat/>
+  </w:style>
+  <w:style w:type="character" w:default="1" w:styleId="DefaultParagraphFont">
+    <w:name w:val="Default Paragraph Font"/>
+    <w:uiPriority w:val="1"/>
+    <w:semiHidden/>
+    <w:unhideWhenUsed/>
+  </w:style>
+  <w:style w:type="table" w:default="1" w:styleId="TableNormal">
+    <w:name w:val="Normal Table"/>
+    <w:uiPriority w:val="99"/>
+    <w:semiHidden/>
+    <w:unhideWhenUsed/>
+    <w:tblPr>
+      <w:tblInd w:w="0" w:type="dxa"/>
+      <w:tblCellMar>
+        <w:top w:w="0" w:type="dxa"/>
+        <w:left w:w="108" w:type="dxa"/>
+        <w:bottom w:w="0" w:type="dxa"/>
+        <w:right w:w="108" w:type="dxa"/>
+      </w:tblCellMar>
+    </w:tblPr>
+  </w:style>
+  <w:style w:type="numbering" w:default="1" w:styleId="NoList">
+    <w:name w:val="No List"/>
+    <w:uiPriority w:val="99"/>
+    <w:semiHidden/>
+    <w:unhideWhenUsed/>
   </w:style>
 </w:styles>
 </file>
@@ -7012,7 +7555,7 @@
 </file>
 
 <file path=customXml/itemProps1.xml><?xml version="1.0" encoding="utf-8"?>
-<ds:datastoreItem xmlns:ds="http://schemas.openxmlformats.org/officeDocument/2006/customXml" ds:itemID="{41D69C0B-C10E-4C52-A23D-E03820207185}">
+<ds:datastoreItem xmlns:ds="http://schemas.openxmlformats.org/officeDocument/2006/customXml" ds:itemID="{39201CB3-3FD1-4D2D-9003-332773150734}">
   <ds:schemaRefs>
     <ds:schemaRef ds:uri="http://schemas.openxmlformats.org/officeDocument/2006/bibliography"/>
   </ds:schemaRefs>

</xml_diff>

<commit_message>
working version after diffusion fixup for single channel problem with given initial concentration
git-svn-id: http://dminfo:8686/svn/repository/models/branches/dsm2_gtm@2840 cdc4813b-4270-ec4f-936e-925f93a782c2
</commit_message>
<xml_diff>
--- a/DSM2_GTM_Compiling_and_Packaging.docx
+++ b/DSM2_GTM_Compiling_and_Packaging.docx
@@ -840,7 +840,13 @@
         <w:t xml:space="preserve"> d</w:t>
       </w:r>
       <w:r>
-        <w:t xml:space="preserve">ouble click on generate_gtm.py to </w:t>
+        <w:t>ouble click on generate_gtm.py</w:t>
+      </w:r>
+      <w:r>
+        <w:t xml:space="preserve"> (or open command window in that directory and run python generate_pty.py)</w:t>
+      </w:r>
+      <w:r>
+        <w:t xml:space="preserve"> to </w:t>
       </w:r>
       <w:r>
         <w:t>gener</w:t>
@@ -877,6 +883,8 @@
           <w:tab w:val="left" w:pos="990"/>
         </w:tabs>
       </w:pPr>
+      <w:bookmarkStart w:id="7" w:name="_GoBack"/>
+      <w:bookmarkEnd w:id="7"/>
     </w:p>
     <w:p>
       <w:pPr>
@@ -1608,8 +1616,6 @@
       <w:r>
         <w:t>.</w:t>
       </w:r>
-      <w:bookmarkStart w:id="7" w:name="_GoBack"/>
-      <w:bookmarkEnd w:id="7"/>
     </w:p>
     <w:p>
       <w:pPr>
@@ -7082,160 +7088,295 @@
   <w:docDefaults>
     <w:rPrDefault>
       <w:rPr>
-        <w:rFonts w:asciiTheme="minorHAnsi" w:eastAsiaTheme="minorEastAsia" w:hAnsiTheme="minorHAnsi" w:cstheme="minorBidi"/>
-        <w:sz w:val="22"/>
-        <w:szCs w:val="22"/>
-        <w:lang w:val="en-US" w:eastAsia="zh-TW" w:bidi="ar-SA"/>
+        <w:rFonts w:ascii="Times New Roman" w:eastAsia="Times New Roman" w:hAnsi="Times New Roman" w:cs="Times New Roman"/>
+        <w:lang w:val="en-US" w:eastAsia="zh-CN" w:bidi="ar-SA"/>
       </w:rPr>
     </w:rPrDefault>
-    <w:pPrDefault>
-      <w:pPr>
-        <w:spacing w:after="200" w:line="276" w:lineRule="auto"/>
-      </w:pPr>
-    </w:pPrDefault>
+    <w:pPrDefault/>
   </w:docDefaults>
-  <w:latentStyles w:defLockedState="0" w:defUIPriority="99" w:defSemiHidden="1" w:defUnhideWhenUsed="1" w:defQFormat="0" w:count="267">
-    <w:lsdException w:name="Normal" w:semiHidden="0" w:uiPriority="0" w:unhideWhenUsed="0" w:qFormat="1"/>
-    <w:lsdException w:name="heading 1" w:semiHidden="0" w:uiPriority="9" w:unhideWhenUsed="0" w:qFormat="1"/>
-    <w:lsdException w:name="heading 2" w:uiPriority="9" w:qFormat="1"/>
-    <w:lsdException w:name="heading 3" w:uiPriority="9" w:qFormat="1"/>
-    <w:lsdException w:name="heading 4" w:uiPriority="9" w:qFormat="1"/>
-    <w:lsdException w:name="heading 5" w:uiPriority="9" w:qFormat="1"/>
-    <w:lsdException w:name="heading 6" w:uiPriority="9" w:qFormat="1"/>
-    <w:lsdException w:name="heading 7" w:uiPriority="9" w:qFormat="1"/>
-    <w:lsdException w:name="heading 8" w:uiPriority="9" w:qFormat="1"/>
-    <w:lsdException w:name="heading 9" w:uiPriority="9" w:qFormat="1"/>
-    <w:lsdException w:name="toc 1" w:uiPriority="39"/>
-    <w:lsdException w:name="toc 2" w:uiPriority="39"/>
-    <w:lsdException w:name="toc 3" w:uiPriority="39"/>
-    <w:lsdException w:name="toc 4" w:uiPriority="39"/>
-    <w:lsdException w:name="toc 5" w:uiPriority="39"/>
-    <w:lsdException w:name="toc 6" w:uiPriority="39"/>
-    <w:lsdException w:name="toc 7" w:uiPriority="39"/>
-    <w:lsdException w:name="toc 8" w:uiPriority="39"/>
-    <w:lsdException w:name="toc 9" w:uiPriority="39"/>
-    <w:lsdException w:name="caption" w:uiPriority="35" w:qFormat="1"/>
-    <w:lsdException w:name="Title" w:semiHidden="0" w:uiPriority="10" w:unhideWhenUsed="0" w:qFormat="1"/>
-    <w:lsdException w:name="Default Paragraph Font" w:uiPriority="1"/>
-    <w:lsdException w:name="Subtitle" w:semiHidden="0" w:uiPriority="11" w:unhideWhenUsed="0" w:qFormat="1"/>
-    <w:lsdException w:name="Strong" w:semiHidden="0" w:uiPriority="22" w:unhideWhenUsed="0" w:qFormat="1"/>
-    <w:lsdException w:name="Emphasis" w:semiHidden="0" w:uiPriority="20" w:unhideWhenUsed="0" w:qFormat="1"/>
-    <w:lsdException w:name="Table Grid" w:semiHidden="0" w:uiPriority="59" w:unhideWhenUsed="0"/>
-    <w:lsdException w:name="Placeholder Text" w:unhideWhenUsed="0"/>
-    <w:lsdException w:name="No Spacing" w:semiHidden="0" w:uiPriority="1" w:unhideWhenUsed="0" w:qFormat="1"/>
-    <w:lsdException w:name="Light Shading" w:semiHidden="0" w:uiPriority="60" w:unhideWhenUsed="0"/>
-    <w:lsdException w:name="Light List" w:semiHidden="0" w:uiPriority="61" w:unhideWhenUsed="0"/>
-    <w:lsdException w:name="Light Grid" w:semiHidden="0" w:uiPriority="62" w:unhideWhenUsed="0"/>
-    <w:lsdException w:name="Medium Shading 1" w:semiHidden="0" w:uiPriority="63" w:unhideWhenUsed="0"/>
-    <w:lsdException w:name="Medium Shading 2" w:semiHidden="0" w:uiPriority="64" w:unhideWhenUsed="0"/>
-    <w:lsdException w:name="Medium List 1" w:semiHidden="0" w:uiPriority="65" w:unhideWhenUsed="0"/>
-    <w:lsdException w:name="Medium List 2" w:semiHidden="0" w:uiPriority="66" w:unhideWhenUsed="0"/>
-    <w:lsdException w:name="Medium Grid 1" w:semiHidden="0" w:uiPriority="67" w:unhideWhenUsed="0"/>
-    <w:lsdException w:name="Medium Grid 2" w:semiHidden="0" w:uiPriority="68" w:unhideWhenUsed="0"/>
-    <w:lsdException w:name="Medium Grid 3" w:semiHidden="0" w:uiPriority="69" w:unhideWhenUsed="0"/>
-    <w:lsdException w:name="Dark List" w:semiHidden="0" w:uiPriority="70" w:unhideWhenUsed="0"/>
-    <w:lsdException w:name="Colorful Shading" w:semiHidden="0" w:uiPriority="71" w:unhideWhenUsed="0"/>
-    <w:lsdException w:name="Colorful List" w:semiHidden="0" w:uiPriority="72" w:unhideWhenUsed="0"/>
-    <w:lsdException w:name="Colorful Grid" w:semiHidden="0" w:uiPriority="73" w:unhideWhenUsed="0"/>
-    <w:lsdException w:name="Light Shading Accent 1" w:semiHidden="0" w:uiPriority="60" w:unhideWhenUsed="0"/>
-    <w:lsdException w:name="Light List Accent 1" w:semiHidden="0" w:uiPriority="61" w:unhideWhenUsed="0"/>
-    <w:lsdException w:name="Light Grid Accent 1" w:semiHidden="0" w:uiPriority="62" w:unhideWhenUsed="0"/>
-    <w:lsdException w:name="Medium Shading 1 Accent 1" w:semiHidden="0" w:uiPriority="63" w:unhideWhenUsed="0"/>
-    <w:lsdException w:name="Medium Shading 2 Accent 1" w:semiHidden="0" w:uiPriority="64" w:unhideWhenUsed="0"/>
-    <w:lsdException w:name="Medium List 1 Accent 1" w:semiHidden="0" w:uiPriority="65" w:unhideWhenUsed="0"/>
-    <w:lsdException w:name="Revision" w:unhideWhenUsed="0"/>
-    <w:lsdException w:name="List Paragraph" w:semiHidden="0" w:uiPriority="34" w:unhideWhenUsed="0" w:qFormat="1"/>
-    <w:lsdException w:name="Quote" w:semiHidden="0" w:uiPriority="29" w:unhideWhenUsed="0" w:qFormat="1"/>
-    <w:lsdException w:name="Intense Quote" w:semiHidden="0" w:uiPriority="30" w:unhideWhenUsed="0" w:qFormat="1"/>
-    <w:lsdException w:name="Medium List 2 Accent 1" w:semiHidden="0" w:uiPriority="66" w:unhideWhenUsed="0"/>
-    <w:lsdException w:name="Medium Grid 1 Accent 1" w:semiHidden="0" w:uiPriority="67" w:unhideWhenUsed="0"/>
-    <w:lsdException w:name="Medium Grid 2 Accent 1" w:semiHidden="0" w:uiPriority="68" w:unhideWhenUsed="0"/>
-    <w:lsdException w:name="Medium Grid 3 Accent 1" w:semiHidden="0" w:uiPriority="69" w:unhideWhenUsed="0"/>
-    <w:lsdException w:name="Dark List Accent 1" w:semiHidden="0" w:uiPriority="70" w:unhideWhenUsed="0"/>
-    <w:lsdException w:name="Colorful Shading Accent 1" w:semiHidden="0" w:uiPriority="71" w:unhideWhenUsed="0"/>
-    <w:lsdException w:name="Colorful List Accent 1" w:semiHidden="0" w:uiPriority="72" w:unhideWhenUsed="0"/>
-    <w:lsdException w:name="Colorful Grid Accent 1" w:semiHidden="0" w:uiPriority="73" w:unhideWhenUsed="0"/>
-    <w:lsdException w:name="Light Shading Accent 2" w:semiHidden="0" w:uiPriority="60" w:unhideWhenUsed="0"/>
-    <w:lsdException w:name="Light List Accent 2" w:semiHidden="0" w:uiPriority="61" w:unhideWhenUsed="0"/>
-    <w:lsdException w:name="Light Grid Accent 2" w:semiHidden="0" w:uiPriority="62" w:unhideWhenUsed="0"/>
-    <w:lsdException w:name="Medium Shading 1 Accent 2" w:semiHidden="0" w:uiPriority="63" w:unhideWhenUsed="0"/>
-    <w:lsdException w:name="Medium Shading 2 Accent 2" w:semiHidden="0" w:uiPriority="64" w:unhideWhenUsed="0"/>
-    <w:lsdException w:name="Medium List 1 Accent 2" w:semiHidden="0" w:uiPriority="65" w:unhideWhenUsed="0"/>
-    <w:lsdException w:name="Medium List 2 Accent 2" w:semiHidden="0" w:uiPriority="66" w:unhideWhenUsed="0"/>
-    <w:lsdException w:name="Medium Grid 1 Accent 2" w:semiHidden="0" w:uiPriority="67" w:unhideWhenUsed="0"/>
-    <w:lsdException w:name="Medium Grid 2 Accent 2" w:semiHidden="0" w:uiPriority="68" w:unhideWhenUsed="0"/>
-    <w:lsdException w:name="Medium Grid 3 Accent 2" w:semiHidden="0" w:uiPriority="69" w:unhideWhenUsed="0"/>
-    <w:lsdException w:name="Dark List Accent 2" w:semiHidden="0" w:uiPriority="70" w:unhideWhenUsed="0"/>
-    <w:lsdException w:name="Colorful Shading Accent 2" w:semiHidden="0" w:uiPriority="71" w:unhideWhenUsed="0"/>
-    <w:lsdException w:name="Colorful List Accent 2" w:semiHidden="0" w:uiPriority="72" w:unhideWhenUsed="0"/>
-    <w:lsdException w:name="Colorful Grid Accent 2" w:semiHidden="0" w:uiPriority="73" w:unhideWhenUsed="0"/>
-    <w:lsdException w:name="Light Shading Accent 3" w:semiHidden="0" w:uiPriority="60" w:unhideWhenUsed="0"/>
-    <w:lsdException w:name="Light List Accent 3" w:semiHidden="0" w:uiPriority="61" w:unhideWhenUsed="0"/>
-    <w:lsdException w:name="Light Grid Accent 3" w:semiHidden="0" w:uiPriority="62" w:unhideWhenUsed="0"/>
-    <w:lsdException w:name="Medium Shading 1 Accent 3" w:semiHidden="0" w:uiPriority="63" w:unhideWhenUsed="0"/>
-    <w:lsdException w:name="Medium Shading 2 Accent 3" w:semiHidden="0" w:uiPriority="64" w:unhideWhenUsed="0"/>
-    <w:lsdException w:name="Medium List 1 Accent 3" w:semiHidden="0" w:uiPriority="65" w:unhideWhenUsed="0"/>
-    <w:lsdException w:name="Medium List 2 Accent 3" w:semiHidden="0" w:uiPriority="66" w:unhideWhenUsed="0"/>
-    <w:lsdException w:name="Medium Grid 1 Accent 3" w:semiHidden="0" w:uiPriority="67" w:unhideWhenUsed="0"/>
-    <w:lsdException w:name="Medium Grid 2 Accent 3" w:semiHidden="0" w:uiPriority="68" w:unhideWhenUsed="0"/>
-    <w:lsdException w:name="Medium Grid 3 Accent 3" w:semiHidden="0" w:uiPriority="69" w:unhideWhenUsed="0"/>
-    <w:lsdException w:name="Dark List Accent 3" w:semiHidden="0" w:uiPriority="70" w:unhideWhenUsed="0"/>
-    <w:lsdException w:name="Colorful Shading Accent 3" w:semiHidden="0" w:uiPriority="71" w:unhideWhenUsed="0"/>
-    <w:lsdException w:name="Colorful List Accent 3" w:semiHidden="0" w:uiPriority="72" w:unhideWhenUsed="0"/>
-    <w:lsdException w:name="Colorful Grid Accent 3" w:semiHidden="0" w:uiPriority="73" w:unhideWhenUsed="0"/>
-    <w:lsdException w:name="Light Shading Accent 4" w:semiHidden="0" w:uiPriority="60" w:unhideWhenUsed="0"/>
-    <w:lsdException w:name="Light List Accent 4" w:semiHidden="0" w:uiPriority="61" w:unhideWhenUsed="0"/>
-    <w:lsdException w:name="Light Grid Accent 4" w:semiHidden="0" w:uiPriority="62" w:unhideWhenUsed="0"/>
-    <w:lsdException w:name="Medium Shading 1 Accent 4" w:semiHidden="0" w:uiPriority="63" w:unhideWhenUsed="0"/>
-    <w:lsdException w:name="Medium Shading 2 Accent 4" w:semiHidden="0" w:uiPriority="64" w:unhideWhenUsed="0"/>
-    <w:lsdException w:name="Medium List 1 Accent 4" w:semiHidden="0" w:uiPriority="65" w:unhideWhenUsed="0"/>
-    <w:lsdException w:name="Medium List 2 Accent 4" w:semiHidden="0" w:uiPriority="66" w:unhideWhenUsed="0"/>
-    <w:lsdException w:name="Medium Grid 1 Accent 4" w:semiHidden="0" w:uiPriority="67" w:unhideWhenUsed="0"/>
-    <w:lsdException w:name="Medium Grid 2 Accent 4" w:semiHidden="0" w:uiPriority="68" w:unhideWhenUsed="0"/>
-    <w:lsdException w:name="Medium Grid 3 Accent 4" w:semiHidden="0" w:uiPriority="69" w:unhideWhenUsed="0"/>
-    <w:lsdException w:name="Dark List Accent 4" w:semiHidden="0" w:uiPriority="70" w:unhideWhenUsed="0"/>
-    <w:lsdException w:name="Colorful Shading Accent 4" w:semiHidden="0" w:uiPriority="71" w:unhideWhenUsed="0"/>
-    <w:lsdException w:name="Colorful List Accent 4" w:semiHidden="0" w:uiPriority="72" w:unhideWhenUsed="0"/>
-    <w:lsdException w:name="Colorful Grid Accent 4" w:semiHidden="0" w:uiPriority="73" w:unhideWhenUsed="0"/>
-    <w:lsdException w:name="Light Shading Accent 5" w:semiHidden="0" w:uiPriority="60" w:unhideWhenUsed="0"/>
-    <w:lsdException w:name="Light List Accent 5" w:semiHidden="0" w:uiPriority="61" w:unhideWhenUsed="0"/>
-    <w:lsdException w:name="Light Grid Accent 5" w:semiHidden="0" w:uiPriority="62" w:unhideWhenUsed="0"/>
-    <w:lsdException w:name="Medium Shading 1 Accent 5" w:semiHidden="0" w:uiPriority="63" w:unhideWhenUsed="0"/>
-    <w:lsdException w:name="Medium Shading 2 Accent 5" w:semiHidden="0" w:uiPriority="64" w:unhideWhenUsed="0"/>
-    <w:lsdException w:name="Medium List 1 Accent 5" w:semiHidden="0" w:uiPriority="65" w:unhideWhenUsed="0"/>
-    <w:lsdException w:name="Medium List 2 Accent 5" w:semiHidden="0" w:uiPriority="66" w:unhideWhenUsed="0"/>
-    <w:lsdException w:name="Medium Grid 1 Accent 5" w:semiHidden="0" w:uiPriority="67" w:unhideWhenUsed="0"/>
-    <w:lsdException w:name="Medium Grid 2 Accent 5" w:semiHidden="0" w:uiPriority="68" w:unhideWhenUsed="0"/>
-    <w:lsdException w:name="Medium Grid 3 Accent 5" w:semiHidden="0" w:uiPriority="69" w:unhideWhenUsed="0"/>
-    <w:lsdException w:name="Dark List Accent 5" w:semiHidden="0" w:uiPriority="70" w:unhideWhenUsed="0"/>
-    <w:lsdException w:name="Colorful Shading Accent 5" w:semiHidden="0" w:uiPriority="71" w:unhideWhenUsed="0"/>
-    <w:lsdException w:name="Colorful List Accent 5" w:semiHidden="0" w:uiPriority="72" w:unhideWhenUsed="0"/>
-    <w:lsdException w:name="Colorful Grid Accent 5" w:semiHidden="0" w:uiPriority="73" w:unhideWhenUsed="0"/>
-    <w:lsdException w:name="Light Shading Accent 6" w:semiHidden="0" w:uiPriority="60" w:unhideWhenUsed="0"/>
-    <w:lsdException w:name="Light List Accent 6" w:semiHidden="0" w:uiPriority="61" w:unhideWhenUsed="0"/>
-    <w:lsdException w:name="Light Grid Accent 6" w:semiHidden="0" w:uiPriority="62" w:unhideWhenUsed="0"/>
-    <w:lsdException w:name="Medium Shading 1 Accent 6" w:semiHidden="0" w:uiPriority="63" w:unhideWhenUsed="0"/>
-    <w:lsdException w:name="Medium Shading 2 Accent 6" w:semiHidden="0" w:uiPriority="64" w:unhideWhenUsed="0"/>
-    <w:lsdException w:name="Medium List 1 Accent 6" w:semiHidden="0" w:uiPriority="65" w:unhideWhenUsed="0"/>
-    <w:lsdException w:name="Medium List 2 Accent 6" w:semiHidden="0" w:uiPriority="66" w:unhideWhenUsed="0"/>
-    <w:lsdException w:name="Medium Grid 1 Accent 6" w:semiHidden="0" w:uiPriority="67" w:unhideWhenUsed="0"/>
-    <w:lsdException w:name="Medium Grid 2 Accent 6" w:semiHidden="0" w:uiPriority="68" w:unhideWhenUsed="0"/>
-    <w:lsdException w:name="Medium Grid 3 Accent 6" w:semiHidden="0" w:uiPriority="69" w:unhideWhenUsed="0"/>
-    <w:lsdException w:name="Dark List Accent 6" w:semiHidden="0" w:uiPriority="70" w:unhideWhenUsed="0"/>
-    <w:lsdException w:name="Colorful Shading Accent 6" w:semiHidden="0" w:uiPriority="71" w:unhideWhenUsed="0"/>
-    <w:lsdException w:name="Colorful List Accent 6" w:semiHidden="0" w:uiPriority="72" w:unhideWhenUsed="0"/>
-    <w:lsdException w:name="Colorful Grid Accent 6" w:semiHidden="0" w:uiPriority="73" w:unhideWhenUsed="0"/>
-    <w:lsdException w:name="Subtle Emphasis" w:semiHidden="0" w:uiPriority="19" w:unhideWhenUsed="0" w:qFormat="1"/>
-    <w:lsdException w:name="Intense Emphasis" w:semiHidden="0" w:uiPriority="21" w:unhideWhenUsed="0" w:qFormat="1"/>
-    <w:lsdException w:name="Subtle Reference" w:semiHidden="0" w:uiPriority="31" w:unhideWhenUsed="0" w:qFormat="1"/>
-    <w:lsdException w:name="Intense Reference" w:semiHidden="0" w:uiPriority="32" w:unhideWhenUsed="0" w:qFormat="1"/>
-    <w:lsdException w:name="Book Title" w:semiHidden="0" w:uiPriority="33" w:unhideWhenUsed="0" w:qFormat="1"/>
-    <w:lsdException w:name="Bibliography" w:uiPriority="37"/>
-    <w:lsdException w:name="TOC Heading" w:uiPriority="39" w:qFormat="1"/>
+  <w:latentStyles w:defLockedState="0" w:defUIPriority="0" w:defSemiHidden="0" w:defUnhideWhenUsed="0" w:defQFormat="0" w:count="267">
+    <w:lsdException w:name="Normal" w:qFormat="1"/>
+    <w:lsdException w:name="heading 1" w:qFormat="1"/>
+    <w:lsdException w:name="heading 2" w:qFormat="1"/>
+    <w:lsdException w:name="heading 3" w:qFormat="1"/>
+    <w:lsdException w:name="heading 4" w:qFormat="1"/>
+    <w:lsdException w:name="heading 5" w:qFormat="1"/>
+    <w:lsdException w:name="heading 6" w:qFormat="1"/>
+    <w:lsdException w:name="heading 7" w:qFormat="1"/>
+    <w:lsdException w:name="heading 8" w:qFormat="1"/>
+    <w:lsdException w:name="heading 9" w:qFormat="1"/>
+    <w:lsdException w:name="footer" w:uiPriority="99"/>
+    <w:lsdException w:name="caption" w:qFormat="1"/>
+    <w:lsdException w:name="Title" w:qFormat="1"/>
+    <w:lsdException w:name="Subtitle" w:qFormat="1"/>
+    <w:lsdException w:name="Body Text 2" w:uiPriority="99"/>
+    <w:lsdException w:name="Hyperlink" w:uiPriority="99"/>
+    <w:lsdException w:name="Strong" w:qFormat="1"/>
+    <w:lsdException w:name="Emphasis" w:qFormat="1"/>
+    <w:lsdException w:name="Normal (Web)" w:uiPriority="99"/>
+    <w:lsdException w:name="HTML Cite" w:uiPriority="99"/>
+    <w:lsdException w:name="Placeholder Text" w:semiHidden="1" w:uiPriority="99"/>
+    <w:lsdException w:name="No Spacing" w:uiPriority="1" w:qFormat="1"/>
+    <w:lsdException w:name="Light Shading" w:uiPriority="60"/>
+    <w:lsdException w:name="Light List" w:uiPriority="61"/>
+    <w:lsdException w:name="Light Grid" w:uiPriority="62"/>
+    <w:lsdException w:name="Medium Shading 1" w:uiPriority="63"/>
+    <w:lsdException w:name="Medium Shading 2" w:uiPriority="64"/>
+    <w:lsdException w:name="Medium List 1" w:uiPriority="65"/>
+    <w:lsdException w:name="Medium List 2" w:uiPriority="66"/>
+    <w:lsdException w:name="Medium Grid 1" w:uiPriority="67"/>
+    <w:lsdException w:name="Medium Grid 2" w:uiPriority="68"/>
+    <w:lsdException w:name="Medium Grid 3" w:uiPriority="69"/>
+    <w:lsdException w:name="Dark List" w:uiPriority="70"/>
+    <w:lsdException w:name="Colorful Shading" w:uiPriority="71"/>
+    <w:lsdException w:name="Colorful List" w:uiPriority="72"/>
+    <w:lsdException w:name="Colorful Grid" w:uiPriority="73"/>
+    <w:lsdException w:name="Light Shading Accent 1" w:uiPriority="60"/>
+    <w:lsdException w:name="Light List Accent 1" w:uiPriority="61"/>
+    <w:lsdException w:name="Light Grid Accent 1" w:uiPriority="62"/>
+    <w:lsdException w:name="Medium Shading 1 Accent 1" w:uiPriority="63"/>
+    <w:lsdException w:name="Medium Shading 2 Accent 1" w:uiPriority="64"/>
+    <w:lsdException w:name="Medium List 1 Accent 1" w:uiPriority="65"/>
+    <w:lsdException w:name="Revision" w:semiHidden="1" w:uiPriority="99"/>
+    <w:lsdException w:name="List Paragraph" w:uiPriority="34" w:qFormat="1"/>
+    <w:lsdException w:name="Quote" w:uiPriority="29" w:qFormat="1"/>
+    <w:lsdException w:name="Intense Quote" w:uiPriority="30" w:qFormat="1"/>
+    <w:lsdException w:name="Medium List 2 Accent 1" w:uiPriority="66"/>
+    <w:lsdException w:name="Medium Grid 1 Accent 1" w:uiPriority="67"/>
+    <w:lsdException w:name="Medium Grid 2 Accent 1" w:uiPriority="68"/>
+    <w:lsdException w:name="Medium Grid 3 Accent 1" w:uiPriority="69"/>
+    <w:lsdException w:name="Dark List Accent 1" w:uiPriority="70"/>
+    <w:lsdException w:name="Colorful Shading Accent 1" w:uiPriority="71"/>
+    <w:lsdException w:name="Colorful List Accent 1" w:uiPriority="72"/>
+    <w:lsdException w:name="Colorful Grid Accent 1" w:uiPriority="73"/>
+    <w:lsdException w:name="Light Shading Accent 2" w:uiPriority="60"/>
+    <w:lsdException w:name="Light List Accent 2" w:uiPriority="61"/>
+    <w:lsdException w:name="Light Grid Accent 2" w:uiPriority="62"/>
+    <w:lsdException w:name="Medium Shading 1 Accent 2" w:uiPriority="63"/>
+    <w:lsdException w:name="Medium Shading 2 Accent 2" w:uiPriority="64"/>
+    <w:lsdException w:name="Medium List 1 Accent 2" w:uiPriority="65"/>
+    <w:lsdException w:name="Medium List 2 Accent 2" w:uiPriority="66"/>
+    <w:lsdException w:name="Medium Grid 1 Accent 2" w:uiPriority="67"/>
+    <w:lsdException w:name="Medium Grid 2 Accent 2" w:uiPriority="68"/>
+    <w:lsdException w:name="Medium Grid 3 Accent 2" w:uiPriority="69"/>
+    <w:lsdException w:name="Dark List Accent 2" w:uiPriority="70"/>
+    <w:lsdException w:name="Colorful Shading Accent 2" w:uiPriority="71"/>
+    <w:lsdException w:name="Colorful List Accent 2" w:uiPriority="72"/>
+    <w:lsdException w:name="Colorful Grid Accent 2" w:uiPriority="73"/>
+    <w:lsdException w:name="Light Shading Accent 3" w:uiPriority="60"/>
+    <w:lsdException w:name="Light List Accent 3" w:uiPriority="61"/>
+    <w:lsdException w:name="Light Grid Accent 3" w:uiPriority="62"/>
+    <w:lsdException w:name="Medium Shading 1 Accent 3" w:uiPriority="63"/>
+    <w:lsdException w:name="Medium Shading 2 Accent 3" w:uiPriority="64"/>
+    <w:lsdException w:name="Medium List 1 Accent 3" w:uiPriority="65"/>
+    <w:lsdException w:name="Medium List 2 Accent 3" w:uiPriority="66"/>
+    <w:lsdException w:name="Medium Grid 1 Accent 3" w:uiPriority="67"/>
+    <w:lsdException w:name="Medium Grid 2 Accent 3" w:uiPriority="68"/>
+    <w:lsdException w:name="Medium Grid 3 Accent 3" w:uiPriority="69"/>
+    <w:lsdException w:name="Dark List Accent 3" w:uiPriority="70"/>
+    <w:lsdException w:name="Colorful Shading Accent 3" w:uiPriority="71"/>
+    <w:lsdException w:name="Colorful List Accent 3" w:uiPriority="72"/>
+    <w:lsdException w:name="Colorful Grid Accent 3" w:uiPriority="73"/>
+    <w:lsdException w:name="Light Shading Accent 4" w:uiPriority="60"/>
+    <w:lsdException w:name="Light List Accent 4" w:uiPriority="61"/>
+    <w:lsdException w:name="Light Grid Accent 4" w:uiPriority="62"/>
+    <w:lsdException w:name="Medium Shading 1 Accent 4" w:uiPriority="63"/>
+    <w:lsdException w:name="Medium Shading 2 Accent 4" w:uiPriority="64"/>
+    <w:lsdException w:name="Medium List 1 Accent 4" w:uiPriority="65"/>
+    <w:lsdException w:name="Medium List 2 Accent 4" w:uiPriority="66"/>
+    <w:lsdException w:name="Medium Grid 1 Accent 4" w:uiPriority="67"/>
+    <w:lsdException w:name="Medium Grid 2 Accent 4" w:uiPriority="68"/>
+    <w:lsdException w:name="Medium Grid 3 Accent 4" w:uiPriority="69"/>
+    <w:lsdException w:name="Dark List Accent 4" w:uiPriority="70"/>
+    <w:lsdException w:name="Colorful Shading Accent 4" w:uiPriority="71"/>
+    <w:lsdException w:name="Colorful List Accent 4" w:uiPriority="72"/>
+    <w:lsdException w:name="Colorful Grid Accent 4" w:uiPriority="73"/>
+    <w:lsdException w:name="Light Shading Accent 5" w:uiPriority="60"/>
+    <w:lsdException w:name="Light List Accent 5" w:uiPriority="61"/>
+    <w:lsdException w:name="Light Grid Accent 5" w:uiPriority="62"/>
+    <w:lsdException w:name="Medium Shading 1 Accent 5" w:uiPriority="63"/>
+    <w:lsdException w:name="Medium Shading 2 Accent 5" w:uiPriority="64"/>
+    <w:lsdException w:name="Medium List 1 Accent 5" w:uiPriority="65"/>
+    <w:lsdException w:name="Medium List 2 Accent 5" w:uiPriority="66"/>
+    <w:lsdException w:name="Medium Grid 1 Accent 5" w:uiPriority="67"/>
+    <w:lsdException w:name="Medium Grid 2 Accent 5" w:uiPriority="68"/>
+    <w:lsdException w:name="Medium Grid 3 Accent 5" w:uiPriority="69"/>
+    <w:lsdException w:name="Dark List Accent 5" w:uiPriority="70"/>
+    <w:lsdException w:name="Colorful Shading Accent 5" w:uiPriority="71"/>
+    <w:lsdException w:name="Colorful List Accent 5" w:uiPriority="72"/>
+    <w:lsdException w:name="Colorful Grid Accent 5" w:uiPriority="73"/>
+    <w:lsdException w:name="Light Shading Accent 6" w:uiPriority="60"/>
+    <w:lsdException w:name="Light List Accent 6" w:uiPriority="61"/>
+    <w:lsdException w:name="Light Grid Accent 6" w:uiPriority="62"/>
+    <w:lsdException w:name="Medium Shading 1 Accent 6" w:uiPriority="63"/>
+    <w:lsdException w:name="Medium Shading 2 Accent 6" w:uiPriority="64"/>
+    <w:lsdException w:name="Medium List 1 Accent 6" w:uiPriority="65"/>
+    <w:lsdException w:name="Medium List 2 Accent 6" w:uiPriority="66"/>
+    <w:lsdException w:name="Medium Grid 1 Accent 6" w:uiPriority="67"/>
+    <w:lsdException w:name="Medium Grid 2 Accent 6" w:uiPriority="68"/>
+    <w:lsdException w:name="Medium Grid 3 Accent 6" w:uiPriority="69"/>
+    <w:lsdException w:name="Dark List Accent 6" w:uiPriority="70"/>
+    <w:lsdException w:name="Colorful Shading Accent 6" w:uiPriority="71"/>
+    <w:lsdException w:name="Colorful List Accent 6" w:uiPriority="72"/>
+    <w:lsdException w:name="Colorful Grid Accent 6" w:uiPriority="73"/>
+    <w:lsdException w:name="Subtle Emphasis" w:uiPriority="19" w:qFormat="1"/>
+    <w:lsdException w:name="Intense Emphasis" w:uiPriority="21" w:qFormat="1"/>
+    <w:lsdException w:name="Subtle Reference" w:uiPriority="31" w:qFormat="1"/>
+    <w:lsdException w:name="Intense Reference" w:uiPriority="32" w:qFormat="1"/>
+    <w:lsdException w:name="Book Title" w:uiPriority="33" w:qFormat="1"/>
+    <w:lsdException w:name="Bibliography" w:semiHidden="1" w:uiPriority="37" w:unhideWhenUsed="1"/>
+    <w:lsdException w:name="TOC Heading" w:semiHidden="1" w:uiPriority="39" w:unhideWhenUsed="1" w:qFormat="1"/>
   </w:latentStyles>
   <w:style w:type="paragraph" w:default="1" w:styleId="Normal">
     <w:name w:val="Normal"/>
     <w:qFormat/>
+    <w:rsid w:val="001E13C1"/>
+    <w:rPr>
+      <w:sz w:val="24"/>
+      <w:lang w:eastAsia="en-US"/>
+    </w:rPr>
+  </w:style>
+  <w:style w:type="paragraph" w:styleId="Heading1">
+    <w:name w:val="heading 1"/>
+    <w:basedOn w:val="Normal"/>
+    <w:next w:val="Normal"/>
+    <w:qFormat/>
+    <w:rsid w:val="001E13C1"/>
+    <w:pPr>
+      <w:keepNext/>
+      <w:numPr>
+        <w:numId w:val="1"/>
+      </w:numPr>
+      <w:spacing w:before="360" w:after="120"/>
+      <w:outlineLvl w:val="0"/>
+    </w:pPr>
+    <w:rPr>
+      <w:color w:val="000000"/>
+      <w:sz w:val="28"/>
+    </w:rPr>
+  </w:style>
+  <w:style w:type="paragraph" w:styleId="Heading2">
+    <w:name w:val="heading 2"/>
+    <w:basedOn w:val="Normal"/>
+    <w:next w:val="Normal"/>
+    <w:qFormat/>
+    <w:rsid w:val="005B01AD"/>
+    <w:pPr>
+      <w:keepNext/>
+      <w:spacing w:before="240" w:after="60"/>
+      <w:outlineLvl w:val="1"/>
+    </w:pPr>
+    <w:rPr>
+      <w:b/>
+      <w:i/>
+    </w:rPr>
+  </w:style>
+  <w:style w:type="paragraph" w:styleId="Heading3">
+    <w:name w:val="heading 3"/>
+    <w:basedOn w:val="Normal"/>
+    <w:next w:val="Normal"/>
+    <w:qFormat/>
+    <w:rsid w:val="001802EA"/>
+    <w:pPr>
+      <w:keepNext/>
+      <w:spacing w:before="180" w:after="120"/>
+      <w:outlineLvl w:val="2"/>
+    </w:pPr>
+    <w:rPr>
+      <w:i/>
+      <w:color w:val="000000"/>
+    </w:rPr>
+  </w:style>
+  <w:style w:type="paragraph" w:styleId="Heading4">
+    <w:name w:val="heading 4"/>
+    <w:basedOn w:val="Normal"/>
+    <w:next w:val="Normal"/>
+    <w:qFormat/>
+    <w:rsid w:val="001E13C1"/>
+    <w:pPr>
+      <w:keepNext/>
+      <w:spacing w:before="120" w:after="60"/>
+      <w:outlineLvl w:val="3"/>
+    </w:pPr>
+    <w:rPr>
+      <w:u w:val="single"/>
+    </w:rPr>
+  </w:style>
+  <w:style w:type="paragraph" w:styleId="Heading5">
+    <w:name w:val="heading 5"/>
+    <w:basedOn w:val="Normal"/>
+    <w:next w:val="Normal"/>
+    <w:qFormat/>
+    <w:rsid w:val="001E13C1"/>
+    <w:pPr>
+      <w:keepNext/>
+      <w:jc w:val="center"/>
+      <w:outlineLvl w:val="4"/>
+    </w:pPr>
+    <w:rPr>
+      <w:sz w:val="28"/>
+    </w:rPr>
+  </w:style>
+  <w:style w:type="paragraph" w:styleId="Heading6">
+    <w:name w:val="heading 6"/>
+    <w:basedOn w:val="Normal"/>
+    <w:next w:val="Normal"/>
+    <w:qFormat/>
+    <w:rsid w:val="001E13C1"/>
+    <w:pPr>
+      <w:keepNext/>
+      <w:outlineLvl w:val="5"/>
+    </w:pPr>
+    <w:rPr>
+      <w:b/>
+      <w:u w:val="single"/>
+    </w:rPr>
+  </w:style>
+  <w:style w:type="paragraph" w:styleId="Heading7">
+    <w:name w:val="heading 7"/>
+    <w:basedOn w:val="Normal"/>
+    <w:next w:val="Normal"/>
+    <w:qFormat/>
+    <w:rsid w:val="001E13C1"/>
+    <w:pPr>
+      <w:keepNext/>
+      <w:outlineLvl w:val="6"/>
+    </w:pPr>
+    <w:rPr>
+      <w:b/>
+      <w:sz w:val="20"/>
+      <w:u w:val="single"/>
+    </w:rPr>
+  </w:style>
+  <w:style w:type="paragraph" w:styleId="Heading8">
+    <w:name w:val="heading 8"/>
+    <w:basedOn w:val="Normal"/>
+    <w:next w:val="Normal"/>
+    <w:qFormat/>
+    <w:rsid w:val="001E13C1"/>
+    <w:pPr>
+      <w:keepNext/>
+      <w:outlineLvl w:val="7"/>
+    </w:pPr>
+    <w:rPr>
+      <w:b/>
+    </w:rPr>
+  </w:style>
+  <w:style w:type="paragraph" w:styleId="Heading9">
+    <w:name w:val="heading 9"/>
+    <w:basedOn w:val="Normal"/>
+    <w:next w:val="Normal"/>
+    <w:qFormat/>
+    <w:rsid w:val="001E13C1"/>
+    <w:pPr>
+      <w:keepNext/>
+      <w:spacing w:before="60" w:after="60"/>
+      <w:jc w:val="center"/>
+      <w:outlineLvl w:val="8"/>
+    </w:pPr>
+    <w:rPr>
+      <w:b/>
+    </w:rPr>
   </w:style>
   <w:style w:type="character" w:default="1" w:styleId="DefaultParagraphFont">
     <w:name w:val="Default Paragraph Font"/>
@@ -7263,6 +7404,514 @@
     <w:uiPriority w:val="99"/>
     <w:semiHidden/>
     <w:unhideWhenUsed/>
+  </w:style>
+  <w:style w:type="paragraph" w:styleId="BodyText">
+    <w:name w:val="Body Text"/>
+    <w:basedOn w:val="Normal"/>
+    <w:rsid w:val="001E13C1"/>
+    <w:pPr>
+      <w:ind w:firstLine="720"/>
+    </w:pPr>
+  </w:style>
+  <w:style w:type="paragraph" w:styleId="Footer">
+    <w:name w:val="footer"/>
+    <w:basedOn w:val="Normal"/>
+    <w:link w:val="FooterChar"/>
+    <w:uiPriority w:val="99"/>
+    <w:rsid w:val="001E13C1"/>
+    <w:pPr>
+      <w:tabs>
+        <w:tab w:val="center" w:pos="4320"/>
+        <w:tab w:val="right" w:pos="8640"/>
+      </w:tabs>
+    </w:pPr>
+  </w:style>
+  <w:style w:type="character" w:styleId="PageNumber">
+    <w:name w:val="page number"/>
+    <w:basedOn w:val="DefaultParagraphFont"/>
+    <w:rsid w:val="001E13C1"/>
+  </w:style>
+  <w:style w:type="paragraph" w:styleId="TOC1">
+    <w:name w:val="toc 1"/>
+    <w:basedOn w:val="Normal"/>
+    <w:next w:val="Normal"/>
+    <w:autoRedefine/>
+    <w:semiHidden/>
+    <w:rsid w:val="001E13C1"/>
+    <w:pPr>
+      <w:tabs>
+        <w:tab w:val="left" w:pos="360"/>
+        <w:tab w:val="right" w:leader="dot" w:pos="9350"/>
+      </w:tabs>
+      <w:spacing w:before="120" w:after="120"/>
+    </w:pPr>
+    <w:rPr>
+      <w:b/>
+      <w:caps/>
+      <w:noProof/>
+    </w:rPr>
+  </w:style>
+  <w:style w:type="paragraph" w:styleId="TOC2">
+    <w:name w:val="toc 2"/>
+    <w:basedOn w:val="Normal"/>
+    <w:next w:val="Normal"/>
+    <w:autoRedefine/>
+    <w:semiHidden/>
+    <w:rsid w:val="001E13C1"/>
+    <w:pPr>
+      <w:tabs>
+        <w:tab w:val="left" w:pos="630"/>
+        <w:tab w:val="right" w:leader="dot" w:pos="9350"/>
+      </w:tabs>
+      <w:ind w:left="360"/>
+    </w:pPr>
+    <w:rPr>
+      <w:smallCaps/>
+      <w:noProof/>
+    </w:rPr>
+  </w:style>
+  <w:style w:type="paragraph" w:styleId="TOC3">
+    <w:name w:val="toc 3"/>
+    <w:basedOn w:val="Normal"/>
+    <w:next w:val="Normal"/>
+    <w:autoRedefine/>
+    <w:semiHidden/>
+    <w:rsid w:val="001E13C1"/>
+    <w:pPr>
+      <w:tabs>
+        <w:tab w:val="left" w:pos="900"/>
+        <w:tab w:val="right" w:leader="dot" w:pos="9350"/>
+      </w:tabs>
+      <w:ind w:left="630"/>
+    </w:pPr>
+    <w:rPr>
+      <w:i/>
+      <w:noProof/>
+    </w:rPr>
+  </w:style>
+  <w:style w:type="paragraph" w:styleId="TOC4">
+    <w:name w:val="toc 4"/>
+    <w:basedOn w:val="Normal"/>
+    <w:next w:val="Normal"/>
+    <w:autoRedefine/>
+    <w:semiHidden/>
+    <w:rsid w:val="001E13C1"/>
+    <w:pPr>
+      <w:tabs>
+        <w:tab w:val="right" w:leader="dot" w:pos="9350"/>
+      </w:tabs>
+      <w:ind w:left="900"/>
+    </w:pPr>
+    <w:rPr>
+      <w:noProof/>
+      <w:sz w:val="22"/>
+    </w:rPr>
+  </w:style>
+  <w:style w:type="paragraph" w:styleId="TOC5">
+    <w:name w:val="toc 5"/>
+    <w:basedOn w:val="Normal"/>
+    <w:next w:val="Normal"/>
+    <w:autoRedefine/>
+    <w:semiHidden/>
+    <w:rsid w:val="001E13C1"/>
+    <w:pPr>
+      <w:ind w:left="960"/>
+    </w:pPr>
+    <w:rPr>
+      <w:sz w:val="18"/>
+    </w:rPr>
+  </w:style>
+  <w:style w:type="paragraph" w:styleId="TOC6">
+    <w:name w:val="toc 6"/>
+    <w:basedOn w:val="Normal"/>
+    <w:next w:val="Normal"/>
+    <w:autoRedefine/>
+    <w:semiHidden/>
+    <w:rsid w:val="001E13C1"/>
+    <w:pPr>
+      <w:ind w:left="1200"/>
+    </w:pPr>
+    <w:rPr>
+      <w:sz w:val="18"/>
+    </w:rPr>
+  </w:style>
+  <w:style w:type="paragraph" w:styleId="TOC7">
+    <w:name w:val="toc 7"/>
+    <w:basedOn w:val="Normal"/>
+    <w:next w:val="Normal"/>
+    <w:autoRedefine/>
+    <w:semiHidden/>
+    <w:rsid w:val="001E13C1"/>
+    <w:pPr>
+      <w:ind w:left="1440"/>
+    </w:pPr>
+    <w:rPr>
+      <w:sz w:val="18"/>
+    </w:rPr>
+  </w:style>
+  <w:style w:type="paragraph" w:styleId="TOC8">
+    <w:name w:val="toc 8"/>
+    <w:basedOn w:val="Normal"/>
+    <w:next w:val="Normal"/>
+    <w:autoRedefine/>
+    <w:semiHidden/>
+    <w:rsid w:val="001E13C1"/>
+    <w:pPr>
+      <w:ind w:left="1680"/>
+    </w:pPr>
+    <w:rPr>
+      <w:sz w:val="18"/>
+    </w:rPr>
+  </w:style>
+  <w:style w:type="paragraph" w:styleId="TOC9">
+    <w:name w:val="toc 9"/>
+    <w:basedOn w:val="Normal"/>
+    <w:next w:val="Normal"/>
+    <w:autoRedefine/>
+    <w:semiHidden/>
+    <w:rsid w:val="001E13C1"/>
+    <w:pPr>
+      <w:ind w:left="1920"/>
+    </w:pPr>
+    <w:rPr>
+      <w:sz w:val="18"/>
+    </w:rPr>
+  </w:style>
+  <w:style w:type="paragraph" w:styleId="Caption">
+    <w:name w:val="caption"/>
+    <w:basedOn w:val="Normal"/>
+    <w:next w:val="Normal"/>
+    <w:qFormat/>
+    <w:rsid w:val="00957702"/>
+    <w:pPr>
+      <w:spacing w:before="120" w:after="120"/>
+      <w:jc w:val="center"/>
+    </w:pPr>
+    <w:rPr>
+      <w:b/>
+    </w:rPr>
+  </w:style>
+  <w:style w:type="paragraph" w:styleId="TableofFigures">
+    <w:name w:val="table of figures"/>
+    <w:basedOn w:val="Normal"/>
+    <w:next w:val="Normal"/>
+    <w:semiHidden/>
+    <w:rsid w:val="001E13C1"/>
+    <w:pPr>
+      <w:tabs>
+        <w:tab w:val="right" w:leader="dot" w:pos="9350"/>
+      </w:tabs>
+      <w:ind w:left="480" w:hanging="480"/>
+    </w:pPr>
+    <w:rPr>
+      <w:noProof/>
+    </w:rPr>
+  </w:style>
+  <w:style w:type="paragraph" w:styleId="BodyTextIndent">
+    <w:name w:val="Body Text Indent"/>
+    <w:basedOn w:val="Normal"/>
+    <w:rsid w:val="001E13C1"/>
+    <w:pPr>
+      <w:ind w:left="720" w:hanging="720"/>
+    </w:pPr>
+    <w:rPr>
+      <w:color w:val="000000"/>
+    </w:rPr>
+  </w:style>
+  <w:style w:type="paragraph" w:styleId="BodyText2">
+    <w:name w:val="Body Text 2"/>
+    <w:basedOn w:val="Normal"/>
+    <w:link w:val="BodyText2Char"/>
+    <w:uiPriority w:val="99"/>
+    <w:rsid w:val="001E13C1"/>
+    <w:rPr>
+      <w:color w:val="000000"/>
+    </w:rPr>
+  </w:style>
+  <w:style w:type="paragraph" w:styleId="Header">
+    <w:name w:val="header"/>
+    <w:basedOn w:val="Normal"/>
+    <w:rsid w:val="001E13C1"/>
+    <w:pPr>
+      <w:tabs>
+        <w:tab w:val="center" w:pos="4320"/>
+        <w:tab w:val="right" w:pos="8640"/>
+      </w:tabs>
+    </w:pPr>
+  </w:style>
+  <w:style w:type="paragraph" w:styleId="BodyText3">
+    <w:name w:val="Body Text 3"/>
+    <w:basedOn w:val="Normal"/>
+    <w:rsid w:val="001E13C1"/>
+    <w:rPr>
+      <w:sz w:val="96"/>
+    </w:rPr>
+  </w:style>
+  <w:style w:type="paragraph" w:styleId="FootnoteText">
+    <w:name w:val="footnote text"/>
+    <w:basedOn w:val="Normal"/>
+    <w:semiHidden/>
+    <w:rsid w:val="001E13C1"/>
+    <w:rPr>
+      <w:sz w:val="20"/>
+    </w:rPr>
+  </w:style>
+  <w:style w:type="character" w:styleId="FootnoteReference">
+    <w:name w:val="footnote reference"/>
+    <w:basedOn w:val="DefaultParagraphFont"/>
+    <w:semiHidden/>
+    <w:rsid w:val="001E13C1"/>
+    <w:rPr>
+      <w:vertAlign w:val="superscript"/>
+    </w:rPr>
+  </w:style>
+  <w:style w:type="character" w:styleId="Hyperlink">
+    <w:name w:val="Hyperlink"/>
+    <w:basedOn w:val="DefaultParagraphFont"/>
+    <w:uiPriority w:val="99"/>
+    <w:rsid w:val="001E13C1"/>
+    <w:rPr>
+      <w:color w:val="0000FF"/>
+      <w:u w:val="single"/>
+    </w:rPr>
+  </w:style>
+  <w:style w:type="paragraph" w:styleId="Title">
+    <w:name w:val="Title"/>
+    <w:basedOn w:val="Normal"/>
+    <w:qFormat/>
+    <w:rsid w:val="001E13C1"/>
+    <w:pPr>
+      <w:jc w:val="center"/>
+    </w:pPr>
+    <w:rPr>
+      <w:b/>
+    </w:rPr>
+  </w:style>
+  <w:style w:type="paragraph" w:styleId="PlainText">
+    <w:name w:val="Plain Text"/>
+    <w:basedOn w:val="Normal"/>
+    <w:rsid w:val="001E13C1"/>
+    <w:rPr>
+      <w:rFonts w:ascii="Courier New" w:hAnsi="Courier New"/>
+      <w:sz w:val="20"/>
+    </w:rPr>
+  </w:style>
+  <w:style w:type="paragraph" w:styleId="BodyTextIndent2">
+    <w:name w:val="Body Text Indent 2"/>
+    <w:basedOn w:val="Normal"/>
+    <w:rsid w:val="001E13C1"/>
+    <w:pPr>
+      <w:ind w:left="720" w:hanging="720"/>
+    </w:pPr>
+  </w:style>
+  <w:style w:type="paragraph" w:styleId="BlockText">
+    <w:name w:val="Block Text"/>
+    <w:basedOn w:val="Normal"/>
+    <w:rsid w:val="001E13C1"/>
+    <w:pPr>
+      <w:ind w:left="2430" w:right="2430"/>
+    </w:pPr>
+  </w:style>
+  <w:style w:type="table" w:styleId="TableList4">
+    <w:name w:val="Table List 4"/>
+    <w:basedOn w:val="TableNormal"/>
+    <w:rsid w:val="005B01AD"/>
+    <w:tblPr>
+      <w:tblBorders>
+        <w:top w:val="single" w:sz="12" w:space="0" w:color="000000"/>
+        <w:left w:val="single" w:sz="12" w:space="0" w:color="000000"/>
+        <w:bottom w:val="single" w:sz="12" w:space="0" w:color="000000"/>
+        <w:right w:val="single" w:sz="12" w:space="0" w:color="000000"/>
+        <w:insideH w:val="single" w:sz="6" w:space="0" w:color="000000"/>
+      </w:tblBorders>
+    </w:tblPr>
+    <w:tcPr>
+      <w:shd w:val="clear" w:color="auto" w:fill="auto"/>
+    </w:tcPr>
+    <w:tblStylePr w:type="firstRow">
+      <w:rPr>
+        <w:b/>
+        <w:bCs/>
+        <w:color w:val="FFFFFF"/>
+      </w:rPr>
+      <w:tblPr/>
+      <w:tcPr>
+        <w:tcBorders>
+          <w:bottom w:val="single" w:sz="12" w:space="0" w:color="000000"/>
+          <w:tl2br w:val="none" w:sz="0" w:space="0" w:color="auto"/>
+          <w:tr2bl w:val="none" w:sz="0" w:space="0" w:color="auto"/>
+        </w:tcBorders>
+        <w:shd w:val="solid" w:color="808080" w:fill="FFFFFF"/>
+      </w:tcPr>
+    </w:tblStylePr>
+  </w:style>
+  <w:style w:type="paragraph" w:styleId="BalloonText">
+    <w:name w:val="Balloon Text"/>
+    <w:basedOn w:val="Normal"/>
+    <w:link w:val="BalloonTextChar"/>
+    <w:rsid w:val="00AC3BE2"/>
+    <w:rPr>
+      <w:rFonts w:ascii="Tahoma" w:hAnsi="Tahoma" w:cs="Tahoma"/>
+      <w:sz w:val="16"/>
+      <w:szCs w:val="16"/>
+    </w:rPr>
+  </w:style>
+  <w:style w:type="character" w:customStyle="1" w:styleId="BalloonTextChar">
+    <w:name w:val="Balloon Text Char"/>
+    <w:basedOn w:val="DefaultParagraphFont"/>
+    <w:link w:val="BalloonText"/>
+    <w:rsid w:val="00AC3BE2"/>
+    <w:rPr>
+      <w:rFonts w:ascii="Tahoma" w:hAnsi="Tahoma" w:cs="Tahoma"/>
+      <w:sz w:val="16"/>
+      <w:szCs w:val="16"/>
+      <w:lang w:eastAsia="en-US"/>
+    </w:rPr>
+  </w:style>
+  <w:style w:type="paragraph" w:styleId="ListParagraph">
+    <w:name w:val="List Paragraph"/>
+    <w:basedOn w:val="Normal"/>
+    <w:uiPriority w:val="34"/>
+    <w:qFormat/>
+    <w:rsid w:val="00527EB3"/>
+    <w:pPr>
+      <w:ind w:left="720"/>
+    </w:pPr>
+    <w:rPr>
+      <w:rFonts w:eastAsiaTheme="minorEastAsia"/>
+      <w:szCs w:val="24"/>
+      <w:lang w:eastAsia="zh-CN"/>
+    </w:rPr>
+  </w:style>
+  <w:style w:type="character" w:customStyle="1" w:styleId="BodyText2Char">
+    <w:name w:val="Body Text 2 Char"/>
+    <w:basedOn w:val="DefaultParagraphFont"/>
+    <w:link w:val="BodyText2"/>
+    <w:uiPriority w:val="99"/>
+    <w:rsid w:val="0076453E"/>
+    <w:rPr>
+      <w:color w:val="000000"/>
+      <w:sz w:val="24"/>
+      <w:lang w:eastAsia="en-US"/>
+    </w:rPr>
+  </w:style>
+  <w:style w:type="character" w:styleId="HTMLCite">
+    <w:name w:val="HTML Cite"/>
+    <w:basedOn w:val="DefaultParagraphFont"/>
+    <w:uiPriority w:val="99"/>
+    <w:unhideWhenUsed/>
+    <w:rsid w:val="00924AF7"/>
+    <w:rPr>
+      <w:i/>
+      <w:iCs/>
+    </w:rPr>
+  </w:style>
+  <w:style w:type="paragraph" w:styleId="NormalWeb">
+    <w:name w:val="Normal (Web)"/>
+    <w:basedOn w:val="Normal"/>
+    <w:uiPriority w:val="99"/>
+    <w:unhideWhenUsed/>
+    <w:rsid w:val="00924AF7"/>
+    <w:pPr>
+      <w:spacing w:before="100" w:beforeAutospacing="1" w:after="100" w:afterAutospacing="1"/>
+    </w:pPr>
+    <w:rPr>
+      <w:szCs w:val="24"/>
+    </w:rPr>
+  </w:style>
+  <w:style w:type="table" w:styleId="TableGrid">
+    <w:name w:val="Table Grid"/>
+    <w:basedOn w:val="TableNormal"/>
+    <w:rsid w:val="0003760D"/>
+    <w:tblPr>
+      <w:tblBorders>
+        <w:top w:val="single" w:sz="4" w:space="0" w:color="000000" w:themeColor="text1"/>
+        <w:left w:val="single" w:sz="4" w:space="0" w:color="000000" w:themeColor="text1"/>
+        <w:bottom w:val="single" w:sz="4" w:space="0" w:color="000000" w:themeColor="text1"/>
+        <w:right w:val="single" w:sz="4" w:space="0" w:color="000000" w:themeColor="text1"/>
+        <w:insideH w:val="single" w:sz="4" w:space="0" w:color="000000" w:themeColor="text1"/>
+        <w:insideV w:val="single" w:sz="4" w:space="0" w:color="000000" w:themeColor="text1"/>
+      </w:tblBorders>
+    </w:tblPr>
+  </w:style>
+  <w:style w:type="character" w:styleId="CommentReference">
+    <w:name w:val="annotation reference"/>
+    <w:basedOn w:val="DefaultParagraphFont"/>
+    <w:rsid w:val="007A22A2"/>
+    <w:rPr>
+      <w:sz w:val="16"/>
+      <w:szCs w:val="16"/>
+    </w:rPr>
+  </w:style>
+  <w:style w:type="paragraph" w:styleId="CommentText">
+    <w:name w:val="annotation text"/>
+    <w:basedOn w:val="Normal"/>
+    <w:link w:val="CommentTextChar"/>
+    <w:rsid w:val="007A22A2"/>
+    <w:rPr>
+      <w:sz w:val="20"/>
+    </w:rPr>
+  </w:style>
+  <w:style w:type="character" w:customStyle="1" w:styleId="CommentTextChar">
+    <w:name w:val="Comment Text Char"/>
+    <w:basedOn w:val="DefaultParagraphFont"/>
+    <w:link w:val="CommentText"/>
+    <w:rsid w:val="007A22A2"/>
+    <w:rPr>
+      <w:lang w:eastAsia="en-US"/>
+    </w:rPr>
+  </w:style>
+  <w:style w:type="paragraph" w:styleId="CommentSubject">
+    <w:name w:val="annotation subject"/>
+    <w:basedOn w:val="CommentText"/>
+    <w:next w:val="CommentText"/>
+    <w:link w:val="CommentSubjectChar"/>
+    <w:rsid w:val="007A22A2"/>
+    <w:rPr>
+      <w:b/>
+      <w:bCs/>
+    </w:rPr>
+  </w:style>
+  <w:style w:type="character" w:customStyle="1" w:styleId="CommentSubjectChar">
+    <w:name w:val="Comment Subject Char"/>
+    <w:basedOn w:val="CommentTextChar"/>
+    <w:link w:val="CommentSubject"/>
+    <w:rsid w:val="007A22A2"/>
+    <w:rPr>
+      <w:b/>
+      <w:bCs/>
+      <w:lang w:eastAsia="en-US"/>
+    </w:rPr>
+  </w:style>
+  <w:style w:type="character" w:styleId="PlaceholderText">
+    <w:name w:val="Placeholder Text"/>
+    <w:basedOn w:val="DefaultParagraphFont"/>
+    <w:uiPriority w:val="99"/>
+    <w:semiHidden/>
+    <w:rsid w:val="005F5C75"/>
+    <w:rPr>
+      <w:color w:val="808080"/>
+    </w:rPr>
+  </w:style>
+  <w:style w:type="character" w:customStyle="1" w:styleId="FooterChar">
+    <w:name w:val="Footer Char"/>
+    <w:basedOn w:val="DefaultParagraphFont"/>
+    <w:link w:val="Footer"/>
+    <w:uiPriority w:val="99"/>
+    <w:rsid w:val="00E77DFD"/>
+    <w:rPr>
+      <w:sz w:val="24"/>
+      <w:lang w:eastAsia="en-US"/>
+    </w:rPr>
+  </w:style>
+  <w:style w:type="character" w:styleId="FollowedHyperlink">
+    <w:name w:val="FollowedHyperlink"/>
+    <w:basedOn w:val="DefaultParagraphFont"/>
+    <w:rsid w:val="001B0A5B"/>
+    <w:rPr>
+      <w:color w:val="800080" w:themeColor="followedHyperlink"/>
+      <w:u w:val="single"/>
+    </w:rPr>
   </w:style>
 </w:styles>
 </file>
@@ -7555,7 +8204,7 @@
 </file>
 
 <file path=customXml/itemProps1.xml><?xml version="1.0" encoding="utf-8"?>
-<ds:datastoreItem xmlns:ds="http://schemas.openxmlformats.org/officeDocument/2006/customXml" ds:itemID="{39201CB3-3FD1-4D2D-9003-332773150734}">
+<ds:datastoreItem xmlns:ds="http://schemas.openxmlformats.org/officeDocument/2006/customXml" ds:itemID="{B06C6784-7549-434F-9A3F-E7532853EEB1}">
   <ds:schemaRefs>
     <ds:schemaRef ds:uri="http://schemas.openxmlformats.org/officeDocument/2006/bibliography"/>
   </ds:schemaRefs>

</xml_diff>

<commit_message>
commit before changing the order of reading initial condition file
git-svn-id: http://dminfo:8686/svn/repository/models/branches/dsm2_gtm@3130 cdc4813b-4270-ec4f-936e-925f93a782c2
</commit_message>
<xml_diff>
--- a/DSM2_GTM_Compiling_and_Packaging.docx
+++ b/DSM2_GTM_Compiling_and_Packaging.docx
@@ -27,16 +27,13 @@
         <w:tab/>
       </w:r>
       <w:r>
-        <w:t>3</w:t>
+        <w:t>1</w:t>
       </w:r>
       <w:r>
         <w:t>-</w:t>
       </w:r>
       <w:r>
-        <w:t>2</w:t>
-      </w:r>
-      <w:r>
-        <w:t>0</w:t>
+        <w:t>31</w:t>
       </w:r>
       <w:r>
         <w:t>-20</w:t>
@@ -45,7 +42,7 @@
         <w:t>1</w:t>
       </w:r>
       <w:r>
-        <w:t>5</w:t>
+        <w:t>7</w:t>
       </w:r>
     </w:p>
     <w:p>
@@ -75,7 +72,7 @@
         <w:tab/>
       </w:r>
       <w:r>
-        <w:t>Prabhjot (Nicky) Sandhu</w:t>
+        <w:t>Dave Hutchinson</w:t>
       </w:r>
     </w:p>
     <w:p>
@@ -90,10 +87,7 @@
         </w:tabs>
       </w:pPr>
       <w:r>
-        <w:t xml:space="preserve">            </w:t>
-      </w:r>
-      <w:r>
-        <w:t>Eli Ateljevich</w:t>
+        <w:t xml:space="preserve">            Reed Harris</w:t>
       </w:r>
     </w:p>
     <w:p>
@@ -108,8 +102,13 @@
         </w:tabs>
       </w:pPr>
       <w:r>
-        <w:t xml:space="preserve">            Jamie Anderson</w:t>
-      </w:r>
+        <w:t xml:space="preserve">            Carol </w:t>
+      </w:r>
+      <w:proofErr w:type="spellStart"/>
+      <w:r>
+        <w:t>DiGiorgio</w:t>
+      </w:r>
+      <w:proofErr w:type="spellEnd"/>
     </w:p>
     <w:p>
       <w:pPr>
@@ -123,27 +122,40 @@
         </w:tabs>
       </w:pPr>
       <w:r>
-        <w:t xml:space="preserve">            Tara Smith</w:t>
+        <w:t xml:space="preserve">            Jamie Anderson</w:t>
       </w:r>
     </w:p>
     <w:p>
       <w:pPr>
-        <w:tabs>
+        <w:pStyle w:val="Footer"/>
+        <w:tabs>
+          <w:tab w:val="clear" w:pos="4320"/>
+          <w:tab w:val="clear" w:pos="8640"/>
           <w:tab w:val="left" w:pos="720"/>
           <w:tab w:val="left" w:pos="990"/>
-        </w:tabs>
-      </w:pPr>
-      <w:r>
-        <w:tab/>
-      </w:r>
-      <w:r>
-        <w:tab/>
-      </w:r>
-      <w:r>
-        <w:tab/>
-      </w:r>
-      <w:r>
-        <w:tab/>
+          <w:tab w:val="right" w:pos="11070"/>
+        </w:tabs>
+      </w:pPr>
+      <w:r>
+        <w:t xml:space="preserve">            </w:t>
+      </w:r>
+      <w:r>
+        <w:t>Prabhjot (Nicky) Sandhu</w:t>
+      </w:r>
+    </w:p>
+    <w:p>
+      <w:pPr>
+        <w:pStyle w:val="Footer"/>
+        <w:tabs>
+          <w:tab w:val="clear" w:pos="4320"/>
+          <w:tab w:val="clear" w:pos="8640"/>
+          <w:tab w:val="left" w:pos="720"/>
+          <w:tab w:val="left" w:pos="990"/>
+          <w:tab w:val="right" w:pos="11070"/>
+        </w:tabs>
+      </w:pPr>
+      <w:r>
+        <w:t xml:space="preserve">            Tara Smith</w:t>
       </w:r>
     </w:p>
     <w:p>
@@ -259,13 +271,22 @@
         </w:tabs>
       </w:pPr>
       <w:r>
-        <w:t>This memo presents step-by-step instruc</w:t>
+        <w:t xml:space="preserve">This memo presents </w:t>
+      </w:r>
+      <w:r>
+        <w:t xml:space="preserve">a </w:t>
+      </w:r>
+      <w:r>
+        <w:t>step-by-step instruc</w:t>
       </w:r>
       <w:r>
         <w:t xml:space="preserve">tion on compiling </w:t>
       </w:r>
       <w:r>
-        <w:t>DSM2 GTM</w:t>
+        <w:t>DSM2-</w:t>
+      </w:r>
+      <w:r>
+        <w:t>GTM</w:t>
       </w:r>
       <w:r>
         <w:t xml:space="preserve"> from a zipped package</w:t>
@@ -349,41 +370,15 @@
         <w:contextualSpacing/>
       </w:pPr>
       <w:r>
-        <w:t xml:space="preserve">Subversion   </w:t>
-      </w:r>
-      <w:hyperlink r:id="rId9" w:history="1">
-        <w:r>
-          <w:rPr>
-            <w:rStyle w:val="Hyperlink"/>
-          </w:rPr>
-          <w:t>http://subversion.apache.org/packages.html</w:t>
-        </w:r>
-      </w:hyperlink>
-    </w:p>
-    <w:p>
-      <w:pPr>
-        <w:pStyle w:val="ListParagraph"/>
-        <w:numPr>
-          <w:ilvl w:val="0"/>
-          <w:numId w:val="38"/>
-        </w:numPr>
-        <w:tabs>
-          <w:tab w:val="left" w:pos="720"/>
-          <w:tab w:val="left" w:pos="990"/>
-        </w:tabs>
-        <w:ind w:left="720"/>
-        <w:contextualSpacing/>
-      </w:pPr>
-      <w:r>
-        <w:t xml:space="preserve">Tortoise SVN   </w:t>
-      </w:r>
-      <w:bookmarkStart w:id="1" w:name="OLE_LINK9"/>
-      <w:bookmarkStart w:id="2" w:name="OLE_LINK10"/>
+        <w:t xml:space="preserve">Flex and Bison packages in Cygwin   </w:t>
+      </w:r>
+      <w:bookmarkStart w:id="1" w:name="OLE_LINK1"/>
+      <w:bookmarkStart w:id="2" w:name="OLE_LINK2"/>
       <w:r>
         <w:fldChar w:fldCharType="begin"/>
       </w:r>
       <w:r>
-        <w:instrText>HYPERLINK "http://tortoisesvn.net/downloads"</w:instrText>
+        <w:instrText>HYPERLINK "http://www.cygwin.com/setup.exe"</w:instrText>
       </w:r>
       <w:r>
         <w:fldChar w:fldCharType="separate"/>
@@ -392,7 +387,7 @@
         <w:rPr>
           <w:rStyle w:val="Hyperlink"/>
         </w:rPr>
-        <w:t>http://tortoisesvn.net/downloads</w:t>
+        <w:t>http://www.cygwin.com/setup.exe</w:t>
       </w:r>
       <w:r>
         <w:fldChar w:fldCharType="end"/>
@@ -403,50 +398,10 @@
     <w:p>
       <w:pPr>
         <w:pStyle w:val="ListParagraph"/>
-        <w:numPr>
-          <w:ilvl w:val="0"/>
-          <w:numId w:val="38"/>
-        </w:numPr>
         <w:tabs>
           <w:tab w:val="left" w:pos="720"/>
           <w:tab w:val="left" w:pos="990"/>
         </w:tabs>
-        <w:ind w:left="720"/>
-        <w:contextualSpacing/>
-      </w:pPr>
-      <w:r>
-        <w:t xml:space="preserve">Flex and Bison packages in Cygwin   </w:t>
-      </w:r>
-      <w:bookmarkStart w:id="3" w:name="OLE_LINK1"/>
-      <w:bookmarkStart w:id="4" w:name="OLE_LINK2"/>
-      <w:r>
-        <w:fldChar w:fldCharType="begin"/>
-      </w:r>
-      <w:r>
-        <w:instrText>HYPERLINK "http://www.cygwin.com/setup.exe"</w:instrText>
-      </w:r>
-      <w:r>
-        <w:fldChar w:fldCharType="separate"/>
-      </w:r>
-      <w:r>
-        <w:rPr>
-          <w:rStyle w:val="Hyperlink"/>
-        </w:rPr>
-        <w:t>http://www.cygwin.com/setup.exe</w:t>
-      </w:r>
-      <w:r>
-        <w:fldChar w:fldCharType="end"/>
-      </w:r>
-      <w:bookmarkEnd w:id="3"/>
-      <w:bookmarkEnd w:id="4"/>
-    </w:p>
-    <w:p>
-      <w:pPr>
-        <w:pStyle w:val="ListParagraph"/>
-        <w:tabs>
-          <w:tab w:val="left" w:pos="720"/>
-          <w:tab w:val="left" w:pos="990"/>
-        </w:tabs>
       </w:pPr>
       <w:r>
         <w:t>(</w:t>
@@ -467,55 +422,6 @@
       <w:r>
         <w:t>/bin set in the environment path)</w:t>
       </w:r>
-    </w:p>
-    <w:p>
-      <w:pPr>
-        <w:pStyle w:val="ListParagraph"/>
-        <w:numPr>
-          <w:ilvl w:val="0"/>
-          <w:numId w:val="38"/>
-        </w:numPr>
-        <w:tabs>
-          <w:tab w:val="left" w:pos="720"/>
-          <w:tab w:val="left" w:pos="990"/>
-        </w:tabs>
-        <w:ind w:left="720"/>
-        <w:contextualSpacing/>
-      </w:pPr>
-      <w:r>
-        <w:t xml:space="preserve">Python </w:t>
-      </w:r>
-      <w:r>
-        <w:t xml:space="preserve">version </w:t>
-      </w:r>
-      <w:r>
-        <w:t>2.x (not 3.x)</w:t>
-      </w:r>
-      <w:r>
-        <w:t xml:space="preserve">  </w:t>
-      </w:r>
-      <w:bookmarkStart w:id="5" w:name="OLE_LINK5"/>
-      <w:bookmarkStart w:id="6" w:name="OLE_LINK6"/>
-      <w:r>
-        <w:fldChar w:fldCharType="begin"/>
-      </w:r>
-      <w:r>
-        <w:instrText>HYPERLINK "http://www.python.org/download/"</w:instrText>
-      </w:r>
-      <w:r>
-        <w:fldChar w:fldCharType="separate"/>
-      </w:r>
-      <w:r>
-        <w:rPr>
-          <w:rStyle w:val="Hyperlink"/>
-        </w:rPr>
-        <w:t>http://www.python.org/download/</w:t>
-      </w:r>
-      <w:r>
-        <w:fldChar w:fldCharType="end"/>
-      </w:r>
-      <w:bookmarkEnd w:id="5"/>
-      <w:bookmarkEnd w:id="6"/>
     </w:p>
     <w:p>
       <w:pPr>
@@ -662,7 +568,7 @@
                     </pic:cNvPicPr>
                   </pic:nvPicPr>
                   <pic:blipFill>
-                    <a:blip r:embed="rId10">
+                    <a:blip r:embed="rId9">
                       <a:extLst>
                         <a:ext uri="{28A0092B-C50C-407E-A947-70E740481C1C}">
                           <a14:useLocalDpi xmlns:a14="http://schemas.microsoft.com/office/drawing/2010/main" val="0"/>
@@ -772,7 +678,7 @@
                     </pic:cNvPicPr>
                   </pic:nvPicPr>
                   <pic:blipFill>
-                    <a:blip r:embed="rId11">
+                    <a:blip r:embed="rId10">
                       <a:extLst>
                         <a:ext uri="{28A0092B-C50C-407E-A947-70E740481C1C}">
                           <a14:useLocalDpi xmlns:a14="http://schemas.microsoft.com/office/drawing/2010/main" val="0"/>
@@ -807,84 +713,11 @@
     <w:p>
       <w:pPr>
         <w:pStyle w:val="ListParagraph"/>
-        <w:numPr>
-          <w:ilvl w:val="0"/>
-          <w:numId w:val="40"/>
-        </w:numPr>
         <w:tabs>
           <w:tab w:val="left" w:pos="720"/>
           <w:tab w:val="left" w:pos="990"/>
         </w:tabs>
       </w:pPr>
-      <w:r>
-        <w:lastRenderedPageBreak/>
-        <w:t>Go to dsm2_gtm/</w:t>
-      </w:r>
-      <w:proofErr w:type="spellStart"/>
-      <w:r>
-        <w:t>src</w:t>
-      </w:r>
-      <w:proofErr w:type="spellEnd"/>
-      <w:r>
-        <w:t>/</w:t>
-      </w:r>
-      <w:proofErr w:type="spellStart"/>
-      <w:r>
-        <w:t>input_storage</w:t>
-      </w:r>
-      <w:proofErr w:type="spellEnd"/>
-      <w:r>
-        <w:t xml:space="preserve"> and</w:t>
-      </w:r>
-      <w:r>
-        <w:t xml:space="preserve"> d</w:t>
-      </w:r>
-      <w:r>
-        <w:t>ouble click on generate_gtm.py</w:t>
-      </w:r>
-      <w:r>
-        <w:t xml:space="preserve"> (or open command window in that directory and run python generate_pty.py)</w:t>
-      </w:r>
-      <w:r>
-        <w:t xml:space="preserve"> to </w:t>
-      </w:r>
-      <w:r>
-        <w:t>gener</w:t>
-      </w:r>
-      <w:r>
-        <w:t>ate all the *.h, *.</w:t>
-      </w:r>
-      <w:proofErr w:type="spellStart"/>
-      <w:r>
-        <w:t>cpp</w:t>
-      </w:r>
-      <w:proofErr w:type="spellEnd"/>
-      <w:r>
-        <w:t xml:space="preserve"> and *.fi needed </w:t>
-      </w:r>
-      <w:r>
-        <w:t>to parse input tables.</w:t>
-      </w:r>
-      <w:r>
-        <w:t xml:space="preserve"> Later on, if wanting to introduce new tables or columns, make the modification on generate_gtm.py and re-generate all the files. Do not try to manually modify</w:t>
-      </w:r>
-      <w:r>
-        <w:t xml:space="preserve"> </w:t>
-      </w:r>
-      <w:r>
-        <w:t xml:space="preserve">those C++ files. </w:t>
-      </w:r>
-    </w:p>
-    <w:p>
-      <w:pPr>
-        <w:pStyle w:val="ListParagraph"/>
-        <w:tabs>
-          <w:tab w:val="left" w:pos="720"/>
-          <w:tab w:val="left" w:pos="990"/>
-        </w:tabs>
-      </w:pPr>
-      <w:bookmarkStart w:id="7" w:name="_GoBack"/>
-      <w:bookmarkEnd w:id="7"/>
     </w:p>
     <w:p>
       <w:pPr>
@@ -899,13 +732,20 @@
         </w:tabs>
       </w:pPr>
       <w:r>
+        <w:lastRenderedPageBreak/>
         <w:t xml:space="preserve">Go to dsm2_gtm/build/all and launch the solution by double clicking on </w:t>
       </w:r>
       <w:r>
         <w:t>all_intel.sln</w:t>
       </w:r>
       <w:r>
-        <w:t xml:space="preserve">. The entire solution so far should contains 18 projects as below. </w:t>
+        <w:t>. The entire s</w:t>
+      </w:r>
+      <w:r>
+        <w:t>olution contains</w:t>
+      </w:r>
+      <w:r>
+        <w:t xml:space="preserve"> projects as below. </w:t>
       </w:r>
     </w:p>
     <w:p>
@@ -915,20 +755,18 @@
           <w:tab w:val="left" w:pos="990"/>
         </w:tabs>
         <w:ind w:left="360"/>
-      </w:pPr>
-      <w:r>
-        <w:t xml:space="preserve">   </w:t>
-      </w:r>
+        <w:jc w:val="center"/>
+      </w:pPr>
       <w:r>
         <w:rPr>
           <w:noProof/>
           <w:lang w:eastAsia="zh-TW"/>
         </w:rPr>
         <w:drawing>
-          <wp:inline distT="0" distB="0" distL="0" distR="0">
-            <wp:extent cx="2231136" cy="3575304"/>
+          <wp:inline distT="0" distB="0" distL="0" distR="0" wp14:anchorId="1ADD7BAD" wp14:editId="3DDE5851">
+            <wp:extent cx="1514200" cy="3181350"/>
             <wp:effectExtent l="0" t="0" r="0" b="0"/>
-            <wp:docPr id="9" name="Picture 9"/>
+            <wp:docPr id="1" name="Picture 1"/>
             <wp:cNvGraphicFramePr>
               <a:graphicFrameLocks xmlns:a="http://schemas.openxmlformats.org/drawingml/2006/main" noChangeAspect="1"/>
             </wp:cNvGraphicFramePr>
@@ -936,10 +774,115 @@
               <a:graphicData uri="http://schemas.openxmlformats.org/drawingml/2006/picture">
                 <pic:pic xmlns:pic="http://schemas.openxmlformats.org/drawingml/2006/picture">
                   <pic:nvPicPr>
-                    <pic:cNvPr id="0" name="Picture 8"/>
-                    <pic:cNvPicPr>
-                      <a:picLocks noChangeAspect="1" noChangeArrowheads="1"/>
-                    </pic:cNvPicPr>
+                    <pic:cNvPr id="0" name="all.png"/>
+                    <pic:cNvPicPr/>
+                  </pic:nvPicPr>
+                  <pic:blipFill>
+                    <a:blip r:embed="rId11">
+                      <a:extLst>
+                        <a:ext uri="{28A0092B-C50C-407E-A947-70E740481C1C}">
+                          <a14:useLocalDpi xmlns:a14="http://schemas.microsoft.com/office/drawing/2010/main" val="0"/>
+                        </a:ext>
+                      </a:extLst>
+                    </a:blip>
+                    <a:stretch>
+                      <a:fillRect/>
+                    </a:stretch>
+                  </pic:blipFill>
+                  <pic:spPr>
+                    <a:xfrm>
+                      <a:off x="0" y="0"/>
+                      <a:ext cx="1514411" cy="3181794"/>
+                    </a:xfrm>
+                    <a:prstGeom prst="rect">
+                      <a:avLst/>
+                    </a:prstGeom>
+                  </pic:spPr>
+                </pic:pic>
+              </a:graphicData>
+            </a:graphic>
+          </wp:inline>
+        </w:drawing>
+      </w:r>
+    </w:p>
+    <w:p>
+      <w:pPr>
+        <w:pStyle w:val="ListParagraph"/>
+        <w:tabs>
+          <w:tab w:val="left" w:pos="720"/>
+          <w:tab w:val="left" w:pos="990"/>
+        </w:tabs>
+      </w:pPr>
+    </w:p>
+    <w:p>
+      <w:pPr>
+        <w:pStyle w:val="ListParagraph"/>
+        <w:numPr>
+          <w:ilvl w:val="0"/>
+          <w:numId w:val="40"/>
+        </w:numPr>
+        <w:tabs>
+          <w:tab w:val="left" w:pos="720"/>
+          <w:tab w:val="left" w:pos="990"/>
+        </w:tabs>
+      </w:pPr>
+      <w:r>
+        <w:t xml:space="preserve">Right click on </w:t>
+      </w:r>
+      <w:r>
+        <w:t xml:space="preserve">project </w:t>
+      </w:r>
+      <w:proofErr w:type="spellStart"/>
+      <w:r>
+        <w:t>test_driver</w:t>
+      </w:r>
+      <w:proofErr w:type="spellEnd"/>
+      <w:r>
+        <w:t xml:space="preserve"> </w:t>
+      </w:r>
+      <w:r>
+        <w:t xml:space="preserve">and rebuild the project. </w:t>
+      </w:r>
+      <w:r>
+        <w:t>The status from output window should look as below.</w:t>
+      </w:r>
+    </w:p>
+    <w:p>
+      <w:pPr>
+        <w:pStyle w:val="ListParagraph"/>
+        <w:tabs>
+          <w:tab w:val="left" w:pos="720"/>
+          <w:tab w:val="left" w:pos="990"/>
+        </w:tabs>
+      </w:pPr>
+    </w:p>
+    <w:p>
+      <w:pPr>
+        <w:pStyle w:val="ListParagraph"/>
+        <w:tabs>
+          <w:tab w:val="left" w:pos="720"/>
+          <w:tab w:val="left" w:pos="990"/>
+        </w:tabs>
+      </w:pPr>
+      <w:r>
+        <w:rPr>
+          <w:noProof/>
+          <w:lang w:eastAsia="zh-TW"/>
+        </w:rPr>
+        <w:drawing>
+          <wp:inline distT="0" distB="0" distL="0" distR="0">
+            <wp:extent cx="5419725" cy="445274"/>
+            <wp:effectExtent l="0" t="0" r="0" b="0"/>
+            <wp:docPr id="7" name="Picture 7"/>
+            <wp:cNvGraphicFramePr>
+              <a:graphicFrameLocks xmlns:a="http://schemas.openxmlformats.org/drawingml/2006/main" noChangeAspect="1"/>
+            </wp:cNvGraphicFramePr>
+            <a:graphic xmlns:a="http://schemas.openxmlformats.org/drawingml/2006/main">
+              <a:graphicData uri="http://schemas.openxmlformats.org/drawingml/2006/picture">
+                <pic:pic xmlns:pic="http://schemas.openxmlformats.org/drawingml/2006/picture">
+                  <pic:nvPicPr>
+                    <pic:cNvPr id="0" name="test_driver01.png"/>
+                    <pic:cNvPicPr/>
                   </pic:nvPicPr>
                   <pic:blipFill>
                     <a:blip r:embed="rId12">
@@ -949,137 +892,18 @@
                         </a:ext>
                       </a:extLst>
                     </a:blip>
-                    <a:srcRect/>
                     <a:stretch>
                       <a:fillRect/>
                     </a:stretch>
                   </pic:blipFill>
-                  <pic:spPr bwMode="auto">
+                  <pic:spPr>
                     <a:xfrm>
                       <a:off x="0" y="0"/>
-                      <a:ext cx="2231136" cy="3575304"/>
+                      <a:ext cx="5448063" cy="447602"/>
                     </a:xfrm>
                     <a:prstGeom prst="rect">
                       <a:avLst/>
                     </a:prstGeom>
-                    <a:noFill/>
-                    <a:ln>
-                      <a:noFill/>
-                    </a:ln>
-                  </pic:spPr>
-                </pic:pic>
-              </a:graphicData>
-            </a:graphic>
-          </wp:inline>
-        </w:drawing>
-      </w:r>
-    </w:p>
-    <w:p>
-      <w:pPr>
-        <w:pStyle w:val="ListParagraph"/>
-        <w:tabs>
-          <w:tab w:val="left" w:pos="720"/>
-          <w:tab w:val="left" w:pos="990"/>
-        </w:tabs>
-      </w:pPr>
-    </w:p>
-    <w:p>
-      <w:pPr>
-        <w:pStyle w:val="ListParagraph"/>
-        <w:numPr>
-          <w:ilvl w:val="0"/>
-          <w:numId w:val="40"/>
-        </w:numPr>
-        <w:tabs>
-          <w:tab w:val="left" w:pos="720"/>
-          <w:tab w:val="left" w:pos="990"/>
-        </w:tabs>
-      </w:pPr>
-      <w:r>
-        <w:t xml:space="preserve">Right click on </w:t>
-      </w:r>
-      <w:r>
-        <w:t xml:space="preserve">project </w:t>
-      </w:r>
-      <w:proofErr w:type="spellStart"/>
-      <w:r>
-        <w:t>test_driver</w:t>
-      </w:r>
-      <w:proofErr w:type="spellEnd"/>
-      <w:r>
-        <w:t xml:space="preserve"> </w:t>
-      </w:r>
-      <w:r>
-        <w:t xml:space="preserve">and rebuild the project. </w:t>
-      </w:r>
-      <w:r>
-        <w:t>The status from output window should look as below.</w:t>
-      </w:r>
-    </w:p>
-    <w:p>
-      <w:pPr>
-        <w:pStyle w:val="ListParagraph"/>
-        <w:tabs>
-          <w:tab w:val="left" w:pos="720"/>
-          <w:tab w:val="left" w:pos="990"/>
-        </w:tabs>
-      </w:pPr>
-    </w:p>
-    <w:p>
-      <w:pPr>
-        <w:pStyle w:val="ListParagraph"/>
-        <w:tabs>
-          <w:tab w:val="left" w:pos="720"/>
-          <w:tab w:val="left" w:pos="990"/>
-        </w:tabs>
-      </w:pPr>
-      <w:r>
-        <w:rPr>
-          <w:noProof/>
-          <w:lang w:eastAsia="zh-TW"/>
-        </w:rPr>
-        <w:drawing>
-          <wp:inline distT="0" distB="0" distL="0" distR="0">
-            <wp:extent cx="4762500" cy="295275"/>
-            <wp:effectExtent l="0" t="0" r="0" b="0"/>
-            <wp:docPr id="14" name="Picture 14"/>
-            <wp:cNvGraphicFramePr>
-              <a:graphicFrameLocks xmlns:a="http://schemas.openxmlformats.org/drawingml/2006/main" noChangeAspect="1"/>
-            </wp:cNvGraphicFramePr>
-            <a:graphic xmlns:a="http://schemas.openxmlformats.org/drawingml/2006/main">
-              <a:graphicData uri="http://schemas.openxmlformats.org/drawingml/2006/picture">
-                <pic:pic xmlns:pic="http://schemas.openxmlformats.org/drawingml/2006/picture">
-                  <pic:nvPicPr>
-                    <pic:cNvPr id="0" name="Picture 13"/>
-                    <pic:cNvPicPr>
-                      <a:picLocks noChangeAspect="1" noChangeArrowheads="1"/>
-                    </pic:cNvPicPr>
-                  </pic:nvPicPr>
-                  <pic:blipFill>
-                    <a:blip r:embed="rId13">
-                      <a:extLst>
-                        <a:ext uri="{28A0092B-C50C-407E-A947-70E740481C1C}">
-                          <a14:useLocalDpi xmlns:a14="http://schemas.microsoft.com/office/drawing/2010/main" val="0"/>
-                        </a:ext>
-                      </a:extLst>
-                    </a:blip>
-                    <a:srcRect/>
-                    <a:stretch>
-                      <a:fillRect/>
-                    </a:stretch>
-                  </pic:blipFill>
-                  <pic:spPr bwMode="auto">
-                    <a:xfrm>
-                      <a:off x="0" y="0"/>
-                      <a:ext cx="4762500" cy="295275"/>
-                    </a:xfrm>
-                    <a:prstGeom prst="rect">
-                      <a:avLst/>
-                    </a:prstGeom>
-                    <a:noFill/>
-                    <a:ln>
-                      <a:noFill/>
-                    </a:ln>
                   </pic:spPr>
                 </pic:pic>
               </a:graphicData>
@@ -1172,7 +996,7 @@
                     </pic:cNvPicPr>
                   </pic:nvPicPr>
                   <pic:blipFill>
-                    <a:blip r:embed="rId14">
+                    <a:blip r:embed="rId13">
                       <a:extLst>
                         <a:ext uri="{28A0092B-C50C-407E-A947-70E740481C1C}">
                           <a14:useLocalDpi xmlns:a14="http://schemas.microsoft.com/office/drawing/2010/main" val="0"/>
@@ -1273,12 +1097,11 @@
           <w:noProof/>
           <w:lang w:eastAsia="zh-TW"/>
         </w:rPr>
-        <w:lastRenderedPageBreak/>
         <w:drawing>
-          <wp:inline distT="0" distB="0" distL="0" distR="0" wp14:anchorId="6671AC28" wp14:editId="31E666A7">
-            <wp:extent cx="5133975" cy="1448044"/>
+          <wp:inline distT="0" distB="0" distL="0" distR="0">
+            <wp:extent cx="5067300" cy="1185618"/>
             <wp:effectExtent l="0" t="0" r="0" b="0"/>
-            <wp:docPr id="12" name="Picture 12"/>
+            <wp:docPr id="8" name="Picture 8"/>
             <wp:cNvGraphicFramePr>
               <a:graphicFrameLocks xmlns:a="http://schemas.openxmlformats.org/drawingml/2006/main" noChangeAspect="1"/>
             </wp:cNvGraphicFramePr>
@@ -1286,10 +1109,107 @@
               <a:graphicData uri="http://schemas.openxmlformats.org/drawingml/2006/picture">
                 <pic:pic xmlns:pic="http://schemas.openxmlformats.org/drawingml/2006/picture">
                   <pic:nvPicPr>
-                    <pic:cNvPr id="0" name="Picture 11"/>
-                    <pic:cNvPicPr>
-                      <a:picLocks noChangeAspect="1" noChangeArrowheads="1"/>
-                    </pic:cNvPicPr>
+                    <pic:cNvPr id="0" name="test_driver02.png"/>
+                    <pic:cNvPicPr/>
+                  </pic:nvPicPr>
+                  <pic:blipFill>
+                    <a:blip r:embed="rId14">
+                      <a:extLst>
+                        <a:ext uri="{28A0092B-C50C-407E-A947-70E740481C1C}">
+                          <a14:useLocalDpi xmlns:a14="http://schemas.microsoft.com/office/drawing/2010/main" val="0"/>
+                        </a:ext>
+                      </a:extLst>
+                    </a:blip>
+                    <a:stretch>
+                      <a:fillRect/>
+                    </a:stretch>
+                  </pic:blipFill>
+                  <pic:spPr>
+                    <a:xfrm>
+                      <a:off x="0" y="0"/>
+                      <a:ext cx="5067300" cy="1185618"/>
+                    </a:xfrm>
+                    <a:prstGeom prst="rect">
+                      <a:avLst/>
+                    </a:prstGeom>
+                  </pic:spPr>
+                </pic:pic>
+              </a:graphicData>
+            </a:graphic>
+          </wp:inline>
+        </w:drawing>
+      </w:r>
+    </w:p>
+    <w:p>
+      <w:pPr>
+        <w:pStyle w:val="ListParagraph"/>
+        <w:tabs>
+          <w:tab w:val="left" w:pos="720"/>
+          <w:tab w:val="left" w:pos="990"/>
+        </w:tabs>
+      </w:pPr>
+    </w:p>
+    <w:p>
+      <w:pPr>
+        <w:pStyle w:val="ListParagraph"/>
+        <w:numPr>
+          <w:ilvl w:val="0"/>
+          <w:numId w:val="40"/>
+        </w:numPr>
+        <w:tabs>
+          <w:tab w:val="left" w:pos="720"/>
+          <w:tab w:val="left" w:pos="990"/>
+        </w:tabs>
+      </w:pPr>
+      <w:r>
+        <w:lastRenderedPageBreak/>
+        <w:t xml:space="preserve">The next step is to test GTM main driver. Right click on project </w:t>
+      </w:r>
+      <w:proofErr w:type="spellStart"/>
+      <w:r>
+        <w:t>gtm</w:t>
+      </w:r>
+      <w:proofErr w:type="spellEnd"/>
+      <w:r>
+        <w:t xml:space="preserve"> and rebuild the project. The status from output window should look as below.</w:t>
+      </w:r>
+    </w:p>
+    <w:p>
+      <w:pPr>
+        <w:pStyle w:val="ListParagraph"/>
+        <w:tabs>
+          <w:tab w:val="left" w:pos="720"/>
+          <w:tab w:val="left" w:pos="990"/>
+        </w:tabs>
+      </w:pPr>
+    </w:p>
+    <w:p>
+      <w:pPr>
+        <w:pStyle w:val="ListParagraph"/>
+        <w:tabs>
+          <w:tab w:val="left" w:pos="720"/>
+          <w:tab w:val="left" w:pos="990"/>
+        </w:tabs>
+      </w:pPr>
+      <w:r>
+        <w:rPr>
+          <w:noProof/>
+          <w:lang w:eastAsia="zh-TW"/>
+        </w:rPr>
+        <w:drawing>
+          <wp:inline distT="0" distB="0" distL="0" distR="0">
+            <wp:extent cx="5238750" cy="793089"/>
+            <wp:effectExtent l="0" t="0" r="0" b="7620"/>
+            <wp:docPr id="9" name="Picture 9"/>
+            <wp:cNvGraphicFramePr>
+              <a:graphicFrameLocks xmlns:a="http://schemas.openxmlformats.org/drawingml/2006/main" noChangeAspect="1"/>
+            </wp:cNvGraphicFramePr>
+            <a:graphic xmlns:a="http://schemas.openxmlformats.org/drawingml/2006/main">
+              <a:graphicData uri="http://schemas.openxmlformats.org/drawingml/2006/picture">
+                <pic:pic xmlns:pic="http://schemas.openxmlformats.org/drawingml/2006/picture">
+                  <pic:nvPicPr>
+                    <pic:cNvPr id="0" name="gtm01.png"/>
+                    <pic:cNvPicPr/>
                   </pic:nvPicPr>
                   <pic:blipFill>
                     <a:blip r:embed="rId15">
@@ -1299,128 +1219,18 @@
                         </a:ext>
                       </a:extLst>
                     </a:blip>
-                    <a:srcRect/>
                     <a:stretch>
                       <a:fillRect/>
                     </a:stretch>
                   </pic:blipFill>
-                  <pic:spPr bwMode="auto">
+                  <pic:spPr>
                     <a:xfrm>
                       <a:off x="0" y="0"/>
-                      <a:ext cx="5133975" cy="1448044"/>
+                      <a:ext cx="5291883" cy="801133"/>
                     </a:xfrm>
                     <a:prstGeom prst="rect">
                       <a:avLst/>
                     </a:prstGeom>
-                    <a:noFill/>
-                    <a:ln>
-                      <a:noFill/>
-                    </a:ln>
-                  </pic:spPr>
-                </pic:pic>
-              </a:graphicData>
-            </a:graphic>
-          </wp:inline>
-        </w:drawing>
-      </w:r>
-    </w:p>
-    <w:p>
-      <w:pPr>
-        <w:pStyle w:val="ListParagraph"/>
-        <w:tabs>
-          <w:tab w:val="left" w:pos="720"/>
-          <w:tab w:val="left" w:pos="990"/>
-        </w:tabs>
-      </w:pPr>
-    </w:p>
-    <w:p>
-      <w:pPr>
-        <w:pStyle w:val="ListParagraph"/>
-        <w:numPr>
-          <w:ilvl w:val="0"/>
-          <w:numId w:val="40"/>
-        </w:numPr>
-        <w:tabs>
-          <w:tab w:val="left" w:pos="720"/>
-          <w:tab w:val="left" w:pos="990"/>
-        </w:tabs>
-      </w:pPr>
-      <w:r>
-        <w:t xml:space="preserve">The next step is to test GTM main driver. Right click on project </w:t>
-      </w:r>
-      <w:proofErr w:type="spellStart"/>
-      <w:r>
-        <w:t>gtm</w:t>
-      </w:r>
-      <w:proofErr w:type="spellEnd"/>
-      <w:r>
-        <w:t xml:space="preserve"> and rebuild the project. The status from output window should look as below.</w:t>
-      </w:r>
-    </w:p>
-    <w:p>
-      <w:pPr>
-        <w:pStyle w:val="ListParagraph"/>
-        <w:tabs>
-          <w:tab w:val="left" w:pos="720"/>
-          <w:tab w:val="left" w:pos="990"/>
-        </w:tabs>
-      </w:pPr>
-    </w:p>
-    <w:p>
-      <w:pPr>
-        <w:pStyle w:val="ListParagraph"/>
-        <w:tabs>
-          <w:tab w:val="left" w:pos="720"/>
-          <w:tab w:val="left" w:pos="990"/>
-        </w:tabs>
-      </w:pPr>
-      <w:r>
-        <w:rPr>
-          <w:noProof/>
-          <w:lang w:eastAsia="zh-TW"/>
-        </w:rPr>
-        <w:drawing>
-          <wp:inline distT="0" distB="0" distL="0" distR="0" wp14:anchorId="3AF85190" wp14:editId="635DC233">
-            <wp:extent cx="5667375" cy="809625"/>
-            <wp:effectExtent l="0" t="0" r="0" b="0"/>
-            <wp:docPr id="17" name="Picture 17"/>
-            <wp:cNvGraphicFramePr>
-              <a:graphicFrameLocks xmlns:a="http://schemas.openxmlformats.org/drawingml/2006/main" noChangeAspect="1"/>
-            </wp:cNvGraphicFramePr>
-            <a:graphic xmlns:a="http://schemas.openxmlformats.org/drawingml/2006/main">
-              <a:graphicData uri="http://schemas.openxmlformats.org/drawingml/2006/picture">
-                <pic:pic xmlns:pic="http://schemas.openxmlformats.org/drawingml/2006/picture">
-                  <pic:nvPicPr>
-                    <pic:cNvPr id="0" name="Picture 16"/>
-                    <pic:cNvPicPr>
-                      <a:picLocks noChangeAspect="1" noChangeArrowheads="1"/>
-                    </pic:cNvPicPr>
-                  </pic:nvPicPr>
-                  <pic:blipFill>
-                    <a:blip r:embed="rId16">
-                      <a:extLst>
-                        <a:ext uri="{28A0092B-C50C-407E-A947-70E740481C1C}">
-                          <a14:useLocalDpi xmlns:a14="http://schemas.microsoft.com/office/drawing/2010/main" val="0"/>
-                        </a:ext>
-                      </a:extLst>
-                    </a:blip>
-                    <a:srcRect/>
-                    <a:stretch>
-                      <a:fillRect/>
-                    </a:stretch>
-                  </pic:blipFill>
-                  <pic:spPr bwMode="auto">
-                    <a:xfrm>
-                      <a:off x="0" y="0"/>
-                      <a:ext cx="5667375" cy="809625"/>
-                    </a:xfrm>
-                    <a:prstGeom prst="rect">
-                      <a:avLst/>
-                    </a:prstGeom>
-                    <a:noFill/>
-                    <a:ln>
-                      <a:noFill/>
-                    </a:ln>
                   </pic:spPr>
                 </pic:pic>
               </a:graphicData>
@@ -1537,7 +1347,7 @@
                     </pic:cNvPicPr>
                   </pic:nvPicPr>
                   <pic:blipFill>
-                    <a:blip r:embed="rId17">
+                    <a:blip r:embed="rId16">
                       <a:extLst>
                         <a:ext uri="{28A0092B-C50C-407E-A947-70E740481C1C}">
                           <a14:useLocalDpi xmlns:a14="http://schemas.microsoft.com/office/drawing/2010/main" val="0"/>
@@ -1608,7 +1418,19 @@
         <w:t>This will run GTM main program</w:t>
       </w:r>
       <w:r>
-        <w:t>. The output window should look as below. This implies the compilat</w:t>
+        <w:t xml:space="preserve">. The </w:t>
+      </w:r>
+      <w:r>
+        <w:t xml:space="preserve">command </w:t>
+      </w:r>
+      <w:r>
+        <w:t xml:space="preserve">window should look as below. This implies </w:t>
+      </w:r>
+      <w:r>
+        <w:t xml:space="preserve">that </w:t>
+      </w:r>
+      <w:r>
+        <w:t>the compilat</w:t>
       </w:r>
       <w:r>
         <w:t>ion for GTM is successful</w:t>
@@ -1657,7 +1479,7 @@
                     </pic:cNvPicPr>
                   </pic:nvPicPr>
                   <pic:blipFill>
-                    <a:blip r:embed="rId18">
+                    <a:blip r:embed="rId17">
                       <a:extLst>
                         <a:ext uri="{28A0092B-C50C-407E-A947-70E740481C1C}">
                           <a14:useLocalDpi xmlns:a14="http://schemas.microsoft.com/office/drawing/2010/main" val="0"/>
@@ -1688,9 +1510,11 @@
           </wp:inline>
         </w:drawing>
       </w:r>
+      <w:bookmarkStart w:id="3" w:name="_GoBack"/>
+      <w:bookmarkEnd w:id="3"/>
     </w:p>
     <w:sectPr>
-      <w:headerReference w:type="first" r:id="rId19"/>
+      <w:headerReference w:type="first" r:id="rId18"/>
       <w:pgSz w:w="12240" w:h="15840"/>
       <w:pgMar w:top="1440" w:right="1440" w:bottom="1440" w:left="1440" w:header="720" w:footer="720" w:gutter="0"/>
       <w:cols w:space="720"/>
@@ -1819,7 +1643,7 @@
         <v:path o:extrusionok="f" gradientshapeok="t" o:connecttype="rect"/>
         <o:lock v:ext="edit" aspectratio="t"/>
       </v:shapetype>
-      <v:shape id="_x0000_i1027" type="#_x0000_t75" style="width:28.5pt;height:15.75pt;visibility:visible;mso-wrap-style:square" o:bullet="t">
+      <v:shape id="_x0000_i1030" type="#_x0000_t75" style="width:28.5pt;height:15.75pt;visibility:visible;mso-wrap-style:square" o:bullet="t">
         <v:imagedata r:id="rId1" o:title=""/>
       </v:shape>
     </w:pict>
@@ -8204,7 +8028,7 @@
 </file>
 
 <file path=customXml/itemProps1.xml><?xml version="1.0" encoding="utf-8"?>
-<ds:datastoreItem xmlns:ds="http://schemas.openxmlformats.org/officeDocument/2006/customXml" ds:itemID="{B06C6784-7549-434F-9A3F-E7532853EEB1}">
+<ds:datastoreItem xmlns:ds="http://schemas.openxmlformats.org/officeDocument/2006/customXml" ds:itemID="{A2037EF9-81BE-4A65-8876-91E70FEA8565}">
   <ds:schemaRefs>
     <ds:schemaRef ds:uri="http://schemas.openxmlformats.org/officeDocument/2006/bibliography"/>
   </ds:schemaRefs>

</xml_diff>